<commit_message>
Finished all the coding part
</commit_message>
<xml_diff>
--- a/ECE233_project_report_RuoyeWang_YidaChen.docx
+++ b/ECE233_project_report_RuoyeWang_YidaChen.docx
@@ -115,7 +115,27 @@
           <w:sz w:val="36"/>
           <w:szCs w:val="36"/>
         </w:rPr>
-        <w:t>Compressive Estimation of Millimeter-Wave Channels</w:t>
+        <w:t>Hybrid Digital and Analog Beamforming Design</w:t>
+      </w:r>
+    </w:p>
+    <w:p>
+      <w:pPr>
+        <w:jc w:val="center"/>
+        <w:rPr>
+          <w:b/>
+          <w:bCs/>
+          <w:sz w:val="36"/>
+          <w:szCs w:val="36"/>
+        </w:rPr>
+      </w:pPr>
+      <w:r>
+        <w:rPr>
+          <w:b/>
+          <w:bCs/>
+          <w:sz w:val="36"/>
+          <w:szCs w:val="36"/>
+        </w:rPr>
+        <w:t>for Large-Scale Antenna Arrays</w:t>
       </w:r>
     </w:p>
     <w:p>
@@ -295,7 +315,6 @@
           <w:sz w:val="36"/>
           <w:szCs w:val="36"/>
         </w:rPr>
-        <w:lastRenderedPageBreak/>
         <w:t>A</w:t>
       </w:r>
       <w:r>
@@ -516,7 +535,6 @@
           <w:sz w:val="36"/>
           <w:szCs w:val="36"/>
         </w:rPr>
-        <w:lastRenderedPageBreak/>
         <w:t>System Model</w:t>
       </w:r>
     </w:p>
@@ -730,7 +748,6 @@
           <w:sz w:val="36"/>
           <w:szCs w:val="36"/>
         </w:rPr>
-        <w:lastRenderedPageBreak/>
         <w:t>Main</w:t>
       </w:r>
       <w:r>
@@ -950,7 +967,6 @@
           <w:sz w:val="36"/>
           <w:szCs w:val="36"/>
         </w:rPr>
-        <w:lastRenderedPageBreak/>
         <w:t>Results and Discussion</w:t>
       </w:r>
     </w:p>
@@ -1161,7 +1177,6 @@
           <w:sz w:val="36"/>
           <w:szCs w:val="36"/>
         </w:rPr>
-        <w:lastRenderedPageBreak/>
         <w:t>Conclusion</w:t>
       </w:r>
     </w:p>

</xml_diff>

<commit_message>
Modified code, finished report except for discussion, abstract and conclusion
</commit_message>
<xml_diff>
--- a/ECE233_project_report_RuoyeWang_YidaChen.docx
+++ b/ECE233_project_report_RuoyeWang_YidaChen.docx
@@ -381,6 +381,13 @@
           <w:szCs w:val="28"/>
         </w:rPr>
       </w:pPr>
+      <w:r>
+        <w:rPr>
+          <w:sz w:val="28"/>
+          <w:szCs w:val="28"/>
+        </w:rPr>
+        <w:t>TODO change figure number</w:t>
+      </w:r>
     </w:p>
     <w:p>
       <w:pPr>
@@ -661,6 +668,7 @@
       </w:r>
       <w:r>
         <w:rPr>
+          <w:noProof/>
           <w:sz w:val="28"/>
           <w:szCs w:val="28"/>
         </w:rPr>
@@ -712,14 +720,27 @@
       <w:r>
         <w:t xml:space="preserve">Figure </w:t>
       </w:r>
-      <w:fldSimple w:instr=" SEQ Figure \* ARABIC ">
-        <w:r>
-          <w:rPr>
-            <w:noProof/>
-          </w:rPr>
-          <w:t>1</w:t>
-        </w:r>
-      </w:fldSimple>
+      <w:r>
+        <w:fldChar w:fldCharType="begin"/>
+      </w:r>
+      <w:r>
+        <w:instrText xml:space="preserve"> SEQ Figure \* ARABIC </w:instrText>
+      </w:r>
+      <w:r>
+        <w:fldChar w:fldCharType="separate"/>
+      </w:r>
+      <w:r>
+        <w:rPr>
+          <w:noProof/>
+        </w:rPr>
+        <w:t>1</w:t>
+      </w:r>
+      <w:r>
+        <w:rPr>
+          <w:noProof/>
+        </w:rPr>
+        <w:fldChar w:fldCharType="end"/>
+      </w:r>
       <w:r>
         <w:t>: Block diagram of the model proposed by the paper</w:t>
       </w:r>
@@ -985,15 +1006,7 @@
             <w:sz w:val="28"/>
             <w:szCs w:val="28"/>
           </w:rPr>
-          <m:t xml:space="preserve"> </m:t>
-        </m:r>
-        <m:r>
-          <w:rPr>
-            <w:rFonts w:ascii="Cambria Math" w:hAnsi="Cambria Math"/>
-            <w:sz w:val="28"/>
-            <w:szCs w:val="28"/>
-          </w:rPr>
-          <m:t>d≤</m:t>
+          <m:t xml:space="preserve"> d≤</m:t>
         </m:r>
         <m:sSubSup>
           <m:sSubSupPr>
@@ -1043,15 +1056,7 @@
             <w:sz w:val="28"/>
             <w:szCs w:val="28"/>
           </w:rPr>
-          <m:t>≤</m:t>
-        </m:r>
-        <m:r>
-          <w:rPr>
-            <w:rFonts w:ascii="Cambria Math" w:hAnsi="Cambria Math"/>
-            <w:sz w:val="28"/>
-            <w:szCs w:val="28"/>
-          </w:rPr>
-          <m:t>M</m:t>
+          <m:t>≤M</m:t>
         </m:r>
       </m:oMath>
       <w:r>
@@ -1107,15 +1112,7 @@
             <w:sz w:val="28"/>
             <w:szCs w:val="28"/>
           </w:rPr>
-          <m:t>=Kd</m:t>
-        </m:r>
-        <m:r>
-          <w:rPr>
-            <w:rFonts w:ascii="Cambria Math" w:hAnsi="Cambria Math"/>
-            <w:sz w:val="28"/>
-            <w:szCs w:val="28"/>
-          </w:rPr>
-          <m:t>≤</m:t>
+          <m:t>=Kd≤</m:t>
         </m:r>
         <m:sSubSup>
           <m:sSubSupPr>
@@ -1185,6 +1182,7 @@
       </w:pPr>
       <w:r>
         <w:rPr>
+          <w:noProof/>
           <w:sz w:val="28"/>
           <w:szCs w:val="28"/>
         </w:rPr>
@@ -1234,6 +1232,7 @@
       </w:pPr>
       <w:r>
         <w:rPr>
+          <w:noProof/>
           <w:sz w:val="28"/>
           <w:szCs w:val="28"/>
         </w:rPr>
@@ -1310,15 +1309,7 @@
             <w:sz w:val="28"/>
             <w:szCs w:val="28"/>
           </w:rPr>
-          <m:t>K</m:t>
-        </m:r>
-        <m:r>
-          <w:rPr>
-            <w:rFonts w:ascii="Cambria Math" w:hAnsi="Cambria Math"/>
-            <w:sz w:val="28"/>
-            <w:szCs w:val="28"/>
-          </w:rPr>
-          <m:t>=1</m:t>
+          <m:t>K=1</m:t>
         </m:r>
       </m:oMath>
       <w:r>
@@ -1674,14 +1665,7 @@
           <w:sz w:val="28"/>
           <w:szCs w:val="28"/>
         </w:rPr>
-        <w:t xml:space="preserve"> using a proposed </w:t>
-      </w:r>
-      <w:r>
-        <w:rPr>
-          <w:sz w:val="28"/>
-          <w:szCs w:val="28"/>
-        </w:rPr>
-        <w:t>heuristic algorithm</w:t>
+        <w:t xml:space="preserve"> using a proposed heuristic algorithm</w:t>
       </w:r>
       <w:r>
         <w:rPr>
@@ -1797,15 +1781,7 @@
             <w:sz w:val="28"/>
             <w:szCs w:val="28"/>
           </w:rPr>
-          <m:t>&lt;</m:t>
-        </m:r>
-        <m:r>
-          <w:rPr>
-            <w:rFonts w:ascii="Cambria Math" w:hAnsi="Cambria Math"/>
-            <w:sz w:val="28"/>
-            <w:szCs w:val="28"/>
-          </w:rPr>
-          <m:t>2</m:t>
+          <m:t>&lt;2</m:t>
         </m:r>
         <m:sSub>
           <m:sSubPr>
@@ -1955,15 +1931,7 @@
             <w:sz w:val="28"/>
             <w:szCs w:val="28"/>
           </w:rPr>
-          <m:t>,</m:t>
-        </m:r>
-        <m:r>
-          <w:rPr>
-            <w:rFonts w:ascii="Cambria Math" w:hAnsi="Cambria Math"/>
-            <w:sz w:val="28"/>
-            <w:szCs w:val="28"/>
-          </w:rPr>
-          <m:t xml:space="preserve">  </m:t>
+          <m:t xml:space="preserve">,  </m:t>
         </m:r>
         <m:sSub>
           <m:sSubPr>
@@ -2051,14 +2019,7 @@
           <w:sz w:val="28"/>
           <w:szCs w:val="28"/>
         </w:rPr>
-        <w:t xml:space="preserve">represent the </w:t>
-      </w:r>
-      <w:r>
-        <w:rPr>
-          <w:sz w:val="28"/>
-          <w:szCs w:val="28"/>
-        </w:rPr>
-        <w:t xml:space="preserve">digital precoder at the </w:t>
+        <w:t xml:space="preserve">represent the digital precoder at the </w:t>
       </w:r>
       <w:r>
         <w:rPr>
@@ -2193,15 +2154,7 @@
             <w:sz w:val="28"/>
             <w:szCs w:val="28"/>
           </w:rPr>
-          <m:t>N</m:t>
-        </m:r>
-        <m:r>
-          <w:rPr>
-            <w:rFonts w:ascii="Cambria Math" w:hAnsi="Cambria Math"/>
-            <w:sz w:val="28"/>
-            <w:szCs w:val="28"/>
-          </w:rPr>
-          <m:t>×</m:t>
+          <m:t>N×</m:t>
         </m:r>
         <m:sSubSup>
           <m:sSubSupPr>
@@ -2386,15 +2339,7 @@
             <w:sz w:val="28"/>
             <w:szCs w:val="28"/>
           </w:rPr>
-          <m:t>M</m:t>
-        </m:r>
-        <m:r>
-          <w:rPr>
-            <w:rFonts w:ascii="Cambria Math" w:hAnsi="Cambria Math"/>
-            <w:sz w:val="28"/>
-            <w:szCs w:val="28"/>
-          </w:rPr>
-          <m:t>×</m:t>
+          <m:t>M×</m:t>
         </m:r>
         <m:sSubSup>
           <m:sSubSupPr>
@@ -2477,15 +2422,7 @@
             <w:sz w:val="28"/>
             <w:szCs w:val="28"/>
           </w:rPr>
-          <m:t>M×</m:t>
-        </m:r>
-        <m:r>
-          <w:rPr>
-            <w:rFonts w:ascii="Cambria Math" w:hAnsi="Cambria Math"/>
-            <w:sz w:val="28"/>
-            <w:szCs w:val="28"/>
-          </w:rPr>
-          <m:t>N</m:t>
+          <m:t>M×N</m:t>
         </m:r>
       </m:oMath>
       <w:r>
@@ -2523,15 +2460,7 @@
             <w:sz w:val="28"/>
             <w:szCs w:val="28"/>
           </w:rPr>
-          <m:t>K</m:t>
-        </m:r>
-        <m:r>
-          <w:rPr>
-            <w:rFonts w:ascii="Cambria Math" w:hAnsi="Cambria Math"/>
-            <w:sz w:val="28"/>
-            <w:szCs w:val="28"/>
-          </w:rPr>
-          <m:t>=1</m:t>
+          <m:t>K=1</m:t>
         </m:r>
       </m:oMath>
       <w:r>
@@ -2754,6 +2683,7 @@
       </w:pPr>
       <w:r>
         <w:rPr>
+          <w:noProof/>
           <w:sz w:val="28"/>
           <w:szCs w:val="28"/>
         </w:rPr>
@@ -2826,14 +2756,27 @@
       <w:r>
         <w:t xml:space="preserve">Figure </w:t>
       </w:r>
-      <w:fldSimple w:instr=" SEQ Figure \* ARABIC ">
-        <w:r>
-          <w:rPr>
-            <w:noProof/>
-          </w:rPr>
-          <w:t>2</w:t>
-        </w:r>
-      </w:fldSimple>
+      <w:r>
+        <w:fldChar w:fldCharType="begin"/>
+      </w:r>
+      <w:r>
+        <w:instrText xml:space="preserve"> SEQ Figure \* ARABIC </w:instrText>
+      </w:r>
+      <w:r>
+        <w:fldChar w:fldCharType="separate"/>
+      </w:r>
+      <w:r>
+        <w:rPr>
+          <w:noProof/>
+        </w:rPr>
+        <w:t>2</w:t>
+      </w:r>
+      <w:r>
+        <w:rPr>
+          <w:noProof/>
+        </w:rPr>
+        <w:fldChar w:fldCharType="end"/>
+      </w:r>
       <w:r>
         <w:t>: the formula representing the main problem (K=1, disregarding k)</w:t>
       </w:r>
@@ -3145,14 +3088,27 @@
                             <w:r>
                               <w:t xml:space="preserve">Figure </w:t>
                             </w:r>
-                            <w:fldSimple w:instr=" SEQ Figure \* ARABIC ">
-                              <w:r>
-                                <w:rPr>
-                                  <w:noProof/>
-                                </w:rPr>
-                                <w:t>3</w:t>
-                              </w:r>
-                            </w:fldSimple>
+                            <w:r>
+                              <w:fldChar w:fldCharType="begin"/>
+                            </w:r>
+                            <w:r>
+                              <w:instrText xml:space="preserve"> SEQ Figure \* ARABIC </w:instrText>
+                            </w:r>
+                            <w:r>
+                              <w:fldChar w:fldCharType="separate"/>
+                            </w:r>
+                            <w:r>
+                              <w:rPr>
+                                <w:noProof/>
+                              </w:rPr>
+                              <w:t>3</w:t>
+                            </w:r>
+                            <w:r>
+                              <w:rPr>
+                                <w:noProof/>
+                              </w:rPr>
+                              <w:fldChar w:fldCharType="end"/>
+                            </w:r>
                             <w:r>
                               <w:t>: Precoder design formula</w:t>
                             </w:r>
@@ -3177,7 +3133,7 @@
                 <v:stroke joinstyle="miter"/>
                 <v:path gradientshapeok="t" o:connecttype="rect"/>
               </v:shapetype>
-              <v:shape id="Text Box 1" o:spid="_x0000_s1026" type="#_x0000_t202" style="position:absolute;left:0;text-align:left;margin-left:98pt;margin-top:77.1pt;width:271.2pt;height:.05pt;z-index:251672576;visibility:visible;mso-wrap-style:square;mso-wrap-distance-left:9pt;mso-wrap-distance-top:0;mso-wrap-distance-right:9pt;mso-wrap-distance-bottom:0;mso-position-horizontal:absolute;mso-position-horizontal-relative:text;mso-position-vertical:absolute;mso-position-vertical-relative:text;v-text-anchor:top" o:gfxdata="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" stroked="f">
+              <v:shape id="Text Box 1" o:spid="_x0000_s1026" type="#_x0000_t202" style="position:absolute;left:0;text-align:left;margin-left:98pt;margin-top:77.1pt;width:271.2pt;height:.05pt;z-index:251672576;visibility:visible;mso-wrap-style:square;mso-wrap-distance-left:9pt;mso-wrap-distance-top:0;mso-wrap-distance-right:9pt;mso-wrap-distance-bottom:0;mso-position-horizontal:absolute;mso-position-horizontal-relative:text;mso-position-vertical:absolute;mso-position-vertical-relative:text;v-text-anchor:top" o:gfxdata="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" stroked="f">
                 <v:textbox style="mso-fit-shape-to-text:t" inset="0,0,0,0">
                   <w:txbxContent>
                     <w:p>
@@ -3192,14 +3148,27 @@
                       <w:r>
                         <w:t xml:space="preserve">Figure </w:t>
                       </w:r>
-                      <w:fldSimple w:instr=" SEQ Figure \* ARABIC ">
-                        <w:r>
-                          <w:rPr>
-                            <w:noProof/>
-                          </w:rPr>
-                          <w:t>3</w:t>
-                        </w:r>
-                      </w:fldSimple>
+                      <w:r>
+                        <w:fldChar w:fldCharType="begin"/>
+                      </w:r>
+                      <w:r>
+                        <w:instrText xml:space="preserve"> SEQ Figure \* ARABIC </w:instrText>
+                      </w:r>
+                      <w:r>
+                        <w:fldChar w:fldCharType="separate"/>
+                      </w:r>
+                      <w:r>
+                        <w:rPr>
+                          <w:noProof/>
+                        </w:rPr>
+                        <w:t>3</w:t>
+                      </w:r>
+                      <w:r>
+                        <w:rPr>
+                          <w:noProof/>
+                        </w:rPr>
+                        <w:fldChar w:fldCharType="end"/>
+                      </w:r>
                       <w:r>
                         <w:t>: Precoder design formula</w:t>
                       </w:r>
@@ -3214,6 +3183,7 @@
       </w:r>
       <w:r>
         <w:rPr>
+          <w:noProof/>
           <w:sz w:val="28"/>
           <w:szCs w:val="28"/>
         </w:rPr>
@@ -3271,6 +3241,118 @@
     <w:p>
       <w:pPr>
         <w:rPr>
+          <w:b/>
+          <w:bCs/>
+          <w:sz w:val="28"/>
+          <w:szCs w:val="28"/>
+        </w:rPr>
+      </w:pPr>
+      <m:oMath>
+        <m:sSup>
+          <m:sSupPr>
+            <m:ctrlPr>
+              <w:rPr>
+                <w:rFonts w:ascii="Cambria Math" w:hAnsi="Cambria Math"/>
+                <w:b/>
+                <w:bCs/>
+                <w:i/>
+                <w:sz w:val="28"/>
+                <w:szCs w:val="28"/>
+              </w:rPr>
+            </m:ctrlPr>
+          </m:sSupPr>
+          <m:e>
+            <m:r>
+              <m:rPr>
+                <m:sty m:val="bi"/>
+              </m:rPr>
+              <w:rPr>
+                <w:rFonts w:ascii="Cambria Math" w:hAnsi="Cambria Math"/>
+                <w:sz w:val="28"/>
+                <w:szCs w:val="28"/>
+              </w:rPr>
+              <m:t>N</m:t>
+            </m:r>
+          </m:e>
+          <m:sup>
+            <m:r>
+              <m:rPr>
+                <m:sty m:val="bi"/>
+              </m:rPr>
+              <w:rPr>
+                <w:rFonts w:ascii="Cambria Math" w:hAnsi="Cambria Math"/>
+                <w:sz w:val="28"/>
+                <w:szCs w:val="28"/>
+              </w:rPr>
+              <m:t>RF</m:t>
+            </m:r>
+          </m:sup>
+        </m:sSup>
+        <m:r>
+          <m:rPr>
+            <m:sty m:val="bi"/>
+          </m:rPr>
+          <w:rPr>
+            <w:rFonts w:ascii="Cambria Math" w:hAnsi="Cambria Math"/>
+            <w:sz w:val="28"/>
+            <w:szCs w:val="28"/>
+          </w:rPr>
+          <m:t>=</m:t>
+        </m:r>
+        <m:sSub>
+          <m:sSubPr>
+            <m:ctrlPr>
+              <w:rPr>
+                <w:rFonts w:ascii="Cambria Math" w:hAnsi="Cambria Math"/>
+                <w:b/>
+                <w:bCs/>
+                <w:i/>
+                <w:sz w:val="28"/>
+                <w:szCs w:val="28"/>
+              </w:rPr>
+            </m:ctrlPr>
+          </m:sSubPr>
+          <m:e>
+            <m:r>
+              <m:rPr>
+                <m:sty m:val="bi"/>
+              </m:rPr>
+              <w:rPr>
+                <w:rFonts w:ascii="Cambria Math" w:hAnsi="Cambria Math"/>
+                <w:sz w:val="28"/>
+                <w:szCs w:val="28"/>
+              </w:rPr>
+              <m:t>N</m:t>
+            </m:r>
+          </m:e>
+          <m:sub>
+            <m:r>
+              <m:rPr>
+                <m:sty m:val="bi"/>
+              </m:rPr>
+              <w:rPr>
+                <w:rFonts w:ascii="Cambria Math" w:hAnsi="Cambria Math"/>
+                <w:sz w:val="28"/>
+                <w:szCs w:val="28"/>
+              </w:rPr>
+              <m:t>S</m:t>
+            </m:r>
+          </m:sub>
+        </m:sSub>
+      </m:oMath>
+      <w:r>
+        <w:rPr>
+          <w:b/>
+          <w:bCs/>
+          <w:sz w:val="28"/>
+          <w:szCs w:val="28"/>
+        </w:rPr>
+        <w:t xml:space="preserve"> scenario</w:t>
+      </w:r>
+    </w:p>
+    <w:p>
+      <w:pPr>
+        <w:rPr>
           <w:sz w:val="28"/>
           <w:szCs w:val="28"/>
         </w:rPr>
@@ -3415,11 +3497,67 @@
       <w:r>
         <w:rPr>
           <w:noProof/>
+          <w:sz w:val="28"/>
+          <w:szCs w:val="28"/>
+        </w:rPr>
+        <w:drawing>
+          <wp:anchor distT="0" distB="0" distL="114300" distR="114300" simplePos="0" relativeHeight="251669504" behindDoc="0" locked="0" layoutInCell="1" allowOverlap="1" wp14:anchorId="42661950" wp14:editId="3BABF930">
+            <wp:simplePos x="0" y="0"/>
+            <wp:positionH relativeFrom="column">
+              <wp:posOffset>1271905</wp:posOffset>
+            </wp:positionH>
+            <wp:positionV relativeFrom="paragraph">
+              <wp:posOffset>234950</wp:posOffset>
+            </wp:positionV>
+            <wp:extent cx="3253740" cy="1066165"/>
+            <wp:effectExtent l="0" t="0" r="3810" b="635"/>
+            <wp:wrapTopAndBottom/>
+            <wp:docPr id="268296971" name="Picture 1"/>
+            <wp:cNvGraphicFramePr>
+              <a:graphicFrameLocks xmlns:a="http://schemas.openxmlformats.org/drawingml/2006/main" noChangeAspect="1"/>
+            </wp:cNvGraphicFramePr>
+            <a:graphic xmlns:a="http://schemas.openxmlformats.org/drawingml/2006/main">
+              <a:graphicData uri="http://schemas.openxmlformats.org/drawingml/2006/picture">
+                <pic:pic xmlns:pic="http://schemas.openxmlformats.org/drawingml/2006/picture">
+                  <pic:nvPicPr>
+                    <pic:cNvPr id="268296971" name="Picture 1"/>
+                    <pic:cNvPicPr/>
+                  </pic:nvPicPr>
+                  <pic:blipFill>
+                    <a:blip r:embed="rId10">
+                      <a:extLst>
+                        <a:ext uri="{28A0092B-C50C-407E-A947-70E740481C1C}">
+                          <a14:useLocalDpi xmlns:a14="http://schemas.microsoft.com/office/drawing/2010/main" val="0"/>
+                        </a:ext>
+                      </a:extLst>
+                    </a:blip>
+                    <a:stretch>
+                      <a:fillRect/>
+                    </a:stretch>
+                  </pic:blipFill>
+                  <pic:spPr>
+                    <a:xfrm>
+                      <a:off x="0" y="0"/>
+                      <a:ext cx="3253740" cy="1066165"/>
+                    </a:xfrm>
+                    <a:prstGeom prst="rect">
+                      <a:avLst/>
+                    </a:prstGeom>
+                  </pic:spPr>
+                </pic:pic>
+              </a:graphicData>
+            </a:graphic>
+          </wp:anchor>
+        </w:drawing>
+      </w:r>
+      <w:r>
+        <w:rPr>
+          <w:noProof/>
         </w:rPr>
         <mc:AlternateContent>
           <mc:Choice Requires="wps">
             <w:drawing>
-              <wp:anchor distT="0" distB="0" distL="114300" distR="114300" simplePos="0" relativeHeight="251674624" behindDoc="0" locked="0" layoutInCell="1" allowOverlap="1" wp14:anchorId="3BD3443D" wp14:editId="51AB96D1">
+              <wp:anchor distT="0" distB="0" distL="114300" distR="114300" simplePos="0" relativeHeight="251674624" behindDoc="0" locked="0" layoutInCell="1" allowOverlap="1" wp14:anchorId="3BD3443D" wp14:editId="783D40C8">
                 <wp:simplePos x="0" y="0"/>
                 <wp:positionH relativeFrom="column">
                   <wp:posOffset>1275080</wp:posOffset>
@@ -3465,14 +3603,27 @@
                             <w:r>
                               <w:t xml:space="preserve">Figure </w:t>
                             </w:r>
-                            <w:fldSimple w:instr=" SEQ Figure \* ARABIC ">
-                              <w:r>
-                                <w:rPr>
-                                  <w:noProof/>
-                                </w:rPr>
-                                <w:t>4</w:t>
-                              </w:r>
-                            </w:fldSimple>
+                            <w:r>
+                              <w:fldChar w:fldCharType="begin"/>
+                            </w:r>
+                            <w:r>
+                              <w:instrText xml:space="preserve"> SEQ Figure \* ARABIC </w:instrText>
+                            </w:r>
+                            <w:r>
+                              <w:fldChar w:fldCharType="separate"/>
+                            </w:r>
+                            <w:r>
+                              <w:rPr>
+                                <w:noProof/>
+                              </w:rPr>
+                              <w:t>4</w:t>
+                            </w:r>
+                            <w:r>
+                              <w:rPr>
+                                <w:noProof/>
+                              </w:rPr>
+                              <w:fldChar w:fldCharType="end"/>
+                            </w:r>
                             <w:r>
                               <w:t>: RF precoder design formula</w:t>
                             </w:r>
@@ -3493,7 +3644,7 @@
           </mc:Choice>
           <mc:Fallback>
             <w:pict>
-              <v:shape w14:anchorId="3BD3443D" id="_x0000_s1027" type="#_x0000_t202" style="position:absolute;margin-left:100.4pt;margin-top:106.75pt;width:256.2pt;height:.05pt;z-index:251674624;visibility:visible;mso-wrap-style:square;mso-wrap-distance-left:9pt;mso-wrap-distance-top:0;mso-wrap-distance-right:9pt;mso-wrap-distance-bottom:0;mso-position-horizontal:absolute;mso-position-horizontal-relative:text;mso-position-vertical:absolute;mso-position-vertical-relative:text;v-text-anchor:top" o:gfxdata="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" stroked="f">
+              <v:shape w14:anchorId="3BD3443D" id="_x0000_s1027" type="#_x0000_t202" style="position:absolute;margin-left:100.4pt;margin-top:106.75pt;width:256.2pt;height:.05pt;z-index:251674624;visibility:visible;mso-wrap-style:square;mso-wrap-distance-left:9pt;mso-wrap-distance-top:0;mso-wrap-distance-right:9pt;mso-wrap-distance-bottom:0;mso-position-horizontal:absolute;mso-position-horizontal-relative:text;mso-position-vertical:absolute;mso-position-vertical-relative:text;v-text-anchor:top" o:gfxdata="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" stroked="f">
                 <v:textbox style="mso-fit-shape-to-text:t" inset="0,0,0,0">
                   <w:txbxContent>
                     <w:p>
@@ -3508,14 +3659,27 @@
                       <w:r>
                         <w:t xml:space="preserve">Figure </w:t>
                       </w:r>
-                      <w:fldSimple w:instr=" SEQ Figure \* ARABIC ">
-                        <w:r>
-                          <w:rPr>
-                            <w:noProof/>
-                          </w:rPr>
-                          <w:t>4</w:t>
-                        </w:r>
-                      </w:fldSimple>
+                      <w:r>
+                        <w:fldChar w:fldCharType="begin"/>
+                      </w:r>
+                      <w:r>
+                        <w:instrText xml:space="preserve"> SEQ Figure \* ARABIC </w:instrText>
+                      </w:r>
+                      <w:r>
+                        <w:fldChar w:fldCharType="separate"/>
+                      </w:r>
+                      <w:r>
+                        <w:rPr>
+                          <w:noProof/>
+                        </w:rPr>
+                        <w:t>4</w:t>
+                      </w:r>
+                      <w:r>
+                        <w:rPr>
+                          <w:noProof/>
+                        </w:rPr>
+                        <w:fldChar w:fldCharType="end"/>
+                      </w:r>
                       <w:r>
                         <w:t>: RF precoder design formula</w:t>
                       </w:r>
@@ -3527,61 +3691,6 @@
             </w:pict>
           </mc:Fallback>
         </mc:AlternateContent>
-      </w:r>
-      <w:r>
-        <w:rPr>
-          <w:sz w:val="28"/>
-          <w:szCs w:val="28"/>
-        </w:rPr>
-        <w:drawing>
-          <wp:anchor distT="0" distB="0" distL="114300" distR="114300" simplePos="0" relativeHeight="251669504" behindDoc="0" locked="0" layoutInCell="1" allowOverlap="1" wp14:anchorId="42661950" wp14:editId="344E7B76">
-            <wp:simplePos x="0" y="0"/>
-            <wp:positionH relativeFrom="column">
-              <wp:posOffset>1275080</wp:posOffset>
-            </wp:positionH>
-            <wp:positionV relativeFrom="paragraph">
-              <wp:posOffset>231775</wp:posOffset>
-            </wp:positionV>
-            <wp:extent cx="3253740" cy="1066800"/>
-            <wp:effectExtent l="0" t="0" r="3810" b="0"/>
-            <wp:wrapTopAndBottom/>
-            <wp:docPr id="268296971" name="Picture 1" descr="A picture containing text, font, line, screenshot&#10;&#10;Description automatically generated"/>
-            <wp:cNvGraphicFramePr>
-              <a:graphicFrameLocks xmlns:a="http://schemas.openxmlformats.org/drawingml/2006/main" noChangeAspect="1"/>
-            </wp:cNvGraphicFramePr>
-            <a:graphic xmlns:a="http://schemas.openxmlformats.org/drawingml/2006/main">
-              <a:graphicData uri="http://schemas.openxmlformats.org/drawingml/2006/picture">
-                <pic:pic xmlns:pic="http://schemas.openxmlformats.org/drawingml/2006/picture">
-                  <pic:nvPicPr>
-                    <pic:cNvPr id="268296971" name="Picture 1" descr="A picture containing text, font, line, screenshot&#10;&#10;Description automatically generated"/>
-                    <pic:cNvPicPr/>
-                  </pic:nvPicPr>
-                  <pic:blipFill>
-                    <a:blip r:embed="rId10">
-                      <a:extLst>
-                        <a:ext uri="{28A0092B-C50C-407E-A947-70E740481C1C}">
-                          <a14:useLocalDpi xmlns:a14="http://schemas.microsoft.com/office/drawing/2010/main" val="0"/>
-                        </a:ext>
-                      </a:extLst>
-                    </a:blip>
-                    <a:stretch>
-                      <a:fillRect/>
-                    </a:stretch>
-                  </pic:blipFill>
-                  <pic:spPr>
-                    <a:xfrm>
-                      <a:off x="0" y="0"/>
-                      <a:ext cx="3253740" cy="1066800"/>
-                    </a:xfrm>
-                    <a:prstGeom prst="rect">
-                      <a:avLst/>
-                    </a:prstGeom>
-                  </pic:spPr>
-                </pic:pic>
-              </a:graphicData>
-            </a:graphic>
-          </wp:anchor>
-        </w:drawing>
       </w:r>
     </w:p>
     <w:p>
@@ -3805,16 +3914,38 @@
                             <w:r>
                               <w:t xml:space="preserve">Figure </w:t>
                             </w:r>
-                            <w:fldSimple w:instr=" SEQ Figure \* ARABIC ">
-                              <w:r>
-                                <w:rPr>
-                                  <w:noProof/>
-                                </w:rPr>
-                                <w:t>5</w:t>
-                              </w:r>
-                            </w:fldSimple>
+                            <w:r>
+                              <w:fldChar w:fldCharType="begin"/>
+                            </w:r>
+                            <w:r>
+                              <w:instrText xml:space="preserve"> SEQ Figure \* ARABIC </w:instrText>
+                            </w:r>
+                            <w:r>
+                              <w:fldChar w:fldCharType="separate"/>
+                            </w:r>
+                            <w:r>
+                              <w:rPr>
+                                <w:noProof/>
+                              </w:rPr>
+                              <w:t>5</w:t>
+                            </w:r>
+                            <w:r>
+                              <w:rPr>
+                                <w:noProof/>
+                              </w:rPr>
+                              <w:fldChar w:fldCharType="end"/>
+                            </w:r>
                             <w:r>
                               <w:t>: Algorithm 1 to calculate RF precoder</w:t>
+                            </w:r>
+                            <w:r>
+                              <w:t xml:space="preserve">, with infinite </w:t>
+                            </w:r>
+                            <w:r>
+                              <w:t xml:space="preserve">resolution </w:t>
+                            </w:r>
+                            <w:r>
+                              <w:t>phase shifter</w:t>
                             </w:r>
                           </w:p>
                         </w:txbxContent>
@@ -3833,7 +3964,7 @@
           </mc:Choice>
           <mc:Fallback>
             <w:pict>
-              <v:shape w14:anchorId="53E35A7E" id="_x0000_s1028" type="#_x0000_t202" style="position:absolute;left:0;text-align:left;margin-left:62.9pt;margin-top:250.6pt;width:342.6pt;height:.05pt;z-index:251677696;visibility:visible;mso-wrap-style:square;mso-wrap-distance-left:9pt;mso-wrap-distance-top:0;mso-wrap-distance-right:9pt;mso-wrap-distance-bottom:0;mso-position-horizontal:absolute;mso-position-horizontal-relative:text;mso-position-vertical:absolute;mso-position-vertical-relative:text;v-text-anchor:top" o:gfxdata="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" stroked="f">
+              <v:shape w14:anchorId="53E35A7E" id="_x0000_s1028" type="#_x0000_t202" style="position:absolute;left:0;text-align:left;margin-left:62.9pt;margin-top:250.6pt;width:342.6pt;height:.05pt;z-index:251677696;visibility:visible;mso-wrap-style:square;mso-wrap-distance-left:9pt;mso-wrap-distance-top:0;mso-wrap-distance-right:9pt;mso-wrap-distance-bottom:0;mso-position-horizontal:absolute;mso-position-horizontal-relative:text;mso-position-vertical:absolute;mso-position-vertical-relative:text;v-text-anchor:top" o:gfxdata="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" stroked="f">
                 <v:textbox style="mso-fit-shape-to-text:t" inset="0,0,0,0">
                   <w:txbxContent>
                     <w:p>
@@ -3848,16 +3979,38 @@
                       <w:r>
                         <w:t xml:space="preserve">Figure </w:t>
                       </w:r>
-                      <w:fldSimple w:instr=" SEQ Figure \* ARABIC ">
-                        <w:r>
-                          <w:rPr>
-                            <w:noProof/>
-                          </w:rPr>
-                          <w:t>5</w:t>
-                        </w:r>
-                      </w:fldSimple>
+                      <w:r>
+                        <w:fldChar w:fldCharType="begin"/>
+                      </w:r>
+                      <w:r>
+                        <w:instrText xml:space="preserve"> SEQ Figure \* ARABIC </w:instrText>
+                      </w:r>
+                      <w:r>
+                        <w:fldChar w:fldCharType="separate"/>
+                      </w:r>
+                      <w:r>
+                        <w:rPr>
+                          <w:noProof/>
+                        </w:rPr>
+                        <w:t>5</w:t>
+                      </w:r>
+                      <w:r>
+                        <w:rPr>
+                          <w:noProof/>
+                        </w:rPr>
+                        <w:fldChar w:fldCharType="end"/>
+                      </w:r>
                       <w:r>
                         <w:t>: Algorithm 1 to calculate RF precoder</w:t>
+                      </w:r>
+                      <w:r>
+                        <w:t xml:space="preserve">, with infinite </w:t>
+                      </w:r>
+                      <w:r>
+                        <w:t xml:space="preserve">resolution </w:t>
+                      </w:r>
+                      <w:r>
+                        <w:t>phase shifter</w:t>
                       </w:r>
                     </w:p>
                   </w:txbxContent>
@@ -3870,6 +4023,7 @@
       </w:r>
       <w:r>
         <w:rPr>
+          <w:noProof/>
           <w:sz w:val="28"/>
           <w:szCs w:val="28"/>
         </w:rPr>
@@ -3936,7 +4090,8 @@
           <w:sz w:val="28"/>
           <w:szCs w:val="28"/>
         </w:rPr>
-        <w:t xml:space="preserve">Then </w:t>
+        <w:lastRenderedPageBreak/>
+        <w:t xml:space="preserve">The formula to calculate </w:t>
       </w:r>
       <m:oMath>
         <m:sSub>
@@ -3967,7 +4122,98 @@
                 <w:sz w:val="28"/>
                 <w:szCs w:val="28"/>
               </w:rPr>
-              <m:t>D</m:t>
+              <m:t>RF</m:t>
+            </m:r>
+          </m:sub>
+        </m:sSub>
+        <m:d>
+          <m:dPr>
+            <m:ctrlPr>
+              <w:rPr>
+                <w:rFonts w:ascii="Cambria Math" w:hAnsi="Cambria Math"/>
+                <w:i/>
+                <w:sz w:val="28"/>
+                <w:szCs w:val="28"/>
+              </w:rPr>
+            </m:ctrlPr>
+          </m:dPr>
+          <m:e>
+            <m:r>
+              <w:rPr>
+                <w:rFonts w:ascii="Cambria Math" w:hAnsi="Cambria Math"/>
+                <w:sz w:val="28"/>
+                <w:szCs w:val="28"/>
+              </w:rPr>
+              <m:t>i,j</m:t>
+            </m:r>
+          </m:e>
+        </m:d>
+      </m:oMath>
+      <w:r>
+        <w:rPr>
+          <w:sz w:val="28"/>
+          <w:szCs w:val="28"/>
+        </w:rPr>
+        <w:t xml:space="preserve"> is under the assumption of infinite </w:t>
+      </w:r>
+      <w:r>
+        <w:rPr>
+          <w:sz w:val="28"/>
+          <w:szCs w:val="28"/>
+        </w:rPr>
+        <w:t>phase shifters</w:t>
+      </w:r>
+      <w:r>
+        <w:rPr>
+          <w:sz w:val="28"/>
+          <w:szCs w:val="28"/>
+        </w:rPr>
+        <w:t xml:space="preserve">. Since accurate phase shifters can be expensive to implement in real world, </w:t>
+      </w:r>
+      <w:r>
+        <w:rPr>
+          <w:sz w:val="28"/>
+          <w:szCs w:val="28"/>
+        </w:rPr>
+        <w:t xml:space="preserve">they are commonly replaced by cost effective low resolution phase shifters. To simulate such phase shifters, </w:t>
+      </w:r>
+      <w:r>
+        <w:rPr>
+          <w:sz w:val="28"/>
+          <w:szCs w:val="28"/>
+        </w:rPr>
+        <w:t xml:space="preserve">the design of </w:t>
+      </w:r>
+      <m:oMath>
+        <m:sSub>
+          <m:sSubPr>
+            <m:ctrlPr>
+              <w:rPr>
+                <w:rFonts w:ascii="Cambria Math" w:hAnsi="Cambria Math"/>
+                <w:i/>
+                <w:sz w:val="28"/>
+                <w:szCs w:val="28"/>
+              </w:rPr>
+            </m:ctrlPr>
+          </m:sSubPr>
+          <m:e>
+            <m:r>
+              <w:rPr>
+                <w:rFonts w:ascii="Cambria Math" w:hAnsi="Cambria Math"/>
+                <w:sz w:val="28"/>
+                <w:szCs w:val="28"/>
+              </w:rPr>
+              <m:t>V</m:t>
+            </m:r>
+          </m:e>
+          <m:sub>
+            <m:r>
+              <w:rPr>
+                <w:rFonts w:ascii="Cambria Math" w:hAnsi="Cambria Math"/>
+                <w:sz w:val="28"/>
+                <w:szCs w:val="28"/>
+              </w:rPr>
+              <m:t>RF</m:t>
             </m:r>
           </m:sub>
         </m:sSub>
@@ -3977,14 +4223,7 @@
           <w:sz w:val="28"/>
           <w:szCs w:val="28"/>
         </w:rPr>
-        <w:t xml:space="preserve"> can be calculated </w:t>
-      </w:r>
-      <w:r>
-        <w:rPr>
-          <w:sz w:val="28"/>
-          <w:szCs w:val="28"/>
-        </w:rPr>
-        <w:t>by solving</w:t>
+        <w:t xml:space="preserve"> is quantized</w:t>
       </w:r>
       <w:r>
         <w:rPr>
@@ -4004,7 +4243,148 @@
           <w:sz w:val="28"/>
           <w:szCs w:val="28"/>
         </w:rPr>
-        <w:lastRenderedPageBreak/>
+        <w:drawing>
+          <wp:inline distT="0" distB="0" distL="0" distR="0" wp14:anchorId="6384FB21" wp14:editId="7FA30CF5">
+            <wp:extent cx="5311600" cy="1676545"/>
+            <wp:effectExtent l="0" t="0" r="3810" b="0"/>
+            <wp:docPr id="1301626566" name="Picture 1" descr="A picture containing text, font, white, diagram&#10;&#10;Description automatically generated"/>
+            <wp:cNvGraphicFramePr>
+              <a:graphicFrameLocks xmlns:a="http://schemas.openxmlformats.org/drawingml/2006/main" noChangeAspect="1"/>
+            </wp:cNvGraphicFramePr>
+            <a:graphic xmlns:a="http://schemas.openxmlformats.org/drawingml/2006/main">
+              <a:graphicData uri="http://schemas.openxmlformats.org/drawingml/2006/picture">
+                <pic:pic xmlns:pic="http://schemas.openxmlformats.org/drawingml/2006/picture">
+                  <pic:nvPicPr>
+                    <pic:cNvPr id="1301626566" name="Picture 1" descr="A picture containing text, font, white, diagram&#10;&#10;Description automatically generated"/>
+                    <pic:cNvPicPr/>
+                  </pic:nvPicPr>
+                  <pic:blipFill>
+                    <a:blip r:embed="rId12"/>
+                    <a:stretch>
+                      <a:fillRect/>
+                    </a:stretch>
+                  </pic:blipFill>
+                  <pic:spPr>
+                    <a:xfrm>
+                      <a:off x="0" y="0"/>
+                      <a:ext cx="5311600" cy="1676545"/>
+                    </a:xfrm>
+                    <a:prstGeom prst="rect">
+                      <a:avLst/>
+                    </a:prstGeom>
+                  </pic:spPr>
+                </pic:pic>
+              </a:graphicData>
+            </a:graphic>
+          </wp:inline>
+        </w:drawing>
+      </w:r>
+    </w:p>
+    <w:p>
+      <w:pPr>
+        <w:pStyle w:val="Caption"/>
+        <w:jc w:val="center"/>
+        <w:rPr>
+          <w:sz w:val="28"/>
+          <w:szCs w:val="28"/>
+        </w:rPr>
+      </w:pPr>
+      <w:r>
+        <w:t xml:space="preserve">Figure </w:t>
+      </w:r>
+      <w:fldSimple w:instr=" SEQ Figure \* ARABIC ">
+        <w:r>
+          <w:rPr>
+            <w:noProof/>
+          </w:rPr>
+          <w:t>6</w:t>
+        </w:r>
+      </w:fldSimple>
+      <w:r>
+        <w:t>: RF precoder design, with 1-bit resolution phase shifter</w:t>
+      </w:r>
+    </w:p>
+    <w:p>
+      <w:pPr>
+        <w:rPr>
+          <w:sz w:val="28"/>
+          <w:szCs w:val="28"/>
+        </w:rPr>
+      </w:pPr>
+      <w:r>
+        <w:rPr>
+          <w:sz w:val="28"/>
+          <w:szCs w:val="28"/>
+        </w:rPr>
+        <w:t xml:space="preserve">Then </w:t>
+      </w:r>
+      <m:oMath>
+        <m:sSub>
+          <m:sSubPr>
+            <m:ctrlPr>
+              <w:rPr>
+                <w:rFonts w:ascii="Cambria Math" w:hAnsi="Cambria Math"/>
+                <w:i/>
+                <w:sz w:val="28"/>
+                <w:szCs w:val="28"/>
+              </w:rPr>
+            </m:ctrlPr>
+          </m:sSubPr>
+          <m:e>
+            <m:r>
+              <w:rPr>
+                <w:rFonts w:ascii="Cambria Math" w:hAnsi="Cambria Math"/>
+                <w:sz w:val="28"/>
+                <w:szCs w:val="28"/>
+              </w:rPr>
+              <m:t>V</m:t>
+            </m:r>
+          </m:e>
+          <m:sub>
+            <m:r>
+              <w:rPr>
+                <w:rFonts w:ascii="Cambria Math" w:hAnsi="Cambria Math"/>
+                <w:sz w:val="28"/>
+                <w:szCs w:val="28"/>
+              </w:rPr>
+              <m:t>D</m:t>
+            </m:r>
+          </m:sub>
+        </m:sSub>
+      </m:oMath>
+      <w:r>
+        <w:rPr>
+          <w:sz w:val="28"/>
+          <w:szCs w:val="28"/>
+        </w:rPr>
+        <w:t xml:space="preserve"> can be calculated </w:t>
+      </w:r>
+      <w:r>
+        <w:rPr>
+          <w:sz w:val="28"/>
+          <w:szCs w:val="28"/>
+        </w:rPr>
+        <w:t>by solving</w:t>
+      </w:r>
+      <w:r>
+        <w:rPr>
+          <w:sz w:val="28"/>
+          <w:szCs w:val="28"/>
+        </w:rPr>
+        <w:t>:</w:t>
+      </w:r>
+    </w:p>
+    <w:p>
+      <w:pPr>
+        <w:keepNext/>
+        <w:jc w:val="center"/>
+      </w:pPr>
+      <w:r>
+        <w:rPr>
+          <w:noProof/>
+          <w:sz w:val="28"/>
+          <w:szCs w:val="28"/>
+        </w:rPr>
         <w:drawing>
           <wp:inline distT="0" distB="0" distL="0" distR="0" wp14:anchorId="4462F5AD" wp14:editId="68D8E87C">
             <wp:extent cx="2796782" cy="739204"/>
@@ -4021,7 +4401,7 @@
                     <pic:cNvPicPr/>
                   </pic:nvPicPr>
                   <pic:blipFill>
-                    <a:blip r:embed="rId12"/>
+                    <a:blip r:embed="rId13"/>
                     <a:stretch>
                       <a:fillRect/>
                     </a:stretch>
@@ -4050,14 +4430,27 @@
       <w:r>
         <w:t xml:space="preserve">Figure </w:t>
       </w:r>
-      <w:fldSimple w:instr=" SEQ Figure \* ARABIC ">
-        <w:r>
-          <w:rPr>
-            <w:noProof/>
-          </w:rPr>
-          <w:t>6</w:t>
-        </w:r>
-      </w:fldSimple>
+      <w:r>
+        <w:fldChar w:fldCharType="begin"/>
+      </w:r>
+      <w:r>
+        <w:instrText xml:space="preserve"> SEQ Figure \* ARABIC </w:instrText>
+      </w:r>
+      <w:r>
+        <w:fldChar w:fldCharType="separate"/>
+      </w:r>
+      <w:r>
+        <w:rPr>
+          <w:noProof/>
+        </w:rPr>
+        <w:t>7</w:t>
+      </w:r>
+      <w:r>
+        <w:rPr>
+          <w:noProof/>
+        </w:rPr>
+        <w:fldChar w:fldCharType="end"/>
+      </w:r>
       <w:r>
         <w:t>: Digital precoder design formula</w:t>
       </w:r>
@@ -4268,7 +4661,1452 @@
           <w:sz w:val="28"/>
           <w:szCs w:val="28"/>
         </w:rPr>
-        <w:t xml:space="preserve"> solution:</w:t>
+        <w:t xml:space="preserve"> solution</w:t>
+      </w:r>
+      <w:r>
+        <w:rPr>
+          <w:sz w:val="28"/>
+          <w:szCs w:val="28"/>
+        </w:rPr>
+        <w:t xml:space="preserve"> </w:t>
+      </w:r>
+      <w:r>
+        <w:rPr>
+          <w:sz w:val="28"/>
+          <w:szCs w:val="28"/>
+        </w:rPr>
+        <w:t>(Reference:</w:t>
+      </w:r>
+      <w:r>
+        <w:rPr>
+          <w:sz w:val="28"/>
+          <w:szCs w:val="28"/>
+        </w:rPr>
+        <w:t xml:space="preserve"> </w:t>
+      </w:r>
+      <w:hyperlink r:id="rId14" w:history="1">
+        <w:r>
+          <w:rPr>
+            <w:rStyle w:val="Hyperlink"/>
+          </w:rPr>
+          <w:t>Waterfilling</w:t>
+        </w:r>
+      </w:hyperlink>
+      <w:r>
+        <w:rPr>
+          <w:sz w:val="28"/>
+          <w:szCs w:val="28"/>
+        </w:rPr>
+        <w:t xml:space="preserve">) </w:t>
+      </w:r>
+      <w:r>
+        <w:rPr>
+          <w:sz w:val="28"/>
+          <w:szCs w:val="28"/>
+        </w:rPr>
+        <w:t xml:space="preserve">to allocate power </w:t>
+      </w:r>
+      <m:oMath>
+        <m:sSub>
+          <m:sSubPr>
+            <m:ctrlPr>
+              <w:rPr>
+                <w:rFonts w:ascii="Cambria Math" w:hAnsi="Cambria Math"/>
+                <w:i/>
+                <w:sz w:val="28"/>
+                <w:szCs w:val="28"/>
+              </w:rPr>
+            </m:ctrlPr>
+          </m:sSubPr>
+          <m:e>
+            <m:r>
+              <w:rPr>
+                <w:rFonts w:ascii="Cambria Math" w:hAnsi="Cambria Math"/>
+                <w:sz w:val="28"/>
+                <w:szCs w:val="28"/>
+              </w:rPr>
+              <m:t>P</m:t>
+            </m:r>
+          </m:e>
+          <m:sub>
+            <m:r>
+              <w:rPr>
+                <w:rFonts w:ascii="Cambria Math" w:hAnsi="Cambria Math"/>
+                <w:sz w:val="28"/>
+                <w:szCs w:val="28"/>
+              </w:rPr>
+              <m:t>i</m:t>
+            </m:r>
+          </m:sub>
+        </m:sSub>
+      </m:oMath>
+      <w:r>
+        <w:rPr>
+          <w:sz w:val="28"/>
+          <w:szCs w:val="28"/>
+        </w:rPr>
+        <w:t xml:space="preserve"> to each channel</w:t>
+      </w:r>
+      <w:r>
+        <w:rPr>
+          <w:sz w:val="28"/>
+          <w:szCs w:val="28"/>
+        </w:rPr>
+        <w:t xml:space="preserve"> </w:t>
+      </w:r>
+      <w:r>
+        <w:rPr>
+          <w:sz w:val="28"/>
+          <w:szCs w:val="28"/>
+        </w:rPr>
+        <w:t xml:space="preserve">so that the </w:t>
+      </w:r>
+      <w:r>
+        <w:rPr>
+          <w:sz w:val="28"/>
+          <w:szCs w:val="28"/>
+        </w:rPr>
+        <w:t>overall channel capacity</w:t>
+      </w:r>
+      <w:r>
+        <w:rPr>
+          <w:sz w:val="28"/>
+          <w:szCs w:val="28"/>
+        </w:rPr>
+        <w:t xml:space="preserve"> is </w:t>
+      </w:r>
+      <w:r>
+        <w:rPr>
+          <w:sz w:val="28"/>
+          <w:szCs w:val="28"/>
+        </w:rPr>
+        <w:t>maximize</w:t>
+      </w:r>
+      <w:r>
+        <w:rPr>
+          <w:sz w:val="28"/>
+          <w:szCs w:val="28"/>
+        </w:rPr>
+        <w:t>d</w:t>
+      </w:r>
+      <w:r>
+        <w:rPr>
+          <w:sz w:val="28"/>
+          <w:szCs w:val="28"/>
+        </w:rPr>
+        <w:t>.</w:t>
+      </w:r>
+      <w:r>
+        <w:rPr>
+          <w:sz w:val="28"/>
+          <w:szCs w:val="28"/>
+        </w:rPr>
+        <w:t xml:space="preserve"> </w:t>
+      </w:r>
+      <w:r>
+        <w:rPr>
+          <w:sz w:val="28"/>
+          <w:szCs w:val="28"/>
+        </w:rPr>
+        <w:t xml:space="preserve">The </w:t>
+      </w:r>
+      <w:r>
+        <w:rPr>
+          <w:sz w:val="28"/>
+          <w:szCs w:val="28"/>
+        </w:rPr>
+        <w:t xml:space="preserve">sum of </w:t>
+      </w:r>
+      <w:r>
+        <w:rPr>
+          <w:sz w:val="28"/>
+          <w:szCs w:val="28"/>
+        </w:rPr>
+        <w:t xml:space="preserve">power </w:t>
+      </w:r>
+      <m:oMath>
+        <m:sSub>
+          <m:sSubPr>
+            <m:ctrlPr>
+              <w:rPr>
+                <w:rFonts w:ascii="Cambria Math" w:hAnsi="Cambria Math"/>
+                <w:i/>
+                <w:sz w:val="28"/>
+                <w:szCs w:val="28"/>
+              </w:rPr>
+            </m:ctrlPr>
+          </m:sSubPr>
+          <m:e>
+            <m:r>
+              <w:rPr>
+                <w:rFonts w:ascii="Cambria Math" w:hAnsi="Cambria Math"/>
+                <w:sz w:val="28"/>
+                <w:szCs w:val="28"/>
+              </w:rPr>
+              <m:t>P</m:t>
+            </m:r>
+          </m:e>
+          <m:sub>
+            <m:r>
+              <w:rPr>
+                <w:rFonts w:ascii="Cambria Math" w:hAnsi="Cambria Math"/>
+                <w:sz w:val="28"/>
+                <w:szCs w:val="28"/>
+              </w:rPr>
+              <m:t>i</m:t>
+            </m:r>
+          </m:sub>
+        </m:sSub>
+      </m:oMath>
+      <w:r>
+        <w:rPr>
+          <w:sz w:val="28"/>
+          <w:szCs w:val="28"/>
+        </w:rPr>
+        <w:t xml:space="preserve"> satisfies:</w:t>
+      </w:r>
+    </w:p>
+    <w:p>
+      <w:pPr>
+        <w:keepNext/>
+        <w:jc w:val="center"/>
+      </w:pPr>
+      <w:r>
+        <w:rPr>
+          <w:b/>
+          <w:bCs/>
+          <w:sz w:val="28"/>
+          <w:szCs w:val="28"/>
+        </w:rPr>
+        <w:drawing>
+          <wp:inline distT="0" distB="0" distL="0" distR="0" wp14:anchorId="6905241A" wp14:editId="0546FBC0">
+            <wp:extent cx="1089754" cy="1051651"/>
+            <wp:effectExtent l="0" t="0" r="0" b="0"/>
+            <wp:docPr id="997117814" name="Picture 1" descr="A picture containing sketch, diagram, white, font&#10;&#10;Description automatically generated"/>
+            <wp:cNvGraphicFramePr>
+              <a:graphicFrameLocks xmlns:a="http://schemas.openxmlformats.org/drawingml/2006/main" noChangeAspect="1"/>
+            </wp:cNvGraphicFramePr>
+            <a:graphic xmlns:a="http://schemas.openxmlformats.org/drawingml/2006/main">
+              <a:graphicData uri="http://schemas.openxmlformats.org/drawingml/2006/picture">
+                <pic:pic xmlns:pic="http://schemas.openxmlformats.org/drawingml/2006/picture">
+                  <pic:nvPicPr>
+                    <pic:cNvPr id="997117814" name="Picture 1" descr="A picture containing sketch, diagram, white, font&#10;&#10;Description automatically generated"/>
+                    <pic:cNvPicPr/>
+                  </pic:nvPicPr>
+                  <pic:blipFill>
+                    <a:blip r:embed="rId15"/>
+                    <a:stretch>
+                      <a:fillRect/>
+                    </a:stretch>
+                  </pic:blipFill>
+                  <pic:spPr>
+                    <a:xfrm>
+                      <a:off x="0" y="0"/>
+                      <a:ext cx="1089754" cy="1051651"/>
+                    </a:xfrm>
+                    <a:prstGeom prst="rect">
+                      <a:avLst/>
+                    </a:prstGeom>
+                  </pic:spPr>
+                </pic:pic>
+              </a:graphicData>
+            </a:graphic>
+          </wp:inline>
+        </w:drawing>
+      </w:r>
+    </w:p>
+    <w:p>
+      <w:pPr>
+        <w:pStyle w:val="Caption"/>
+        <w:jc w:val="center"/>
+      </w:pPr>
+      <w:r>
+        <w:t xml:space="preserve">Figure </w:t>
+      </w:r>
+      <w:fldSimple w:instr=" SEQ Figure \* ARABIC ">
+        <w:r>
+          <w:rPr>
+            <w:noProof/>
+          </w:rPr>
+          <w:t>8</w:t>
+        </w:r>
+      </w:fldSimple>
+      <w:r>
+        <w:t>: Constraint on power allocation</w:t>
+      </w:r>
+    </w:p>
+    <w:p>
+      <w:pPr>
+        <w:rPr>
+          <w:sz w:val="28"/>
+          <w:szCs w:val="28"/>
+        </w:rPr>
+      </w:pPr>
+      <w:r>
+        <w:rPr>
+          <w:sz w:val="28"/>
+          <w:szCs w:val="28"/>
+        </w:rPr>
+        <w:t xml:space="preserve">Where the power of the first </w:t>
+      </w:r>
+      <m:oMath>
+        <m:r>
+          <w:rPr>
+            <w:rFonts w:ascii="Cambria Math" w:hAnsi="Cambria Math"/>
+            <w:sz w:val="28"/>
+            <w:szCs w:val="28"/>
+          </w:rPr>
+          <m:t>m</m:t>
+        </m:r>
+      </m:oMath>
+      <w:r>
+        <w:rPr>
+          <w:sz w:val="28"/>
+          <w:szCs w:val="28"/>
+        </w:rPr>
+        <w:t xml:space="preserve"> most efficient channels sum up to </w:t>
+      </w:r>
+      <w:r>
+        <w:rPr>
+          <w:sz w:val="28"/>
+          <w:szCs w:val="28"/>
+        </w:rPr>
+        <w:t xml:space="preserve">use </w:t>
+      </w:r>
+      <m:oMath>
+        <m:r>
+          <w:rPr>
+            <w:rFonts w:ascii="Cambria Math" w:hAnsi="Cambria Math"/>
+            <w:sz w:val="28"/>
+            <w:szCs w:val="28"/>
+          </w:rPr>
+          <m:t>P</m:t>
+        </m:r>
+      </m:oMath>
+      <w:r>
+        <w:rPr>
+          <w:sz w:val="28"/>
+          <w:szCs w:val="28"/>
+        </w:rPr>
+        <w:t xml:space="preserve"> to the largest extend</w:t>
+      </w:r>
+      <w:r>
+        <w:rPr>
+          <w:sz w:val="28"/>
+          <w:szCs w:val="28"/>
+        </w:rPr>
+        <w:t>.</w:t>
+      </w:r>
+      <w:r>
+        <w:rPr>
+          <w:sz w:val="28"/>
+          <w:szCs w:val="28"/>
+        </w:rPr>
+        <w:t xml:space="preserve"> Since </w:t>
+      </w:r>
+      <w:r>
+        <w:rPr>
+          <w:sz w:val="28"/>
+          <w:szCs w:val="28"/>
+        </w:rPr>
+        <w:t>power cannot be negative:</w:t>
+      </w:r>
+    </w:p>
+    <w:p>
+      <w:pPr>
+        <w:keepNext/>
+        <w:jc w:val="center"/>
+      </w:pPr>
+      <w:r>
+        <w:rPr>
+          <w:sz w:val="28"/>
+          <w:szCs w:val="28"/>
+        </w:rPr>
+        <w:lastRenderedPageBreak/>
+        <w:drawing>
+          <wp:inline distT="0" distB="0" distL="0" distR="0" wp14:anchorId="0812FB5A" wp14:editId="1C6A5252">
+            <wp:extent cx="2491956" cy="815411"/>
+            <wp:effectExtent l="0" t="0" r="3810" b="3810"/>
+            <wp:docPr id="758494255" name="Picture 1" descr="A picture containing font, diagram, white, line&#10;&#10;Description automatically generated"/>
+            <wp:cNvGraphicFramePr>
+              <a:graphicFrameLocks xmlns:a="http://schemas.openxmlformats.org/drawingml/2006/main" noChangeAspect="1"/>
+            </wp:cNvGraphicFramePr>
+            <a:graphic xmlns:a="http://schemas.openxmlformats.org/drawingml/2006/main">
+              <a:graphicData uri="http://schemas.openxmlformats.org/drawingml/2006/picture">
+                <pic:pic xmlns:pic="http://schemas.openxmlformats.org/drawingml/2006/picture">
+                  <pic:nvPicPr>
+                    <pic:cNvPr id="758494255" name="Picture 1" descr="A picture containing font, diagram, white, line&#10;&#10;Description automatically generated"/>
+                    <pic:cNvPicPr/>
+                  </pic:nvPicPr>
+                  <pic:blipFill>
+                    <a:blip r:embed="rId16"/>
+                    <a:stretch>
+                      <a:fillRect/>
+                    </a:stretch>
+                  </pic:blipFill>
+                  <pic:spPr>
+                    <a:xfrm>
+                      <a:off x="0" y="0"/>
+                      <a:ext cx="2491956" cy="815411"/>
+                    </a:xfrm>
+                    <a:prstGeom prst="rect">
+                      <a:avLst/>
+                    </a:prstGeom>
+                  </pic:spPr>
+                </pic:pic>
+              </a:graphicData>
+            </a:graphic>
+          </wp:inline>
+        </w:drawing>
+      </w:r>
+    </w:p>
+    <w:p>
+      <w:pPr>
+        <w:pStyle w:val="Caption"/>
+        <w:jc w:val="center"/>
+      </w:pPr>
+      <w:r>
+        <w:t xml:space="preserve">Figure </w:t>
+      </w:r>
+      <w:fldSimple w:instr=" SEQ Figure \* ARABIC ">
+        <w:r>
+          <w:rPr>
+            <w:noProof/>
+          </w:rPr>
+          <w:t>9</w:t>
+        </w:r>
+      </w:fldSimple>
+      <w:r>
+        <w:t>: Formula to calculate allocated power</w:t>
+      </w:r>
+    </w:p>
+    <w:p>
+      <w:pPr>
+        <w:rPr>
+          <w:sz w:val="28"/>
+          <w:szCs w:val="28"/>
+        </w:rPr>
+      </w:pPr>
+      <w:r>
+        <w:rPr>
+          <w:noProof/>
+        </w:rPr>
+        <mc:AlternateContent>
+          <mc:Choice Requires="wps">
+            <w:drawing>
+              <wp:anchor distT="0" distB="0" distL="114300" distR="114300" simplePos="0" relativeHeight="251687936" behindDoc="0" locked="0" layoutInCell="1" allowOverlap="1" wp14:anchorId="67CC6BB2" wp14:editId="44DF1011">
+                <wp:simplePos x="0" y="0"/>
+                <wp:positionH relativeFrom="margin">
+                  <wp:align>center</wp:align>
+                </wp:positionH>
+                <wp:positionV relativeFrom="paragraph">
+                  <wp:posOffset>1746747</wp:posOffset>
+                </wp:positionV>
+                <wp:extent cx="1939925" cy="635"/>
+                <wp:effectExtent l="0" t="0" r="3175" b="0"/>
+                <wp:wrapTopAndBottom/>
+                <wp:docPr id="681722251" name="Text Box 1"/>
+                <wp:cNvGraphicFramePr/>
+                <a:graphic xmlns:a="http://schemas.openxmlformats.org/drawingml/2006/main">
+                  <a:graphicData uri="http://schemas.microsoft.com/office/word/2010/wordprocessingShape">
+                    <wps:wsp>
+                      <wps:cNvSpPr txBox="1"/>
+                      <wps:spPr>
+                        <a:xfrm>
+                          <a:off x="0" y="0"/>
+                          <a:ext cx="1939925" cy="635"/>
+                        </a:xfrm>
+                        <a:prstGeom prst="rect">
+                          <a:avLst/>
+                        </a:prstGeom>
+                        <a:solidFill>
+                          <a:prstClr val="white"/>
+                        </a:solidFill>
+                        <a:ln>
+                          <a:noFill/>
+                        </a:ln>
+                      </wps:spPr>
+                      <wps:txbx>
+                        <w:txbxContent>
+                          <w:p>
+                            <w:pPr>
+                              <w:pStyle w:val="Caption"/>
+                              <w:rPr>
+                                <w:noProof/>
+                                <w:sz w:val="28"/>
+                                <w:szCs w:val="28"/>
+                              </w:rPr>
+                            </w:pPr>
+                            <w:r>
+                              <w:t xml:space="preserve">Figure </w:t>
+                            </w:r>
+                            <w:fldSimple w:instr=" SEQ Figure \* ARABIC ">
+                              <w:r>
+                                <w:rPr>
+                                  <w:noProof/>
+                                </w:rPr>
+                                <w:t>10</w:t>
+                              </w:r>
+                            </w:fldSimple>
+                            <w:r>
+                              <w:t>: Formula to calculate water level</w:t>
+                            </w:r>
+                          </w:p>
+                        </w:txbxContent>
+                      </wps:txbx>
+                      <wps:bodyPr rot="0" spcFirstLastPara="0" vertOverflow="overflow" horzOverflow="overflow" vert="horz" wrap="square" lIns="0" tIns="0" rIns="0" bIns="0" numCol="1" spcCol="0" rtlCol="0" fromWordArt="0" anchor="t" anchorCtr="0" forceAA="0" compatLnSpc="1">
+                        <a:prstTxWarp prst="textNoShape">
+                          <a:avLst/>
+                        </a:prstTxWarp>
+                        <a:spAutoFit/>
+                      </wps:bodyPr>
+                    </wps:wsp>
+                  </a:graphicData>
+                </a:graphic>
+              </wp:anchor>
+            </w:drawing>
+          </mc:Choice>
+          <mc:Fallback>
+            <w:pict>
+              <v:shape w14:anchorId="67CC6BB2" id="_x0000_s1029" type="#_x0000_t202" style="position:absolute;margin-left:0;margin-top:137.55pt;width:152.75pt;height:.05pt;z-index:251687936;visibility:visible;mso-wrap-style:square;mso-wrap-distance-left:9pt;mso-wrap-distance-top:0;mso-wrap-distance-right:9pt;mso-wrap-distance-bottom:0;mso-position-horizontal:center;mso-position-horizontal-relative:margin;mso-position-vertical:absolute;mso-position-vertical-relative:text;v-text-anchor:top" o:gfxdata="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" stroked="f">
+                <v:textbox style="mso-fit-shape-to-text:t" inset="0,0,0,0">
+                  <w:txbxContent>
+                    <w:p>
+                      <w:pPr>
+                        <w:pStyle w:val="Caption"/>
+                        <w:rPr>
+                          <w:noProof/>
+                          <w:sz w:val="28"/>
+                          <w:szCs w:val="28"/>
+                        </w:rPr>
+                      </w:pPr>
+                      <w:r>
+                        <w:t xml:space="preserve">Figure </w:t>
+                      </w:r>
+                      <w:fldSimple w:instr=" SEQ Figure \* ARABIC ">
+                        <w:r>
+                          <w:rPr>
+                            <w:noProof/>
+                          </w:rPr>
+                          <w:t>10</w:t>
+                        </w:r>
+                      </w:fldSimple>
+                      <w:r>
+                        <w:t>: Formula to calculate water level</w:t>
+                      </w:r>
+                    </w:p>
+                  </w:txbxContent>
+                </v:textbox>
+                <w10:wrap type="topAndBottom" anchorx="margin"/>
+              </v:shape>
+            </w:pict>
+          </mc:Fallback>
+        </mc:AlternateContent>
+      </w:r>
+      <w:r>
+        <w:rPr>
+          <w:noProof/>
+          <w:sz w:val="28"/>
+          <w:szCs w:val="28"/>
+        </w:rPr>
+        <w:drawing>
+          <wp:anchor distT="0" distB="0" distL="114300" distR="114300" simplePos="0" relativeHeight="251685888" behindDoc="0" locked="0" layoutInCell="1" allowOverlap="1" wp14:anchorId="56F3823A" wp14:editId="59F4D694">
+            <wp:simplePos x="0" y="0"/>
+            <wp:positionH relativeFrom="margin">
+              <wp:align>center</wp:align>
+            </wp:positionH>
+            <wp:positionV relativeFrom="paragraph">
+              <wp:posOffset>529396</wp:posOffset>
+            </wp:positionV>
+            <wp:extent cx="1939925" cy="1248137"/>
+            <wp:effectExtent l="0" t="0" r="3175" b="9525"/>
+            <wp:wrapTopAndBottom/>
+            <wp:docPr id="1533423290" name="Picture 1"/>
+            <wp:cNvGraphicFramePr>
+              <a:graphicFrameLocks xmlns:a="http://schemas.openxmlformats.org/drawingml/2006/main" noChangeAspect="1"/>
+            </wp:cNvGraphicFramePr>
+            <a:graphic xmlns:a="http://schemas.openxmlformats.org/drawingml/2006/main">
+              <a:graphicData uri="http://schemas.openxmlformats.org/drawingml/2006/picture">
+                <pic:pic xmlns:pic="http://schemas.openxmlformats.org/drawingml/2006/picture">
+                  <pic:nvPicPr>
+                    <pic:cNvPr id="0" name="Picture 1"/>
+                    <pic:cNvPicPr>
+                      <a:picLocks noChangeAspect="1" noChangeArrowheads="1"/>
+                    </pic:cNvPicPr>
+                  </pic:nvPicPr>
+                  <pic:blipFill rotWithShape="1">
+                    <a:blip r:embed="rId17">
+                      <a:extLst>
+                        <a:ext uri="{28A0092B-C50C-407E-A947-70E740481C1C}">
+                          <a14:useLocalDpi xmlns:a14="http://schemas.microsoft.com/office/drawing/2010/main" val="0"/>
+                        </a:ext>
+                      </a:extLst>
+                    </a:blip>
+                    <a:srcRect t="43120" r="51201"/>
+                    <a:stretch/>
+                  </pic:blipFill>
+                  <pic:spPr bwMode="auto">
+                    <a:xfrm>
+                      <a:off x="0" y="0"/>
+                      <a:ext cx="1939925" cy="1248137"/>
+                    </a:xfrm>
+                    <a:prstGeom prst="rect">
+                      <a:avLst/>
+                    </a:prstGeom>
+                    <a:noFill/>
+                    <a:ln>
+                      <a:noFill/>
+                    </a:ln>
+                    <a:extLst>
+                      <a:ext uri="{53640926-AAD7-44D8-BBD7-CCE9431645EC}">
+                        <a14:shadowObscured xmlns:a14="http://schemas.microsoft.com/office/drawing/2010/main"/>
+                      </a:ext>
+                    </a:extLst>
+                  </pic:spPr>
+                </pic:pic>
+              </a:graphicData>
+            </a:graphic>
+          </wp:anchor>
+        </w:drawing>
+      </w:r>
+      <w:r>
+        <w:rPr>
+          <w:rFonts w:hint="eastAsia"/>
+          <w:sz w:val="28"/>
+          <w:szCs w:val="28"/>
+        </w:rPr>
+        <w:t>Com</w:t>
+      </w:r>
+      <w:r>
+        <w:rPr>
+          <w:sz w:val="28"/>
+          <w:szCs w:val="28"/>
+        </w:rPr>
+        <w:t xml:space="preserve">bining the above two formulas, </w:t>
+      </w:r>
+      <m:oMath>
+        <m:r>
+          <w:rPr>
+            <w:rFonts w:ascii="Cambria Math" w:hAnsi="Cambria Math"/>
+            <w:sz w:val="28"/>
+            <w:szCs w:val="28"/>
+          </w:rPr>
+          <m:t>μ</m:t>
+        </m:r>
+      </m:oMath>
+      <w:r>
+        <w:rPr>
+          <w:sz w:val="28"/>
+          <w:szCs w:val="28"/>
+        </w:rPr>
+        <w:t xml:space="preserve"> </w:t>
+      </w:r>
+      <w:r>
+        <w:rPr>
+          <w:sz w:val="28"/>
+          <w:szCs w:val="28"/>
+        </w:rPr>
+        <w:t>the water level chosen to</w:t>
+      </w:r>
+      <w:r>
+        <w:rPr>
+          <w:sz w:val="28"/>
+          <w:szCs w:val="28"/>
+        </w:rPr>
+        <w:t xml:space="preserve"> </w:t>
+      </w:r>
+      <w:r>
+        <w:rPr>
+          <w:sz w:val="28"/>
+          <w:szCs w:val="28"/>
+        </w:rPr>
+        <w:t>satisfy the power sum constraints with equalit</w:t>
+      </w:r>
+      <w:r>
+        <w:rPr>
+          <w:sz w:val="28"/>
+          <w:szCs w:val="28"/>
+        </w:rPr>
+        <w:t xml:space="preserve">y can be </w:t>
+      </w:r>
+      <w:r>
+        <w:rPr>
+          <w:sz w:val="28"/>
+          <w:szCs w:val="28"/>
+        </w:rPr>
+        <w:t xml:space="preserve">represented </w:t>
+      </w:r>
+      <w:r>
+        <w:rPr>
+          <w:sz w:val="28"/>
+          <w:szCs w:val="28"/>
+        </w:rPr>
+        <w:t>by:</w:t>
+      </w:r>
+    </w:p>
+    <w:p>
+      <w:pPr>
+        <w:keepNext/>
+      </w:pPr>
+      <m:oMath>
+        <m:r>
+          <w:rPr>
+            <w:rFonts w:ascii="Cambria Math" w:hAnsi="Cambria Math"/>
+            <w:sz w:val="28"/>
+            <w:szCs w:val="28"/>
+          </w:rPr>
+          <m:t>m</m:t>
+        </m:r>
+      </m:oMath>
+      <w:r>
+        <w:rPr>
+          <w:sz w:val="28"/>
+          <w:szCs w:val="28"/>
+        </w:rPr>
+        <w:t xml:space="preserve"> is obtained by </w:t>
+      </w:r>
+      <w:r>
+        <w:rPr>
+          <w:sz w:val="28"/>
+          <w:szCs w:val="28"/>
+        </w:rPr>
+        <w:t xml:space="preserve">iterating through the number of total channels </w:t>
+      </w:r>
+      <m:oMath>
+        <m:sSub>
+          <m:sSubPr>
+            <m:ctrlPr>
+              <w:rPr>
+                <w:rFonts w:ascii="Cambria Math" w:hAnsi="Cambria Math"/>
+                <w:i/>
+                <w:sz w:val="28"/>
+                <w:szCs w:val="28"/>
+              </w:rPr>
+            </m:ctrlPr>
+          </m:sSubPr>
+          <m:e>
+            <m:r>
+              <w:rPr>
+                <w:rFonts w:ascii="Cambria Math" w:hAnsi="Cambria Math"/>
+                <w:sz w:val="28"/>
+                <w:szCs w:val="28"/>
+              </w:rPr>
+              <m:t>N</m:t>
+            </m:r>
+          </m:e>
+          <m:sub>
+            <m:r>
+              <w:rPr>
+                <w:rFonts w:ascii="Cambria Math" w:hAnsi="Cambria Math"/>
+                <w:sz w:val="28"/>
+                <w:szCs w:val="28"/>
+              </w:rPr>
+              <m:t>S</m:t>
+            </m:r>
+          </m:sub>
+        </m:sSub>
+      </m:oMath>
+      <w:r>
+        <w:rPr>
+          <w:sz w:val="28"/>
+          <w:szCs w:val="28"/>
+        </w:rPr>
+        <w:t>.</w:t>
+      </w:r>
+      <w:r>
+        <w:rPr>
+          <w:sz w:val="28"/>
+          <w:szCs w:val="28"/>
+        </w:rPr>
+        <w:t xml:space="preserve"> In each iteration, </w:t>
+      </w:r>
+      <m:oMath>
+        <m:r>
+          <w:rPr>
+            <w:rFonts w:ascii="Cambria Math" w:hAnsi="Cambria Math"/>
+            <w:sz w:val="28"/>
+            <w:szCs w:val="28"/>
+          </w:rPr>
+          <m:t>μ</m:t>
+        </m:r>
+      </m:oMath>
+      <w:r>
+        <w:rPr>
+          <w:sz w:val="28"/>
+          <w:szCs w:val="28"/>
+        </w:rPr>
+        <w:t xml:space="preserve">  is calculated u</w:t>
+      </w:r>
+      <w:r>
+        <w:rPr>
+          <w:sz w:val="28"/>
+          <w:szCs w:val="28"/>
+        </w:rPr>
+        <w:t xml:space="preserve">sing the above formula, </w:t>
+      </w:r>
+      <w:r>
+        <w:rPr>
+          <w:sz w:val="28"/>
+          <w:szCs w:val="28"/>
+        </w:rPr>
+        <w:t xml:space="preserve">and compared with </w:t>
+      </w:r>
+      <m:oMath>
+        <m:f>
+          <m:fPr>
+            <m:ctrlPr>
+              <w:rPr>
+                <w:rFonts w:ascii="Cambria Math" w:hAnsi="Cambria Math"/>
+                <w:i/>
+                <w:sz w:val="28"/>
+                <w:szCs w:val="28"/>
+              </w:rPr>
+            </m:ctrlPr>
+          </m:fPr>
+          <m:num>
+            <m:sSup>
+              <m:sSupPr>
+                <m:ctrlPr>
+                  <w:rPr>
+                    <w:rFonts w:ascii="Cambria Math" w:hAnsi="Cambria Math"/>
+                    <w:i/>
+                    <w:sz w:val="28"/>
+                    <w:szCs w:val="28"/>
+                  </w:rPr>
+                </m:ctrlPr>
+              </m:sSupPr>
+              <m:e>
+                <m:r>
+                  <w:rPr>
+                    <w:rFonts w:ascii="Cambria Math" w:hAnsi="Cambria Math"/>
+                    <w:sz w:val="28"/>
+                    <w:szCs w:val="28"/>
+                  </w:rPr>
+                  <m:t>σ</m:t>
+                </m:r>
+              </m:e>
+              <m:sup>
+                <m:r>
+                  <w:rPr>
+                    <w:rFonts w:ascii="Cambria Math" w:hAnsi="Cambria Math"/>
+                    <w:sz w:val="28"/>
+                    <w:szCs w:val="28"/>
+                  </w:rPr>
+                  <m:t>2</m:t>
+                </m:r>
+              </m:sup>
+            </m:sSup>
+          </m:num>
+          <m:den>
+            <m:sSub>
+              <m:sSubPr>
+                <m:ctrlPr>
+                  <w:rPr>
+                    <w:rFonts w:ascii="Cambria Math" w:hAnsi="Cambria Math"/>
+                    <w:i/>
+                    <w:sz w:val="28"/>
+                    <w:szCs w:val="28"/>
+                  </w:rPr>
+                </m:ctrlPr>
+              </m:sSubPr>
+              <m:e>
+                <m:r>
+                  <w:rPr>
+                    <w:rFonts w:ascii="Cambria Math" w:hAnsi="Cambria Math"/>
+                    <w:sz w:val="28"/>
+                    <w:szCs w:val="28"/>
+                  </w:rPr>
+                  <m:t>h</m:t>
+                </m:r>
+              </m:e>
+              <m:sub>
+                <m:r>
+                  <w:rPr>
+                    <w:rFonts w:ascii="Cambria Math" w:hAnsi="Cambria Math"/>
+                    <w:sz w:val="28"/>
+                    <w:szCs w:val="28"/>
+                  </w:rPr>
+                  <m:t>i</m:t>
+                </m:r>
+              </m:sub>
+            </m:sSub>
+          </m:den>
+        </m:f>
+      </m:oMath>
+      <w:r>
+        <w:rPr>
+          <w:sz w:val="28"/>
+          <w:szCs w:val="28"/>
+        </w:rPr>
+        <w:t xml:space="preserve">, where </w:t>
+      </w:r>
+      <m:oMath>
+        <m:sSup>
+          <m:sSupPr>
+            <m:ctrlPr>
+              <w:rPr>
+                <w:rFonts w:ascii="Cambria Math" w:hAnsi="Cambria Math"/>
+                <w:i/>
+                <w:sz w:val="28"/>
+                <w:szCs w:val="28"/>
+              </w:rPr>
+            </m:ctrlPr>
+          </m:sSupPr>
+          <m:e>
+            <m:r>
+              <w:rPr>
+                <w:rFonts w:ascii="Cambria Math" w:hAnsi="Cambria Math"/>
+                <w:sz w:val="28"/>
+                <w:szCs w:val="28"/>
+              </w:rPr>
+              <m:t>σ</m:t>
+            </m:r>
+          </m:e>
+          <m:sup>
+            <m:r>
+              <w:rPr>
+                <w:rFonts w:ascii="Cambria Math" w:hAnsi="Cambria Math"/>
+                <w:sz w:val="28"/>
+                <w:szCs w:val="28"/>
+              </w:rPr>
+              <m:t>2</m:t>
+            </m:r>
+          </m:sup>
+        </m:sSup>
+        <m:r>
+          <w:rPr>
+            <w:rFonts w:ascii="Cambria Math" w:hAnsi="Cambria Math"/>
+            <w:sz w:val="28"/>
+            <w:szCs w:val="28"/>
+          </w:rPr>
+          <m:t>=</m:t>
+        </m:r>
+        <m:f>
+          <m:fPr>
+            <m:ctrlPr>
+              <w:rPr>
+                <w:rFonts w:ascii="Cambria Math" w:hAnsi="Cambria Math"/>
+                <w:i/>
+                <w:sz w:val="28"/>
+                <w:szCs w:val="28"/>
+              </w:rPr>
+            </m:ctrlPr>
+          </m:fPr>
+          <m:num>
+            <m:r>
+              <w:rPr>
+                <w:rFonts w:ascii="Cambria Math" w:hAnsi="Cambria Math"/>
+                <w:sz w:val="28"/>
+                <w:szCs w:val="28"/>
+              </w:rPr>
+              <m:t>P</m:t>
+            </m:r>
+          </m:num>
+          <m:den>
+            <m:sSub>
+              <m:sSubPr>
+                <m:ctrlPr>
+                  <w:rPr>
+                    <w:rFonts w:ascii="Cambria Math" w:hAnsi="Cambria Math"/>
+                    <w:i/>
+                    <w:sz w:val="28"/>
+                    <w:szCs w:val="28"/>
+                  </w:rPr>
+                </m:ctrlPr>
+              </m:sSubPr>
+              <m:e>
+                <m:r>
+                  <w:rPr>
+                    <w:rFonts w:ascii="Cambria Math" w:hAnsi="Cambria Math"/>
+                    <w:sz w:val="28"/>
+                    <w:szCs w:val="28"/>
+                  </w:rPr>
+                  <m:t>SNR</m:t>
+                </m:r>
+              </m:e>
+              <m:sub>
+                <m:r>
+                  <w:rPr>
+                    <w:rFonts w:ascii="Cambria Math" w:hAnsi="Cambria Math"/>
+                    <w:sz w:val="28"/>
+                    <w:szCs w:val="28"/>
+                  </w:rPr>
+                  <m:t>linear</m:t>
+                </m:r>
+              </m:sub>
+            </m:sSub>
+          </m:den>
+        </m:f>
+      </m:oMath>
+      <w:r>
+        <w:rPr>
+          <w:sz w:val="28"/>
+          <w:szCs w:val="28"/>
+        </w:rPr>
+        <w:t xml:space="preserve"> </w:t>
+      </w:r>
+      <w:r>
+        <w:rPr>
+          <w:sz w:val="28"/>
+          <w:szCs w:val="28"/>
+        </w:rPr>
+        <w:t xml:space="preserve"> </w:t>
+      </w:r>
+      <w:r>
+        <w:rPr>
+          <w:sz w:val="28"/>
+          <w:szCs w:val="28"/>
+        </w:rPr>
+        <w:t>represents noise</w:t>
+      </w:r>
+      <w:r>
+        <w:rPr>
+          <w:sz w:val="28"/>
+          <w:szCs w:val="28"/>
+        </w:rPr>
+        <w:t xml:space="preserve"> and </w:t>
+      </w:r>
+      <m:oMath>
+        <m:sSub>
+          <m:sSubPr>
+            <m:ctrlPr>
+              <w:rPr>
+                <w:rFonts w:ascii="Cambria Math" w:hAnsi="Cambria Math"/>
+                <w:i/>
+                <w:sz w:val="28"/>
+                <w:szCs w:val="28"/>
+              </w:rPr>
+            </m:ctrlPr>
+          </m:sSubPr>
+          <m:e>
+            <m:r>
+              <w:rPr>
+                <w:rFonts w:ascii="Cambria Math" w:hAnsi="Cambria Math"/>
+                <w:sz w:val="28"/>
+                <w:szCs w:val="28"/>
+              </w:rPr>
+              <m:t>h</m:t>
+            </m:r>
+          </m:e>
+          <m:sub>
+            <m:r>
+              <w:rPr>
+                <w:rFonts w:ascii="Cambria Math" w:hAnsi="Cambria Math"/>
+                <w:sz w:val="28"/>
+                <w:szCs w:val="28"/>
+              </w:rPr>
+              <m:t>i</m:t>
+            </m:r>
+          </m:sub>
+        </m:sSub>
+      </m:oMath>
+      <w:r>
+        <w:rPr>
+          <w:sz w:val="28"/>
+          <w:szCs w:val="28"/>
+        </w:rPr>
+        <w:t xml:space="preserve"> </w:t>
+      </w:r>
+      <w:r>
+        <w:rPr>
+          <w:sz w:val="28"/>
+          <w:szCs w:val="28"/>
+        </w:rPr>
+        <w:t xml:space="preserve">is the </w:t>
+      </w:r>
+      <w:r>
+        <w:rPr>
+          <w:sz w:val="28"/>
+          <w:szCs w:val="28"/>
+        </w:rPr>
+        <w:t xml:space="preserve">square of </w:t>
+      </w:r>
+      <w:r>
+        <w:rPr>
+          <w:sz w:val="28"/>
+          <w:szCs w:val="28"/>
+        </w:rPr>
+        <w:t xml:space="preserve">right </w:t>
+      </w:r>
+      <w:r>
+        <w:rPr>
+          <w:sz w:val="28"/>
+          <w:szCs w:val="28"/>
+        </w:rPr>
+        <w:t>singular value</w:t>
+      </w:r>
+      <w:r>
+        <w:rPr>
+          <w:sz w:val="28"/>
+          <w:szCs w:val="28"/>
+        </w:rPr>
+        <w:t xml:space="preserve"> </w:t>
+      </w:r>
+      <w:r>
+        <w:rPr>
+          <w:sz w:val="28"/>
+          <w:szCs w:val="28"/>
+        </w:rPr>
+        <w:t xml:space="preserve">of the SVD result of </w:t>
+      </w:r>
+      <m:oMath>
+        <m:sSub>
+          <m:sSubPr>
+            <m:ctrlPr>
+              <w:rPr>
+                <w:rFonts w:ascii="Cambria Math" w:hAnsi="Cambria Math"/>
+                <w:i/>
+                <w:sz w:val="28"/>
+                <w:szCs w:val="28"/>
+              </w:rPr>
+            </m:ctrlPr>
+          </m:sSubPr>
+          <m:e>
+            <m:r>
+              <w:rPr>
+                <w:rFonts w:ascii="Cambria Math" w:hAnsi="Cambria Math"/>
+                <w:sz w:val="28"/>
+                <w:szCs w:val="28"/>
+              </w:rPr>
+              <m:t>H</m:t>
+            </m:r>
+          </m:e>
+          <m:sub>
+            <m:r>
+              <w:rPr>
+                <w:rFonts w:ascii="Cambria Math" w:hAnsi="Cambria Math"/>
+                <w:sz w:val="28"/>
+                <w:szCs w:val="28"/>
+              </w:rPr>
+              <m:t>eff</m:t>
+            </m:r>
+          </m:sub>
+        </m:sSub>
+        <m:sSup>
+          <m:sSupPr>
+            <m:ctrlPr>
+              <w:rPr>
+                <w:rFonts w:ascii="Cambria Math" w:hAnsi="Cambria Math"/>
+                <w:i/>
+                <w:sz w:val="28"/>
+                <w:szCs w:val="28"/>
+              </w:rPr>
+            </m:ctrlPr>
+          </m:sSupPr>
+          <m:e>
+            <m:r>
+              <w:rPr>
+                <w:rFonts w:ascii="Cambria Math" w:hAnsi="Cambria Math"/>
+                <w:sz w:val="28"/>
+                <w:szCs w:val="28"/>
+              </w:rPr>
+              <m:t>Q</m:t>
+            </m:r>
+          </m:e>
+          <m:sup>
+            <m:r>
+              <w:rPr>
+                <w:rFonts w:ascii="Cambria Math" w:hAnsi="Cambria Math"/>
+                <w:sz w:val="28"/>
+                <w:szCs w:val="28"/>
+              </w:rPr>
+              <m:t>-1/2</m:t>
+            </m:r>
+          </m:sup>
+        </m:sSup>
+      </m:oMath>
+      <w:r>
+        <w:rPr>
+          <w:sz w:val="28"/>
+          <w:szCs w:val="28"/>
+        </w:rPr>
+        <w:t xml:space="preserve">, since </w:t>
+      </w:r>
+      <w:r>
+        <w:rPr>
+          <w:sz w:val="28"/>
+          <w:szCs w:val="28"/>
+        </w:rPr>
+        <w:t xml:space="preserve">in Figure 6, the matrices are applied twice on both left and right. Similarly, the diagonal elements of </w:t>
+      </w:r>
+      <m:oMath>
+        <m:sSub>
+          <m:sSubPr>
+            <m:ctrlPr>
+              <w:rPr>
+                <w:rFonts w:ascii="Cambria Math" w:hAnsi="Cambria Math"/>
+                <w:i/>
+                <w:sz w:val="28"/>
+                <w:szCs w:val="28"/>
+              </w:rPr>
+            </m:ctrlPr>
+          </m:sSubPr>
+          <m:e>
+            <m:r>
+              <w:rPr>
+                <w:rFonts w:ascii="Cambria Math" w:hAnsi="Cambria Math" w:hint="eastAsia"/>
+                <w:sz w:val="28"/>
+                <w:szCs w:val="28"/>
+              </w:rPr>
+              <m:t>Γ</m:t>
+            </m:r>
+          </m:e>
+          <m:sub>
+            <m:r>
+              <w:rPr>
+                <w:rFonts w:ascii="Cambria Math" w:hAnsi="Cambria Math" w:hint="eastAsia"/>
+                <w:sz w:val="28"/>
+                <w:szCs w:val="28"/>
+              </w:rPr>
+              <m:t>e</m:t>
+            </m:r>
+          </m:sub>
+        </m:sSub>
+      </m:oMath>
+      <w:r>
+        <w:rPr>
+          <w:sz w:val="28"/>
+          <w:szCs w:val="28"/>
+        </w:rPr>
+        <w:t xml:space="preserve"> are all square roots of </w:t>
+      </w:r>
+      <m:oMath>
+        <m:sSub>
+          <m:sSubPr>
+            <m:ctrlPr>
+              <w:rPr>
+                <w:rFonts w:ascii="Cambria Math" w:hAnsi="Cambria Math"/>
+                <w:i/>
+                <w:sz w:val="28"/>
+                <w:szCs w:val="28"/>
+              </w:rPr>
+            </m:ctrlPr>
+          </m:sSubPr>
+          <m:e>
+            <m:r>
+              <w:rPr>
+                <w:rFonts w:ascii="Cambria Math" w:hAnsi="Cambria Math"/>
+                <w:sz w:val="28"/>
+                <w:szCs w:val="28"/>
+              </w:rPr>
+              <m:t>P</m:t>
+            </m:r>
+          </m:e>
+          <m:sub>
+            <m:r>
+              <w:rPr>
+                <w:rFonts w:ascii="Cambria Math" w:hAnsi="Cambria Math"/>
+                <w:sz w:val="28"/>
+                <w:szCs w:val="28"/>
+              </w:rPr>
+              <m:t>i</m:t>
+            </m:r>
+          </m:sub>
+        </m:sSub>
+      </m:oMath>
+      <w:r>
+        <w:rPr>
+          <w:sz w:val="28"/>
+          <w:szCs w:val="28"/>
+        </w:rPr>
+        <w:t>. (Reference: Ruifu Donar Li)</w:t>
+      </w:r>
+    </w:p>
+    <w:p>
+      <w:pPr>
+        <w:rPr>
+          <w:sz w:val="28"/>
+          <w:szCs w:val="28"/>
+        </w:rPr>
+      </w:pPr>
+      <w:r>
+        <w:rPr>
+          <w:sz w:val="28"/>
+          <w:szCs w:val="28"/>
+        </w:rPr>
+        <w:t xml:space="preserve">The final value of </w:t>
+      </w:r>
+      <m:oMath>
+        <m:r>
+          <w:rPr>
+            <w:rFonts w:ascii="Cambria Math" w:hAnsi="Cambria Math"/>
+            <w:sz w:val="28"/>
+            <w:szCs w:val="28"/>
+          </w:rPr>
+          <m:t>m</m:t>
+        </m:r>
+      </m:oMath>
+      <w:r>
+        <w:rPr>
+          <w:sz w:val="28"/>
+          <w:szCs w:val="28"/>
+        </w:rPr>
+        <w:t xml:space="preserve"> is </w:t>
+      </w:r>
+      <w:r>
+        <w:rPr>
+          <w:sz w:val="28"/>
+          <w:szCs w:val="28"/>
+        </w:rPr>
+        <w:t xml:space="preserve">chosen so that </w:t>
+      </w:r>
+      <m:oMath>
+        <m:r>
+          <w:rPr>
+            <w:rFonts w:ascii="Cambria Math" w:hAnsi="Cambria Math"/>
+            <w:sz w:val="28"/>
+            <w:szCs w:val="28"/>
+          </w:rPr>
+          <m:t>μ</m:t>
+        </m:r>
+      </m:oMath>
+      <w:r>
+        <w:rPr>
+          <w:sz w:val="28"/>
+          <w:szCs w:val="28"/>
+        </w:rPr>
+        <w:t xml:space="preserve"> satisfies the power constraint, as the following figure shows:</w:t>
+      </w:r>
+    </w:p>
+    <w:p>
+      <w:pPr>
+        <w:rPr>
+          <w:sz w:val="28"/>
+          <w:szCs w:val="28"/>
+        </w:rPr>
+      </w:pPr>
+    </w:p>
+    <w:p>
+      <w:pPr>
+        <w:jc w:val="center"/>
+        <w:rPr>
+          <w:sz w:val="28"/>
+          <w:szCs w:val="28"/>
+        </w:rPr>
+      </w:pPr>
+    </w:p>
+    <w:p>
+      <w:pPr>
+        <w:rPr>
+          <w:sz w:val="28"/>
+          <w:szCs w:val="28"/>
+        </w:rPr>
+      </w:pPr>
+      <w:r>
+        <w:rPr>
+          <w:noProof/>
+          <w:sz w:val="28"/>
+          <w:szCs w:val="28"/>
+        </w:rPr>
+        <w:lastRenderedPageBreak/>
+        <w:drawing>
+          <wp:inline distT="0" distB="0" distL="0" distR="0" wp14:anchorId="58F1516E" wp14:editId="08221545">
+            <wp:extent cx="5943600" cy="3300730"/>
+            <wp:effectExtent l="0" t="0" r="0" b="0"/>
+            <wp:docPr id="1348539637" name="Picture 12" descr="A picture containing diagram, line, technical drawing, rectangle&#10;&#10;Description automatically generated"/>
+            <wp:cNvGraphicFramePr>
+              <a:graphicFrameLocks xmlns:a="http://schemas.openxmlformats.org/drawingml/2006/main" noChangeAspect="1"/>
+            </wp:cNvGraphicFramePr>
+            <a:graphic xmlns:a="http://schemas.openxmlformats.org/drawingml/2006/main">
+              <a:graphicData uri="http://schemas.openxmlformats.org/drawingml/2006/picture">
+                <pic:pic xmlns:pic="http://schemas.openxmlformats.org/drawingml/2006/picture">
+                  <pic:nvPicPr>
+                    <pic:cNvPr id="1348539637" name="Picture 12" descr="A picture containing diagram, line, technical drawing, rectangle&#10;&#10;Description automatically generated"/>
+                    <pic:cNvPicPr>
+                      <a:picLocks noChangeAspect="1" noChangeArrowheads="1"/>
+                    </pic:cNvPicPr>
+                  </pic:nvPicPr>
+                  <pic:blipFill>
+                    <a:blip r:embed="rId18" cstate="print">
+                      <a:extLst>
+                        <a:ext uri="{28A0092B-C50C-407E-A947-70E740481C1C}">
+                          <a14:useLocalDpi xmlns:a14="http://schemas.microsoft.com/office/drawing/2010/main" val="0"/>
+                        </a:ext>
+                      </a:extLst>
+                    </a:blip>
+                    <a:srcRect/>
+                    <a:stretch>
+                      <a:fillRect/>
+                    </a:stretch>
+                  </pic:blipFill>
+                  <pic:spPr bwMode="auto">
+                    <a:xfrm>
+                      <a:off x="0" y="0"/>
+                      <a:ext cx="5943600" cy="3300730"/>
+                    </a:xfrm>
+                    <a:prstGeom prst="rect">
+                      <a:avLst/>
+                    </a:prstGeom>
+                    <a:noFill/>
+                    <a:ln>
+                      <a:noFill/>
+                    </a:ln>
+                  </pic:spPr>
+                </pic:pic>
+              </a:graphicData>
+            </a:graphic>
+          </wp:inline>
+        </w:drawing>
+      </w:r>
+    </w:p>
+    <w:p>
+      <w:pPr>
+        <w:pStyle w:val="Caption"/>
+        <w:jc w:val="center"/>
+        <w:rPr>
+          <w:sz w:val="28"/>
+          <w:szCs w:val="28"/>
+        </w:rPr>
+      </w:pPr>
+      <w:r>
+        <w:t xml:space="preserve">Figure </w:t>
+      </w:r>
+      <w:r>
+        <w:fldChar w:fldCharType="begin"/>
+      </w:r>
+      <w:r>
+        <w:instrText xml:space="preserve"> SEQ Figure \* ARABIC </w:instrText>
+      </w:r>
+      <w:r>
+        <w:fldChar w:fldCharType="separate"/>
+      </w:r>
+      <w:r>
+        <w:rPr>
+          <w:noProof/>
+        </w:rPr>
+        <w:t>11</w:t>
+      </w:r>
+      <w:r>
+        <w:rPr>
+          <w:noProof/>
+        </w:rPr>
+        <w:fldChar w:fldCharType="end"/>
+      </w:r>
+      <w:r>
+        <w:t>: Water-filling solution</w:t>
+      </w:r>
+    </w:p>
+    <w:p>
+      <w:pPr>
+        <w:rPr>
+          <w:sz w:val="28"/>
+          <w:szCs w:val="28"/>
+        </w:rPr>
+      </w:pPr>
+    </w:p>
+    <w:p>
+      <w:pPr>
+        <w:rPr>
+          <w:sz w:val="28"/>
+          <w:szCs w:val="28"/>
+        </w:rPr>
+      </w:pPr>
+      <w:r>
+        <w:rPr>
+          <w:sz w:val="28"/>
+          <w:szCs w:val="28"/>
+        </w:rPr>
+        <w:t>Then the matrix of digital precoder can be calculated using the formula proposed by the paper:</w:t>
       </w:r>
     </w:p>
     <w:p>
@@ -4673,143 +6511,20 @@
         </w:rPr>
         <w:t xml:space="preserve"> </w:t>
       </w:r>
-      <w:r>
-        <w:rPr>
-          <w:sz w:val="28"/>
-          <w:szCs w:val="28"/>
-        </w:rPr>
-        <w:t xml:space="preserve">(Reference: </w:t>
-      </w:r>
-      <w:proofErr w:type="spellStart"/>
-      <w:r>
-        <w:rPr>
-          <w:sz w:val="28"/>
-          <w:szCs w:val="28"/>
-        </w:rPr>
-        <w:t>Ruifu</w:t>
-      </w:r>
-      <w:proofErr w:type="spellEnd"/>
-      <w:r>
-        <w:rPr>
-          <w:sz w:val="28"/>
-          <w:szCs w:val="28"/>
-        </w:rPr>
-        <w:t xml:space="preserve"> </w:t>
-      </w:r>
-      <w:proofErr w:type="spellStart"/>
-      <w:r>
-        <w:rPr>
-          <w:sz w:val="28"/>
-          <w:szCs w:val="28"/>
-        </w:rPr>
-        <w:t>Donar</w:t>
-      </w:r>
-      <w:proofErr w:type="spellEnd"/>
-      <w:r>
-        <w:rPr>
-          <w:sz w:val="28"/>
-          <w:szCs w:val="28"/>
-        </w:rPr>
-        <w:t xml:space="preserve"> Li)</w:t>
-      </w:r>
-    </w:p>
-    <w:p>
-      <w:pPr>
-        <w:keepNext/>
-      </w:pPr>
-      <w:r>
-        <w:rPr>
-          <w:noProof/>
-          <w:sz w:val="28"/>
-          <w:szCs w:val="28"/>
-        </w:rPr>
-        <w:drawing>
-          <wp:inline distT="0" distB="0" distL="0" distR="0" wp14:anchorId="65724BD4" wp14:editId="0B8B5B51">
-            <wp:extent cx="5943600" cy="3300730"/>
-            <wp:effectExtent l="0" t="0" r="0" b="0"/>
-            <wp:docPr id="1348539637" name="Picture 12" descr="A picture containing diagram, line, technical drawing, rectangle&#10;&#10;Description automatically generated"/>
-            <wp:cNvGraphicFramePr>
-              <a:graphicFrameLocks xmlns:a="http://schemas.openxmlformats.org/drawingml/2006/main" noChangeAspect="1"/>
-            </wp:cNvGraphicFramePr>
-            <a:graphic xmlns:a="http://schemas.openxmlformats.org/drawingml/2006/main">
-              <a:graphicData uri="http://schemas.openxmlformats.org/drawingml/2006/picture">
-                <pic:pic xmlns:pic="http://schemas.openxmlformats.org/drawingml/2006/picture">
-                  <pic:nvPicPr>
-                    <pic:cNvPr id="1348539637" name="Picture 12" descr="A picture containing diagram, line, technical drawing, rectangle&#10;&#10;Description automatically generated"/>
-                    <pic:cNvPicPr>
-                      <a:picLocks noChangeAspect="1" noChangeArrowheads="1"/>
-                    </pic:cNvPicPr>
-                  </pic:nvPicPr>
-                  <pic:blipFill>
-                    <a:blip r:embed="rId13" cstate="print">
-                      <a:extLst>
-                        <a:ext uri="{28A0092B-C50C-407E-A947-70E740481C1C}">
-                          <a14:useLocalDpi xmlns:a14="http://schemas.microsoft.com/office/drawing/2010/main" val="0"/>
-                        </a:ext>
-                      </a:extLst>
-                    </a:blip>
-                    <a:srcRect/>
-                    <a:stretch>
-                      <a:fillRect/>
-                    </a:stretch>
-                  </pic:blipFill>
-                  <pic:spPr bwMode="auto">
-                    <a:xfrm>
-                      <a:off x="0" y="0"/>
-                      <a:ext cx="5943600" cy="3300730"/>
-                    </a:xfrm>
-                    <a:prstGeom prst="rect">
-                      <a:avLst/>
-                    </a:prstGeom>
-                    <a:noFill/>
-                    <a:ln>
-                      <a:noFill/>
-                    </a:ln>
-                  </pic:spPr>
-                </pic:pic>
-              </a:graphicData>
-            </a:graphic>
-          </wp:inline>
-        </w:drawing>
-      </w:r>
-    </w:p>
-    <w:p>
-      <w:pPr>
-        <w:pStyle w:val="Caption"/>
-        <w:jc w:val="center"/>
-        <w:rPr>
-          <w:sz w:val="28"/>
-          <w:szCs w:val="28"/>
-        </w:rPr>
-      </w:pPr>
-      <w:r>
-        <w:t xml:space="preserve">Figure </w:t>
-      </w:r>
-      <w:fldSimple w:instr=" SEQ Figure \* ARABIC ">
-        <w:r>
-          <w:rPr>
-            <w:noProof/>
-          </w:rPr>
-          <w:t>7</w:t>
-        </w:r>
-      </w:fldSimple>
-      <w:r>
-        <w:t>: Water-filling solution</w:t>
-      </w:r>
-    </w:p>
-    <w:p>
-      <w:pPr>
-        <w:rPr>
-          <w:sz w:val="28"/>
-          <w:szCs w:val="28"/>
-        </w:rPr>
-      </w:pPr>
-      <w:r>
-        <w:rPr>
-          <w:sz w:val="28"/>
-          <w:szCs w:val="28"/>
-        </w:rPr>
-        <w:t xml:space="preserve">After </w:t>
+    </w:p>
+    <w:p>
+      <w:pPr>
+        <w:rPr>
+          <w:sz w:val="28"/>
+          <w:szCs w:val="28"/>
+        </w:rPr>
+      </w:pPr>
+      <w:r>
+        <w:rPr>
+          <w:sz w:val="28"/>
+          <w:szCs w:val="28"/>
+        </w:rPr>
+        <w:t xml:space="preserve">With </w:t>
       </w:r>
       <m:oMath>
         <m:sSub>
@@ -4884,13 +6599,234 @@
             </m:r>
           </m:sub>
         </m:sSub>
+      </m:oMath>
+      <w:r>
+        <w:rPr>
+          <w:sz w:val="28"/>
+          <w:szCs w:val="28"/>
+        </w:rPr>
+        <w:t xml:space="preserve"> designed, the formula in Figure 3 can be simplified to</w:t>
+      </w:r>
+      <w:r>
+        <w:rPr>
+          <w:sz w:val="28"/>
+          <w:szCs w:val="28"/>
+        </w:rPr>
+        <w:t>:</w:t>
+      </w:r>
+    </w:p>
+    <w:p>
+      <w:pPr>
+        <w:keepNext/>
+        <w:jc w:val="center"/>
+      </w:pPr>
+      <w:r>
+        <w:rPr>
+          <w:sz w:val="28"/>
+          <w:szCs w:val="28"/>
+        </w:rPr>
+        <w:drawing>
+          <wp:inline distT="0" distB="0" distL="0" distR="0" wp14:anchorId="3A874F30" wp14:editId="73F5A972">
+            <wp:extent cx="4930567" cy="1028789"/>
+            <wp:effectExtent l="0" t="0" r="3810" b="0"/>
+            <wp:docPr id="123903564" name="Picture 1" descr="A picture containing text, font, line, white&#10;&#10;Description automatically generated"/>
+            <wp:cNvGraphicFramePr>
+              <a:graphicFrameLocks xmlns:a="http://schemas.openxmlformats.org/drawingml/2006/main" noChangeAspect="1"/>
+            </wp:cNvGraphicFramePr>
+            <a:graphic xmlns:a="http://schemas.openxmlformats.org/drawingml/2006/main">
+              <a:graphicData uri="http://schemas.openxmlformats.org/drawingml/2006/picture">
+                <pic:pic xmlns:pic="http://schemas.openxmlformats.org/drawingml/2006/picture">
+                  <pic:nvPicPr>
+                    <pic:cNvPr id="123903564" name="Picture 1" descr="A picture containing text, font, line, white&#10;&#10;Description automatically generated"/>
+                    <pic:cNvPicPr/>
+                  </pic:nvPicPr>
+                  <pic:blipFill>
+                    <a:blip r:embed="rId19"/>
+                    <a:stretch>
+                      <a:fillRect/>
+                    </a:stretch>
+                  </pic:blipFill>
+                  <pic:spPr>
+                    <a:xfrm>
+                      <a:off x="0" y="0"/>
+                      <a:ext cx="4930567" cy="1028789"/>
+                    </a:xfrm>
+                    <a:prstGeom prst="rect">
+                      <a:avLst/>
+                    </a:prstGeom>
+                  </pic:spPr>
+                </pic:pic>
+              </a:graphicData>
+            </a:graphic>
+          </wp:inline>
+        </w:drawing>
+      </w:r>
+    </w:p>
+    <w:p>
+      <w:pPr>
+        <w:pStyle w:val="Caption"/>
+        <w:jc w:val="center"/>
+        <w:rPr>
+          <w:sz w:val="28"/>
+          <w:szCs w:val="28"/>
+        </w:rPr>
+      </w:pPr>
+      <w:r>
+        <w:t xml:space="preserve">Figure </w:t>
+      </w:r>
+      <w:fldSimple w:instr=" SEQ Figure \* ARABIC ">
+        <w:r>
+          <w:rPr>
+            <w:noProof/>
+          </w:rPr>
+          <w:t>12</w:t>
+        </w:r>
+      </w:fldSimple>
+      <w:r>
+        <w:t>: RF combiner design formula</w:t>
+      </w:r>
+    </w:p>
+    <w:p>
+      <w:pPr>
+        <w:rPr>
+          <w:sz w:val="28"/>
+          <w:szCs w:val="28"/>
+        </w:rPr>
+      </w:pPr>
+      <w:r>
+        <w:rPr>
+          <w:sz w:val="28"/>
+          <w:szCs w:val="28"/>
+        </w:rPr>
+        <w:t>TODO W also quant</w:t>
+      </w:r>
+    </w:p>
+    <w:p>
+      <w:pPr>
+        <w:rPr>
+          <w:sz w:val="28"/>
+          <w:szCs w:val="28"/>
+        </w:rPr>
+      </w:pPr>
+    </w:p>
+    <w:p>
+      <w:pPr>
+        <w:rPr>
+          <w:sz w:val="28"/>
+          <w:szCs w:val="28"/>
+        </w:rPr>
+      </w:pPr>
+      <w:r>
+        <w:rPr>
+          <w:sz w:val="28"/>
+          <w:szCs w:val="28"/>
+        </w:rPr>
+        <w:lastRenderedPageBreak/>
+        <w:t xml:space="preserve">Due to its similarity to </w:t>
+      </w:r>
+      <w:r>
+        <w:rPr>
+          <w:sz w:val="28"/>
+          <w:szCs w:val="28"/>
+        </w:rPr>
+        <w:t xml:space="preserve">Figure 4, </w:t>
+      </w:r>
+      <w:r>
+        <w:rPr>
+          <w:sz w:val="28"/>
+          <w:szCs w:val="28"/>
+        </w:rPr>
+        <w:t xml:space="preserve">it can also be solved with Algorithm 1, with </w:t>
+      </w:r>
+      <m:oMath>
+        <m:sSub>
+          <m:sSubPr>
+            <m:ctrlPr>
+              <w:rPr>
+                <w:rFonts w:ascii="Cambria Math" w:hAnsi="Cambria Math"/>
+                <w:i/>
+                <w:sz w:val="28"/>
+                <w:szCs w:val="28"/>
+              </w:rPr>
+            </m:ctrlPr>
+          </m:sSubPr>
+          <m:e>
+            <m:r>
+              <w:rPr>
+                <w:rFonts w:ascii="Cambria Math" w:hAnsi="Cambria Math"/>
+                <w:sz w:val="28"/>
+                <w:szCs w:val="28"/>
+              </w:rPr>
+              <m:t>F</m:t>
+            </m:r>
+          </m:e>
+          <m:sub>
+            <m:r>
+              <w:rPr>
+                <w:rFonts w:ascii="Cambria Math" w:hAnsi="Cambria Math"/>
+                <w:sz w:val="28"/>
+                <w:szCs w:val="28"/>
+              </w:rPr>
+              <m:t>1</m:t>
+            </m:r>
+          </m:sub>
+        </m:sSub>
+      </m:oMath>
+      <w:r>
+        <w:rPr>
+          <w:sz w:val="28"/>
+          <w:szCs w:val="28"/>
+        </w:rPr>
+        <w:t xml:space="preserve"> replaced by </w:t>
+      </w:r>
+      <m:oMath>
+        <m:sSub>
+          <m:sSubPr>
+            <m:ctrlPr>
+              <w:rPr>
+                <w:rFonts w:ascii="Cambria Math" w:hAnsi="Cambria Math"/>
+                <w:i/>
+                <w:sz w:val="28"/>
+                <w:szCs w:val="28"/>
+              </w:rPr>
+            </m:ctrlPr>
+          </m:sSubPr>
+          <m:e>
+            <m:r>
+              <w:rPr>
+                <w:rFonts w:ascii="Cambria Math" w:hAnsi="Cambria Math"/>
+                <w:sz w:val="28"/>
+                <w:szCs w:val="28"/>
+              </w:rPr>
+              <m:t>F</m:t>
+            </m:r>
+          </m:e>
+          <m:sub>
+            <m:r>
+              <w:rPr>
+                <w:rFonts w:ascii="Cambria Math" w:hAnsi="Cambria Math"/>
+                <w:sz w:val="28"/>
+                <w:szCs w:val="28"/>
+              </w:rPr>
+              <m:t>2</m:t>
+            </m:r>
+          </m:sub>
+        </m:sSub>
         <m:r>
           <w:rPr>
             <w:rFonts w:ascii="Cambria Math" w:hAnsi="Cambria Math"/>
             <w:sz w:val="28"/>
             <w:szCs w:val="28"/>
           </w:rPr>
-          <m:t xml:space="preserve">,  </m:t>
+          <m:t>=</m:t>
+        </m:r>
+        <m:r>
+          <w:rPr>
+            <w:rFonts w:ascii="Cambria Math" w:hAnsi="Cambria Math"/>
+            <w:sz w:val="28"/>
+            <w:szCs w:val="28"/>
+          </w:rPr>
+          <m:t>H</m:t>
         </m:r>
         <m:sSub>
           <m:sSubPr>
@@ -4910,7 +6846,536 @@
                 <w:sz w:val="28"/>
                 <w:szCs w:val="28"/>
               </w:rPr>
-              <m:t>W</m:t>
+              <m:t>V</m:t>
+            </m:r>
+          </m:e>
+          <m:sub>
+            <m:r>
+              <w:rPr>
+                <w:rFonts w:ascii="Cambria Math" w:hAnsi="Cambria Math"/>
+                <w:sz w:val="28"/>
+                <w:szCs w:val="28"/>
+              </w:rPr>
+              <m:t>t</m:t>
+            </m:r>
+          </m:sub>
+        </m:sSub>
+        <m:sSubSup>
+          <m:sSubSupPr>
+            <m:ctrlPr>
+              <w:rPr>
+                <w:rFonts w:ascii="Cambria Math" w:hAnsi="Cambria Math"/>
+                <w:i/>
+                <w:sz w:val="28"/>
+                <w:szCs w:val="28"/>
+              </w:rPr>
+            </m:ctrlPr>
+          </m:sSubSupPr>
+          <m:e>
+            <m:r>
+              <w:rPr>
+                <w:rFonts w:ascii="Cambria Math" w:hAnsi="Cambria Math"/>
+                <w:sz w:val="28"/>
+                <w:szCs w:val="28"/>
+              </w:rPr>
+              <m:t>V</m:t>
+            </m:r>
+          </m:e>
+          <m:sub>
+            <m:r>
+              <w:rPr>
+                <w:rFonts w:ascii="Cambria Math" w:hAnsi="Cambria Math"/>
+                <w:sz w:val="28"/>
+                <w:szCs w:val="28"/>
+              </w:rPr>
+              <m:t>t</m:t>
+            </m:r>
+          </m:sub>
+          <m:sup>
+            <m:r>
+              <w:rPr>
+                <w:rFonts w:ascii="Cambria Math" w:hAnsi="Cambria Math"/>
+                <w:sz w:val="28"/>
+                <w:szCs w:val="28"/>
+              </w:rPr>
+              <m:t>H</m:t>
+            </m:r>
+          </m:sup>
+        </m:sSubSup>
+        <m:sSup>
+          <m:sSupPr>
+            <m:ctrlPr>
+              <w:rPr>
+                <w:rFonts w:ascii="Cambria Math" w:hAnsi="Cambria Math"/>
+                <w:i/>
+                <w:sz w:val="28"/>
+                <w:szCs w:val="28"/>
+              </w:rPr>
+            </m:ctrlPr>
+          </m:sSupPr>
+          <m:e>
+            <m:r>
+              <w:rPr>
+                <w:rFonts w:ascii="Cambria Math" w:hAnsi="Cambria Math"/>
+                <w:sz w:val="28"/>
+                <w:szCs w:val="28"/>
+              </w:rPr>
+              <m:t>H</m:t>
+            </m:r>
+          </m:e>
+          <m:sup>
+            <m:r>
+              <w:rPr>
+                <w:rFonts w:ascii="Cambria Math" w:hAnsi="Cambria Math"/>
+                <w:sz w:val="28"/>
+                <w:szCs w:val="28"/>
+              </w:rPr>
+              <m:t>H</m:t>
+            </m:r>
+          </m:sup>
+        </m:sSup>
+        <m:r>
+          <w:rPr>
+            <w:rFonts w:ascii="Cambria Math" w:hAnsi="Cambria Math"/>
+            <w:sz w:val="28"/>
+            <w:szCs w:val="28"/>
+          </w:rPr>
+          <m:t xml:space="preserve">, </m:t>
+        </m:r>
+        <m:sSub>
+          <m:sSubPr>
+            <m:ctrlPr>
+              <w:rPr>
+                <w:rFonts w:ascii="Cambria Math" w:hAnsi="Cambria Math"/>
+                <w:i/>
+                <w:sz w:val="28"/>
+                <w:szCs w:val="28"/>
+              </w:rPr>
+            </m:ctrlPr>
+          </m:sSubPr>
+          <m:e>
+            <m:r>
+              <w:rPr>
+                <w:rFonts w:ascii="Cambria Math" w:hAnsi="Cambria Math"/>
+                <w:sz w:val="28"/>
+                <w:szCs w:val="28"/>
+              </w:rPr>
+              <m:t>V</m:t>
+            </m:r>
+          </m:e>
+          <m:sub>
+            <m:r>
+              <w:rPr>
+                <w:rFonts w:ascii="Cambria Math" w:hAnsi="Cambria Math"/>
+                <w:sz w:val="28"/>
+                <w:szCs w:val="28"/>
+              </w:rPr>
+              <m:t>t</m:t>
+            </m:r>
+          </m:sub>
+        </m:sSub>
+        <m:r>
+          <w:rPr>
+            <w:rFonts w:ascii="Cambria Math" w:hAnsi="Cambria Math"/>
+            <w:sz w:val="28"/>
+            <w:szCs w:val="28"/>
+          </w:rPr>
+          <m:t>=</m:t>
+        </m:r>
+        <m:sSub>
+          <m:sSubPr>
+            <m:ctrlPr>
+              <w:rPr>
+                <w:rFonts w:ascii="Cambria Math" w:hAnsi="Cambria Math"/>
+                <w:i/>
+                <w:sz w:val="28"/>
+                <w:szCs w:val="28"/>
+              </w:rPr>
+            </m:ctrlPr>
+          </m:sSubPr>
+          <m:e>
+            <m:r>
+              <w:rPr>
+                <w:rFonts w:ascii="Cambria Math" w:hAnsi="Cambria Math"/>
+                <w:sz w:val="28"/>
+                <w:szCs w:val="28"/>
+              </w:rPr>
+              <m:t>V</m:t>
+            </m:r>
+          </m:e>
+          <m:sub>
+            <m:r>
+              <w:rPr>
+                <w:rFonts w:ascii="Cambria Math" w:hAnsi="Cambria Math"/>
+                <w:sz w:val="28"/>
+                <w:szCs w:val="28"/>
+              </w:rPr>
+              <m:t>RF</m:t>
+            </m:r>
+          </m:sub>
+        </m:sSub>
+        <m:sSub>
+          <m:sSubPr>
+            <m:ctrlPr>
+              <w:rPr>
+                <w:rFonts w:ascii="Cambria Math" w:hAnsi="Cambria Math"/>
+                <w:i/>
+                <w:sz w:val="28"/>
+                <w:szCs w:val="28"/>
+              </w:rPr>
+            </m:ctrlPr>
+          </m:sSubPr>
+          <m:e>
+            <m:r>
+              <w:rPr>
+                <w:rFonts w:ascii="Cambria Math" w:hAnsi="Cambria Math"/>
+                <w:sz w:val="28"/>
+                <w:szCs w:val="28"/>
+              </w:rPr>
+              <m:t>V</m:t>
+            </m:r>
+          </m:e>
+          <m:sub>
+            <m:r>
+              <w:rPr>
+                <w:rFonts w:ascii="Cambria Math" w:hAnsi="Cambria Math"/>
+                <w:sz w:val="28"/>
+                <w:szCs w:val="28"/>
+              </w:rPr>
+              <m:t>D</m:t>
+            </m:r>
+          </m:sub>
+        </m:sSub>
+      </m:oMath>
+      <w:r>
+        <w:rPr>
+          <w:sz w:val="28"/>
+          <w:szCs w:val="28"/>
+        </w:rPr>
+        <w:t xml:space="preserve"> and </w:t>
+      </w:r>
+      <m:oMath>
+        <m:sSup>
+          <m:sSupPr>
+            <m:ctrlPr>
+              <w:rPr>
+                <w:rFonts w:ascii="Cambria Math" w:hAnsi="Cambria Math"/>
+                <w:i/>
+                <w:sz w:val="28"/>
+                <w:szCs w:val="28"/>
+              </w:rPr>
+            </m:ctrlPr>
+          </m:sSupPr>
+          <m:e>
+            <m:r>
+              <w:rPr>
+                <w:rFonts w:ascii="Cambria Math" w:hAnsi="Cambria Math"/>
+                <w:sz w:val="28"/>
+                <w:szCs w:val="28"/>
+              </w:rPr>
+              <m:t>(</m:t>
+            </m:r>
+            <m:sSubSup>
+              <m:sSubSupPr>
+                <m:ctrlPr>
+                  <w:rPr>
+                    <w:rFonts w:ascii="Cambria Math" w:hAnsi="Cambria Math"/>
+                    <w:i/>
+                    <w:sz w:val="28"/>
+                    <w:szCs w:val="28"/>
+                  </w:rPr>
+                </m:ctrlPr>
+              </m:sSubSupPr>
+              <m:e>
+                <m:r>
+                  <w:rPr>
+                    <w:rFonts w:ascii="Cambria Math" w:hAnsi="Cambria Math"/>
+                    <w:sz w:val="28"/>
+                    <w:szCs w:val="28"/>
+                  </w:rPr>
+                  <m:t>W</m:t>
+                </m:r>
+              </m:e>
+              <m:sub>
+                <m:r>
+                  <w:rPr>
+                    <w:rFonts w:ascii="Cambria Math" w:hAnsi="Cambria Math"/>
+                    <w:sz w:val="28"/>
+                    <w:szCs w:val="28"/>
+                  </w:rPr>
+                  <m:t>RF</m:t>
+                </m:r>
+              </m:sub>
+              <m:sup>
+                <m:r>
+                  <w:rPr>
+                    <w:rFonts w:ascii="Cambria Math" w:hAnsi="Cambria Math"/>
+                    <w:sz w:val="28"/>
+                    <w:szCs w:val="28"/>
+                  </w:rPr>
+                  <m:t>H</m:t>
+                </m:r>
+              </m:sup>
+            </m:sSubSup>
+            <m:sSub>
+              <m:sSubPr>
+                <m:ctrlPr>
+                  <w:rPr>
+                    <w:rFonts w:ascii="Cambria Math" w:hAnsi="Cambria Math"/>
+                    <w:i/>
+                    <w:sz w:val="28"/>
+                    <w:szCs w:val="28"/>
+                  </w:rPr>
+                </m:ctrlPr>
+              </m:sSubPr>
+              <m:e>
+                <m:r>
+                  <w:rPr>
+                    <w:rFonts w:ascii="Cambria Math" w:hAnsi="Cambria Math"/>
+                    <w:sz w:val="28"/>
+                    <w:szCs w:val="28"/>
+                  </w:rPr>
+                  <m:t>W</m:t>
+                </m:r>
+              </m:e>
+              <m:sub>
+                <m:r>
+                  <w:rPr>
+                    <w:rFonts w:ascii="Cambria Math" w:hAnsi="Cambria Math"/>
+                    <w:sz w:val="28"/>
+                    <w:szCs w:val="28"/>
+                  </w:rPr>
+                  <m:t>RF</m:t>
+                </m:r>
+              </m:sub>
+            </m:sSub>
+            <m:r>
+              <w:rPr>
+                <w:rFonts w:ascii="Cambria Math" w:hAnsi="Cambria Math"/>
+                <w:sz w:val="28"/>
+                <w:szCs w:val="28"/>
+              </w:rPr>
+              <m:t>)</m:t>
+            </m:r>
+          </m:e>
+          <m:sup>
+            <m:r>
+              <w:rPr>
+                <w:rFonts w:ascii="Cambria Math" w:hAnsi="Cambria Math"/>
+                <w:sz w:val="28"/>
+                <w:szCs w:val="28"/>
+              </w:rPr>
+              <m:t>-1</m:t>
+            </m:r>
+          </m:sup>
+        </m:sSup>
+        <m:r>
+          <w:rPr>
+            <w:rFonts w:ascii="Cambria Math" w:hAnsi="Cambria Math"/>
+            <w:sz w:val="28"/>
+            <w:szCs w:val="28"/>
+          </w:rPr>
+          <m:t>=</m:t>
+        </m:r>
+        <m:f>
+          <m:fPr>
+            <m:ctrlPr>
+              <w:rPr>
+                <w:rFonts w:ascii="Cambria Math" w:hAnsi="Cambria Math"/>
+                <w:i/>
+                <w:sz w:val="28"/>
+                <w:szCs w:val="28"/>
+              </w:rPr>
+            </m:ctrlPr>
+          </m:fPr>
+          <m:num>
+            <m:r>
+              <w:rPr>
+                <w:rFonts w:ascii="Cambria Math" w:hAnsi="Cambria Math"/>
+                <w:sz w:val="28"/>
+                <w:szCs w:val="28"/>
+              </w:rPr>
+              <m:t>1</m:t>
+            </m:r>
+          </m:num>
+          <m:den>
+            <m:r>
+              <w:rPr>
+                <w:rFonts w:ascii="Cambria Math" w:hAnsi="Cambria Math"/>
+                <w:sz w:val="28"/>
+                <w:szCs w:val="28"/>
+              </w:rPr>
+              <m:t>M</m:t>
+            </m:r>
+          </m:den>
+        </m:f>
+      </m:oMath>
+      <w:r>
+        <w:rPr>
+          <w:sz w:val="28"/>
+          <w:szCs w:val="28"/>
+        </w:rPr>
+        <w:t xml:space="preserve"> since </w:t>
+      </w:r>
+      <m:oMath>
+        <m:r>
+          <w:rPr>
+            <w:rFonts w:ascii="Cambria Math" w:hAnsi="Cambria Math"/>
+            <w:sz w:val="28"/>
+            <w:szCs w:val="28"/>
+          </w:rPr>
+          <m:t>M</m:t>
+        </m:r>
+      </m:oMath>
+      <w:r>
+        <w:rPr>
+          <w:sz w:val="28"/>
+          <w:szCs w:val="28"/>
+        </w:rPr>
+        <w:t xml:space="preserve"> is large.</w:t>
+      </w:r>
+    </w:p>
+    <w:p>
+      <w:pPr>
+        <w:rPr>
+          <w:sz w:val="28"/>
+          <w:szCs w:val="28"/>
+        </w:rPr>
+      </w:pPr>
+      <w:r>
+        <w:rPr>
+          <w:sz w:val="28"/>
+          <w:szCs w:val="28"/>
+        </w:rPr>
+        <w:t xml:space="preserve">Finally, the </w:t>
+      </w:r>
+      <w:r>
+        <w:rPr>
+          <w:sz w:val="28"/>
+          <w:szCs w:val="28"/>
+        </w:rPr>
+        <w:t xml:space="preserve">optimal </w:t>
+      </w:r>
+      <w:r>
+        <w:rPr>
+          <w:sz w:val="28"/>
+          <w:szCs w:val="28"/>
+        </w:rPr>
+        <w:t xml:space="preserve">digital combiner can be </w:t>
+      </w:r>
+      <w:r>
+        <w:rPr>
+          <w:sz w:val="28"/>
+          <w:szCs w:val="28"/>
+        </w:rPr>
+        <w:t>obtained from its MMSE solution:</w:t>
+      </w:r>
+    </w:p>
+    <w:p>
+      <w:pPr>
+        <w:keepNext/>
+        <w:jc w:val="center"/>
+      </w:pPr>
+      <w:r>
+        <w:rPr>
+          <w:sz w:val="28"/>
+          <w:szCs w:val="28"/>
+        </w:rPr>
+        <w:drawing>
+          <wp:inline distT="0" distB="0" distL="0" distR="0" wp14:anchorId="0FD29056" wp14:editId="7C059F14">
+            <wp:extent cx="4892464" cy="1044030"/>
+            <wp:effectExtent l="0" t="0" r="3810" b="3810"/>
+            <wp:docPr id="1917769724" name="Picture 1" descr="A picture containing text, font, white, typography&#10;&#10;Description automatically generated"/>
+            <wp:cNvGraphicFramePr>
+              <a:graphicFrameLocks xmlns:a="http://schemas.openxmlformats.org/drawingml/2006/main" noChangeAspect="1"/>
+            </wp:cNvGraphicFramePr>
+            <a:graphic xmlns:a="http://schemas.openxmlformats.org/drawingml/2006/main">
+              <a:graphicData uri="http://schemas.openxmlformats.org/drawingml/2006/picture">
+                <pic:pic xmlns:pic="http://schemas.openxmlformats.org/drawingml/2006/picture">
+                  <pic:nvPicPr>
+                    <pic:cNvPr id="1917769724" name="Picture 1" descr="A picture containing text, font, white, typography&#10;&#10;Description automatically generated"/>
+                    <pic:cNvPicPr/>
+                  </pic:nvPicPr>
+                  <pic:blipFill>
+                    <a:blip r:embed="rId20"/>
+                    <a:stretch>
+                      <a:fillRect/>
+                    </a:stretch>
+                  </pic:blipFill>
+                  <pic:spPr>
+                    <a:xfrm>
+                      <a:off x="0" y="0"/>
+                      <a:ext cx="4892464" cy="1044030"/>
+                    </a:xfrm>
+                    <a:prstGeom prst="rect">
+                      <a:avLst/>
+                    </a:prstGeom>
+                  </pic:spPr>
+                </pic:pic>
+              </a:graphicData>
+            </a:graphic>
+          </wp:inline>
+        </w:drawing>
+      </w:r>
+    </w:p>
+    <w:p>
+      <w:pPr>
+        <w:pStyle w:val="Caption"/>
+        <w:jc w:val="center"/>
+        <w:rPr>
+          <w:sz w:val="28"/>
+          <w:szCs w:val="28"/>
+        </w:rPr>
+      </w:pPr>
+      <w:r>
+        <w:t xml:space="preserve">Figure </w:t>
+      </w:r>
+      <w:fldSimple w:instr=" SEQ Figure \* ARABIC ">
+        <w:r>
+          <w:rPr>
+            <w:noProof/>
+          </w:rPr>
+          <w:t>13</w:t>
+        </w:r>
+      </w:fldSimple>
+      <w:r>
+        <w:t>: Digital combiner design formula</w:t>
+      </w:r>
+    </w:p>
+    <w:p>
+      <w:pPr>
+        <w:rPr>
+          <w:sz w:val="28"/>
+          <w:szCs w:val="28"/>
+        </w:rPr>
+      </w:pPr>
+      <w:r>
+        <w:rPr>
+          <w:sz w:val="28"/>
+          <w:szCs w:val="28"/>
+        </w:rPr>
+        <w:t xml:space="preserve">After </w:t>
+      </w:r>
+      <m:oMath>
+        <m:sSub>
+          <m:sSubPr>
+            <m:ctrlPr>
+              <w:rPr>
+                <w:rFonts w:ascii="Cambria Math" w:hAnsi="Cambria Math"/>
+                <w:i/>
+                <w:sz w:val="28"/>
+                <w:szCs w:val="28"/>
+              </w:rPr>
+            </m:ctrlPr>
+          </m:sSubPr>
+          <m:e>
+            <m:r>
+              <w:rPr>
+                <w:rFonts w:ascii="Cambria Math" w:hAnsi="Cambria Math"/>
+                <w:sz w:val="28"/>
+                <w:szCs w:val="28"/>
+              </w:rPr>
+              <m:t>V</m:t>
             </m:r>
           </m:e>
           <m:sub>
@@ -4950,6 +7415,86 @@
                 <w:sz w:val="28"/>
                 <w:szCs w:val="28"/>
               </w:rPr>
+              <m:t>V</m:t>
+            </m:r>
+          </m:e>
+          <m:sub>
+            <m:r>
+              <w:rPr>
+                <w:rFonts w:ascii="Cambria Math" w:hAnsi="Cambria Math"/>
+                <w:sz w:val="28"/>
+                <w:szCs w:val="28"/>
+              </w:rPr>
+              <m:t>RF</m:t>
+            </m:r>
+          </m:sub>
+        </m:sSub>
+        <m:r>
+          <w:rPr>
+            <w:rFonts w:ascii="Cambria Math" w:hAnsi="Cambria Math"/>
+            <w:sz w:val="28"/>
+            <w:szCs w:val="28"/>
+          </w:rPr>
+          <m:t xml:space="preserve">,  </m:t>
+        </m:r>
+        <m:sSub>
+          <m:sSubPr>
+            <m:ctrlPr>
+              <w:rPr>
+                <w:rFonts w:ascii="Cambria Math" w:hAnsi="Cambria Math"/>
+                <w:i/>
+                <w:sz w:val="28"/>
+                <w:szCs w:val="28"/>
+              </w:rPr>
+            </m:ctrlPr>
+          </m:sSubPr>
+          <m:e>
+            <m:r>
+              <w:rPr>
+                <w:rFonts w:ascii="Cambria Math" w:hAnsi="Cambria Math"/>
+                <w:sz w:val="28"/>
+                <w:szCs w:val="28"/>
+              </w:rPr>
+              <m:t>W</m:t>
+            </m:r>
+          </m:e>
+          <m:sub>
+            <m:r>
+              <w:rPr>
+                <w:rFonts w:ascii="Cambria Math" w:hAnsi="Cambria Math"/>
+                <w:sz w:val="28"/>
+                <w:szCs w:val="28"/>
+              </w:rPr>
+              <m:t>D</m:t>
+            </m:r>
+          </m:sub>
+        </m:sSub>
+        <m:r>
+          <w:rPr>
+            <w:rFonts w:ascii="Cambria Math" w:hAnsi="Cambria Math"/>
+            <w:sz w:val="28"/>
+            <w:szCs w:val="28"/>
+          </w:rPr>
+          <m:t xml:space="preserve">,  </m:t>
+        </m:r>
+        <m:sSub>
+          <m:sSubPr>
+            <m:ctrlPr>
+              <w:rPr>
+                <w:rFonts w:ascii="Cambria Math" w:hAnsi="Cambria Math"/>
+                <w:i/>
+                <w:sz w:val="28"/>
+                <w:szCs w:val="28"/>
+              </w:rPr>
+            </m:ctrlPr>
+          </m:sSubPr>
+          <m:e>
+            <m:r>
+              <w:rPr>
+                <w:rFonts w:ascii="Cambria Math" w:hAnsi="Cambria Math"/>
+                <w:sz w:val="28"/>
+                <w:szCs w:val="28"/>
+              </w:rPr>
               <m:t>W</m:t>
             </m:r>
           </m:e>
@@ -4989,7 +7534,6 @@
     </w:p>
     <w:p>
       <w:pPr>
-        <w:jc w:val="center"/>
         <w:rPr>
           <w:sz w:val="28"/>
           <w:szCs w:val="28"/>
@@ -4999,7 +7543,6 @@
         <w:rPr>
           <w:noProof/>
         </w:rPr>
-        <w:lastRenderedPageBreak/>
         <mc:AlternateContent>
           <mc:Choice Requires="wps">
             <w:drawing>
@@ -5049,14 +7592,27 @@
                             <w:r>
                               <w:t xml:space="preserve">Figure </w:t>
                             </w:r>
-                            <w:fldSimple w:instr=" SEQ Figure \* ARABIC ">
-                              <w:r>
-                                <w:rPr>
-                                  <w:noProof/>
-                                </w:rPr>
-                                <w:t>8</w:t>
-                              </w:r>
-                            </w:fldSimple>
+                            <w:r>
+                              <w:fldChar w:fldCharType="begin"/>
+                            </w:r>
+                            <w:r>
+                              <w:instrText xml:space="preserve"> SEQ Figure \* ARABIC </w:instrText>
+                            </w:r>
+                            <w:r>
+                              <w:fldChar w:fldCharType="separate"/>
+                            </w:r>
+                            <w:r>
+                              <w:rPr>
+                                <w:noProof/>
+                              </w:rPr>
+                              <w:t>14</w:t>
+                            </w:r>
+                            <w:r>
+                              <w:rPr>
+                                <w:noProof/>
+                              </w:rPr>
+                              <w:fldChar w:fldCharType="end"/>
+                            </w:r>
                             <w:r>
                               <w:t>: Formula of spectral efficiency</w:t>
                             </w:r>
@@ -5077,7 +7633,7 @@
           </mc:Choice>
           <mc:Fallback>
             <w:pict>
-              <v:shape w14:anchorId="3198A07C" id="_x0000_s1029" type="#_x0000_t202" style="position:absolute;left:0;text-align:left;margin-left:80.45pt;margin-top:87.5pt;width:307.2pt;height:.05pt;z-index:251668480;visibility:visible;mso-wrap-style:square;mso-wrap-distance-left:9pt;mso-wrap-distance-top:0;mso-wrap-distance-right:9pt;mso-wrap-distance-bottom:0;mso-position-horizontal:absolute;mso-position-horizontal-relative:text;mso-position-vertical:absolute;mso-position-vertical-relative:text;v-text-anchor:top" o:gfxdata="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" stroked="f">
+              <v:shape w14:anchorId="3198A07C" id="_x0000_s1030" type="#_x0000_t202" style="position:absolute;margin-left:80.45pt;margin-top:87.5pt;width:307.2pt;height:.05pt;z-index:251668480;visibility:visible;mso-wrap-style:square;mso-wrap-distance-left:9pt;mso-wrap-distance-top:0;mso-wrap-distance-right:9pt;mso-wrap-distance-bottom:0;mso-position-horizontal:absolute;mso-position-horizontal-relative:text;mso-position-vertical:absolute;mso-position-vertical-relative:text;v-text-anchor:top" o:gfxdata="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" stroked="f">
                 <v:textbox style="mso-fit-shape-to-text:t" inset="0,0,0,0">
                   <w:txbxContent>
                     <w:p>
@@ -5092,14 +7648,27 @@
                       <w:r>
                         <w:t xml:space="preserve">Figure </w:t>
                       </w:r>
-                      <w:fldSimple w:instr=" SEQ Figure \* ARABIC ">
-                        <w:r>
-                          <w:rPr>
-                            <w:noProof/>
-                          </w:rPr>
-                          <w:t>8</w:t>
-                        </w:r>
-                      </w:fldSimple>
+                      <w:r>
+                        <w:fldChar w:fldCharType="begin"/>
+                      </w:r>
+                      <w:r>
+                        <w:instrText xml:space="preserve"> SEQ Figure \* ARABIC </w:instrText>
+                      </w:r>
+                      <w:r>
+                        <w:fldChar w:fldCharType="separate"/>
+                      </w:r>
+                      <w:r>
+                        <w:rPr>
+                          <w:noProof/>
+                        </w:rPr>
+                        <w:t>14</w:t>
+                      </w:r>
+                      <w:r>
+                        <w:rPr>
+                          <w:noProof/>
+                        </w:rPr>
+                        <w:fldChar w:fldCharType="end"/>
+                      </w:r>
                       <w:r>
                         <w:t>: Formula of spectral efficiency</w:t>
                       </w:r>
@@ -5114,6 +7683,7 @@
       </w:r>
       <w:r>
         <w:rPr>
+          <w:noProof/>
           <w:sz w:val="28"/>
           <w:szCs w:val="28"/>
         </w:rPr>
@@ -5141,7 +7711,7 @@
                     <pic:cNvPicPr/>
                   </pic:nvPicPr>
                   <pic:blipFill>
-                    <a:blip r:embed="rId14">
+                    <a:blip r:embed="rId21">
                       <a:extLst>
                         <a:ext uri="{28A0092B-C50C-407E-A947-70E740481C1C}">
                           <a14:useLocalDpi xmlns:a14="http://schemas.microsoft.com/office/drawing/2010/main" val="0"/>
@@ -5181,30 +7751,433 @@
           <w:szCs w:val="28"/>
         </w:rPr>
       </w:pPr>
-    </w:p>
-    <w:p>
-      <w:pPr>
-        <w:rPr>
-          <w:sz w:val="28"/>
-          <w:szCs w:val="28"/>
-        </w:rPr>
-      </w:pPr>
-    </w:p>
-    <w:p>
-      <w:pPr>
-        <w:rPr>
-          <w:sz w:val="28"/>
-          <w:szCs w:val="28"/>
-        </w:rPr>
-      </w:pPr>
-    </w:p>
-    <w:p>
-      <w:pPr>
-        <w:rPr>
-          <w:sz w:val="28"/>
-          <w:szCs w:val="28"/>
-        </w:rPr>
-      </w:pPr>
+      <w:r>
+        <w:rPr>
+          <w:sz w:val="28"/>
+          <w:szCs w:val="28"/>
+        </w:rPr>
+        <w:t xml:space="preserve">The above process is repeated for </w:t>
+      </w:r>
+      <w:r>
+        <w:rPr>
+          <w:sz w:val="28"/>
+          <w:szCs w:val="28"/>
+        </w:rPr>
+        <w:t xml:space="preserve">a range of SNR, and for each SNR value, </w:t>
+      </w:r>
+      <w:r>
+        <w:rPr>
+          <w:sz w:val="28"/>
+          <w:szCs w:val="28"/>
+        </w:rPr>
+        <w:t xml:space="preserve">spectral efficiency is averaged over </w:t>
+      </w:r>
+      <w:r>
+        <w:rPr>
+          <w:sz w:val="28"/>
+          <w:szCs w:val="28"/>
+        </w:rPr>
+        <w:t>100 Monte Carlo trials</w:t>
+      </w:r>
+      <w:r>
+        <w:rPr>
+          <w:sz w:val="28"/>
+          <w:szCs w:val="28"/>
+        </w:rPr>
+        <w:t>.</w:t>
+      </w:r>
+    </w:p>
+    <w:p>
+      <w:pPr>
+        <w:rPr>
+          <w:sz w:val="28"/>
+          <w:szCs w:val="28"/>
+        </w:rPr>
+      </w:pPr>
+    </w:p>
+    <w:p>
+      <w:pPr>
+        <w:rPr>
+          <w:b/>
+          <w:bCs/>
+          <w:sz w:val="28"/>
+          <w:szCs w:val="28"/>
+        </w:rPr>
+      </w:pPr>
+      <m:oMath>
+        <m:sSub>
+          <m:sSubPr>
+            <m:ctrlPr>
+              <w:rPr>
+                <w:rFonts w:ascii="Cambria Math" w:hAnsi="Cambria Math"/>
+                <w:b/>
+                <w:bCs/>
+                <w:i/>
+                <w:sz w:val="28"/>
+                <w:szCs w:val="28"/>
+              </w:rPr>
+            </m:ctrlPr>
+          </m:sSubPr>
+          <m:e>
+            <m:r>
+              <m:rPr>
+                <m:sty m:val="bi"/>
+              </m:rPr>
+              <w:rPr>
+                <w:rFonts w:ascii="Cambria Math" w:hAnsi="Cambria Math"/>
+                <w:sz w:val="28"/>
+                <w:szCs w:val="28"/>
+              </w:rPr>
+              <m:t>N</m:t>
+            </m:r>
+          </m:e>
+          <m:sub>
+            <m:r>
+              <m:rPr>
+                <m:sty m:val="bi"/>
+              </m:rPr>
+              <w:rPr>
+                <w:rFonts w:ascii="Cambria Math" w:hAnsi="Cambria Math"/>
+                <w:sz w:val="28"/>
+                <w:szCs w:val="28"/>
+              </w:rPr>
+              <m:t>S</m:t>
+            </m:r>
+          </m:sub>
+        </m:sSub>
+        <m:r>
+          <m:rPr>
+            <m:sty m:val="bi"/>
+          </m:rPr>
+          <w:rPr>
+            <w:rFonts w:ascii="Cambria Math" w:hAnsi="Cambria Math"/>
+            <w:sz w:val="28"/>
+            <w:szCs w:val="28"/>
+          </w:rPr>
+          <m:t>&lt;</m:t>
+        </m:r>
+        <m:sSup>
+          <m:sSupPr>
+            <m:ctrlPr>
+              <w:rPr>
+                <w:rFonts w:ascii="Cambria Math" w:hAnsi="Cambria Math"/>
+                <w:b/>
+                <w:bCs/>
+                <w:i/>
+                <w:sz w:val="28"/>
+                <w:szCs w:val="28"/>
+              </w:rPr>
+            </m:ctrlPr>
+          </m:sSupPr>
+          <m:e>
+            <m:r>
+              <m:rPr>
+                <m:sty m:val="bi"/>
+              </m:rPr>
+              <w:rPr>
+                <w:rFonts w:ascii="Cambria Math" w:hAnsi="Cambria Math"/>
+                <w:sz w:val="28"/>
+                <w:szCs w:val="28"/>
+              </w:rPr>
+              <m:t>N</m:t>
+            </m:r>
+          </m:e>
+          <m:sup>
+            <m:r>
+              <m:rPr>
+                <m:sty m:val="bi"/>
+              </m:rPr>
+              <w:rPr>
+                <w:rFonts w:ascii="Cambria Math" w:hAnsi="Cambria Math"/>
+                <w:sz w:val="28"/>
+                <w:szCs w:val="28"/>
+              </w:rPr>
+              <m:t>RF</m:t>
+            </m:r>
+          </m:sup>
+        </m:sSup>
+        <m:r>
+          <m:rPr>
+            <m:sty m:val="bi"/>
+          </m:rPr>
+          <w:rPr>
+            <w:rFonts w:ascii="Cambria Math" w:hAnsi="Cambria Math"/>
+            <w:sz w:val="28"/>
+            <w:szCs w:val="28"/>
+          </w:rPr>
+          <m:t>&lt;2</m:t>
+        </m:r>
+        <m:sSub>
+          <m:sSubPr>
+            <m:ctrlPr>
+              <w:rPr>
+                <w:rFonts w:ascii="Cambria Math" w:hAnsi="Cambria Math"/>
+                <w:b/>
+                <w:bCs/>
+                <w:i/>
+                <w:sz w:val="28"/>
+                <w:szCs w:val="28"/>
+              </w:rPr>
+            </m:ctrlPr>
+          </m:sSubPr>
+          <m:e>
+            <m:r>
+              <m:rPr>
+                <m:sty m:val="bi"/>
+              </m:rPr>
+              <w:rPr>
+                <w:rFonts w:ascii="Cambria Math" w:hAnsi="Cambria Math"/>
+                <w:sz w:val="28"/>
+                <w:szCs w:val="28"/>
+              </w:rPr>
+              <m:t>N</m:t>
+            </m:r>
+          </m:e>
+          <m:sub>
+            <m:r>
+              <m:rPr>
+                <m:sty m:val="bi"/>
+              </m:rPr>
+              <w:rPr>
+                <w:rFonts w:ascii="Cambria Math" w:hAnsi="Cambria Math"/>
+                <w:sz w:val="28"/>
+                <w:szCs w:val="28"/>
+              </w:rPr>
+              <m:t>S</m:t>
+            </m:r>
+          </m:sub>
+        </m:sSub>
+      </m:oMath>
+      <w:r>
+        <w:rPr>
+          <w:b/>
+          <w:bCs/>
+          <w:sz w:val="28"/>
+          <w:szCs w:val="28"/>
+        </w:rPr>
+        <w:t xml:space="preserve"> scenario</w:t>
+      </w:r>
+    </w:p>
+    <w:p>
+      <w:pPr>
+        <w:rPr>
+          <w:sz w:val="28"/>
+          <w:szCs w:val="28"/>
+        </w:rPr>
+      </w:pPr>
+      <w:r>
+        <w:rPr>
+          <w:b/>
+          <w:bCs/>
+          <w:sz w:val="28"/>
+          <w:szCs w:val="28"/>
+        </w:rPr>
+        <w:t xml:space="preserve"> </w:t>
+      </w:r>
+      <w:r>
+        <w:rPr>
+          <w:sz w:val="28"/>
+          <w:szCs w:val="28"/>
+        </w:rPr>
+        <w:t>As stated in the paper, this scenario can still be implemented using the</w:t>
+      </w:r>
+      <w:r>
+        <w:rPr>
+          <w:sz w:val="28"/>
+          <w:szCs w:val="28"/>
+        </w:rPr>
+        <w:t xml:space="preserve"> </w:t>
+      </w:r>
+      <w:r>
+        <w:rPr>
+          <w:sz w:val="28"/>
+          <w:szCs w:val="28"/>
+        </w:rPr>
+        <w:t>aforementioned process.</w:t>
+      </w:r>
+      <w:r>
+        <w:rPr>
+          <w:sz w:val="28"/>
+          <w:szCs w:val="28"/>
+        </w:rPr>
+        <w:t xml:space="preserve"> </w:t>
+      </w:r>
+      <w:r>
+        <w:rPr>
+          <w:sz w:val="28"/>
+          <w:szCs w:val="28"/>
+        </w:rPr>
+        <w:t xml:space="preserve">It is implemented for </w:t>
+      </w:r>
+      <m:oMath>
+        <m:sSup>
+          <m:sSupPr>
+            <m:ctrlPr>
+              <w:rPr>
+                <w:rFonts w:ascii="Cambria Math" w:hAnsi="Cambria Math"/>
+                <w:i/>
+                <w:sz w:val="28"/>
+                <w:szCs w:val="28"/>
+              </w:rPr>
+            </m:ctrlPr>
+          </m:sSupPr>
+          <m:e>
+            <m:r>
+              <w:rPr>
+                <w:rFonts w:ascii="Cambria Math" w:hAnsi="Cambria Math"/>
+                <w:sz w:val="28"/>
+                <w:szCs w:val="28"/>
+              </w:rPr>
+              <m:t>N</m:t>
+            </m:r>
+          </m:e>
+          <m:sup>
+            <m:r>
+              <w:rPr>
+                <w:rFonts w:ascii="Cambria Math" w:hAnsi="Cambria Math"/>
+                <w:sz w:val="28"/>
+                <w:szCs w:val="28"/>
+              </w:rPr>
+              <m:t>RF</m:t>
+            </m:r>
+          </m:sup>
+        </m:sSup>
+        <m:r>
+          <w:rPr>
+            <w:rFonts w:ascii="Cambria Math" w:hAnsi="Cambria Math"/>
+            <w:sz w:val="28"/>
+            <w:szCs w:val="28"/>
+          </w:rPr>
+          <m:t>={</m:t>
+        </m:r>
+        <m:sSub>
+          <m:sSubPr>
+            <m:ctrlPr>
+              <w:rPr>
+                <w:rFonts w:ascii="Cambria Math" w:hAnsi="Cambria Math"/>
+                <w:i/>
+                <w:sz w:val="28"/>
+                <w:szCs w:val="28"/>
+              </w:rPr>
+            </m:ctrlPr>
+          </m:sSubPr>
+          <m:e>
+            <m:r>
+              <w:rPr>
+                <w:rFonts w:ascii="Cambria Math" w:hAnsi="Cambria Math"/>
+                <w:sz w:val="28"/>
+                <w:szCs w:val="28"/>
+              </w:rPr>
+              <m:t>N</m:t>
+            </m:r>
+          </m:e>
+          <m:sub>
+            <m:r>
+              <w:rPr>
+                <w:rFonts w:ascii="Cambria Math" w:hAnsi="Cambria Math"/>
+                <w:sz w:val="28"/>
+                <w:szCs w:val="28"/>
+              </w:rPr>
+              <m:t>S</m:t>
+            </m:r>
+          </m:sub>
+        </m:sSub>
+        <m:r>
+          <w:rPr>
+            <w:rFonts w:ascii="Cambria Math" w:hAnsi="Cambria Math"/>
+            <w:sz w:val="28"/>
+            <w:szCs w:val="28"/>
+          </w:rPr>
+          <m:t xml:space="preserve">,  </m:t>
+        </m:r>
+        <m:sSub>
+          <m:sSubPr>
+            <m:ctrlPr>
+              <w:rPr>
+                <w:rFonts w:ascii="Cambria Math" w:hAnsi="Cambria Math"/>
+                <w:i/>
+                <w:sz w:val="28"/>
+                <w:szCs w:val="28"/>
+              </w:rPr>
+            </m:ctrlPr>
+          </m:sSubPr>
+          <m:e>
+            <m:r>
+              <w:rPr>
+                <w:rFonts w:ascii="Cambria Math" w:hAnsi="Cambria Math"/>
+                <w:sz w:val="28"/>
+                <w:szCs w:val="28"/>
+              </w:rPr>
+              <m:t>N</m:t>
+            </m:r>
+          </m:e>
+          <m:sub>
+            <m:r>
+              <w:rPr>
+                <w:rFonts w:ascii="Cambria Math" w:hAnsi="Cambria Math"/>
+                <w:sz w:val="28"/>
+                <w:szCs w:val="28"/>
+              </w:rPr>
+              <m:t>S</m:t>
+            </m:r>
+          </m:sub>
+        </m:sSub>
+        <m:r>
+          <w:rPr>
+            <w:rFonts w:ascii="Cambria Math" w:hAnsi="Cambria Math"/>
+            <w:sz w:val="28"/>
+            <w:szCs w:val="28"/>
+          </w:rPr>
+          <m:t xml:space="preserve">+1, </m:t>
+        </m:r>
+        <m:sSub>
+          <m:sSubPr>
+            <m:ctrlPr>
+              <w:rPr>
+                <w:rFonts w:ascii="Cambria Math" w:hAnsi="Cambria Math"/>
+                <w:i/>
+                <w:sz w:val="28"/>
+                <w:szCs w:val="28"/>
+              </w:rPr>
+            </m:ctrlPr>
+          </m:sSubPr>
+          <m:e>
+            <m:r>
+              <w:rPr>
+                <w:rFonts w:ascii="Cambria Math" w:hAnsi="Cambria Math"/>
+                <w:sz w:val="28"/>
+                <w:szCs w:val="28"/>
+              </w:rPr>
+              <m:t>N</m:t>
+            </m:r>
+          </m:e>
+          <m:sub>
+            <m:r>
+              <w:rPr>
+                <w:rFonts w:ascii="Cambria Math" w:hAnsi="Cambria Math"/>
+                <w:sz w:val="28"/>
+                <w:szCs w:val="28"/>
+              </w:rPr>
+              <m:t>S</m:t>
+            </m:r>
+          </m:sub>
+        </m:sSub>
+        <m:r>
+          <w:rPr>
+            <w:rFonts w:ascii="Cambria Math" w:hAnsi="Cambria Math"/>
+            <w:sz w:val="28"/>
+            <w:szCs w:val="28"/>
+          </w:rPr>
+          <m:t>+3}</m:t>
+        </m:r>
+      </m:oMath>
+      <w:r>
+        <w:rPr>
+          <w:sz w:val="28"/>
+          <w:szCs w:val="28"/>
+        </w:rPr>
+        <w:t>.</w:t>
+      </w:r>
     </w:p>
     <w:p>
       <w:pPr>
@@ -5378,21 +8351,7 @@
           <w:sz w:val="28"/>
           <w:szCs w:val="28"/>
         </w:rPr>
-        <w:t>Plot the spectral efficiency vs. SNR in the range −10 dB to 6 dB, assuming a 64 × 16 MIMO</w:t>
-      </w:r>
-      <w:r>
-        <w:rPr>
-          <w:sz w:val="28"/>
-          <w:szCs w:val="28"/>
-        </w:rPr>
-        <w:t xml:space="preserve"> </w:t>
-      </w:r>
-      <w:r>
-        <w:rPr>
-          <w:sz w:val="28"/>
-          <w:szCs w:val="28"/>
-        </w:rPr>
-        <w:t xml:space="preserve">system and </w:t>
+        <w:t xml:space="preserve">Plot the spectral efficiency vs. SNR in the range −10 dB to 6 dB, assuming a 64 × 16 MIMO system and </w:t>
       </w:r>
       <m:oMath>
         <m:sSup>
@@ -5498,6 +8457,7 @@
           <w:sz w:val="28"/>
           <w:szCs w:val="28"/>
         </w:rPr>
+        <w:lastRenderedPageBreak/>
         <w:drawing>
           <wp:anchor distT="0" distB="0" distL="114300" distR="114300" simplePos="0" relativeHeight="251678720" behindDoc="0" locked="0" layoutInCell="1" allowOverlap="1" wp14:anchorId="65497728" wp14:editId="21734BEE">
             <wp:simplePos x="0" y="0"/>
@@ -5532,7 +8492,7 @@
                     </pic:cNvPicPr>
                   </pic:nvPicPr>
                   <pic:blipFill>
-                    <a:blip r:embed="rId15">
+                    <a:blip r:embed="rId22">
                       <a:extLst>
                         <a:ext uri="{28A0092B-C50C-407E-A947-70E740481C1C}">
                           <a14:useLocalDpi xmlns:a14="http://schemas.microsoft.com/office/drawing/2010/main" val="0"/>
@@ -5578,7 +8538,42 @@
           <w:sz w:val="28"/>
           <w:szCs w:val="28"/>
         </w:rPr>
-        <w:t>TODO discussion</w:t>
+        <w:t>T</w:t>
+      </w:r>
+      <w:r>
+        <w:rPr>
+          <w:sz w:val="28"/>
+          <w:szCs w:val="28"/>
+        </w:rPr>
+        <w:t xml:space="preserve">he resulting figure is similar to Fig. 2 in the paper, with </w:t>
+      </w:r>
+      <w:r>
+        <w:rPr>
+          <w:sz w:val="28"/>
+          <w:szCs w:val="28"/>
+        </w:rPr>
+        <w:t xml:space="preserve">~1.5dB </w:t>
+      </w:r>
+      <w:r>
+        <w:rPr>
+          <w:sz w:val="28"/>
+          <w:szCs w:val="28"/>
+        </w:rPr>
+        <w:t xml:space="preserve">difference on </w:t>
+      </w:r>
+      <w:r>
+        <w:rPr>
+          <w:sz w:val="28"/>
+          <w:szCs w:val="28"/>
+        </w:rPr>
+        <w:t>SNR values</w:t>
+      </w:r>
+      <w:r>
+        <w:rPr>
+          <w:sz w:val="28"/>
+          <w:szCs w:val="28"/>
+        </w:rPr>
+        <w:t>.</w:t>
       </w:r>
     </w:p>
     <w:p>
@@ -5703,15 +8698,7 @@
             <w:sz w:val="28"/>
             <w:szCs w:val="28"/>
           </w:rPr>
-          <m:t>=</m:t>
-        </m:r>
-        <m:r>
-          <w:rPr>
-            <w:rFonts w:ascii="Cambria Math" w:hAnsi="Cambria Math"/>
-            <w:sz w:val="28"/>
-            <w:szCs w:val="28"/>
-          </w:rPr>
-          <m:t>2</m:t>
+          <m:t>=2</m:t>
         </m:r>
       </m:oMath>
       <w:r>
@@ -5843,6 +8830,7 @@
           <w:sz w:val="28"/>
           <w:szCs w:val="28"/>
         </w:rPr>
+        <w:lastRenderedPageBreak/>
         <w:drawing>
           <wp:anchor distT="0" distB="0" distL="114300" distR="114300" simplePos="0" relativeHeight="251682816" behindDoc="0" locked="0" layoutInCell="1" allowOverlap="1" wp14:anchorId="05E4FE0C" wp14:editId="139C0AE7">
             <wp:simplePos x="0" y="0"/>
@@ -5877,7 +8865,7 @@
                     </pic:cNvPicPr>
                   </pic:nvPicPr>
                   <pic:blipFill>
-                    <a:blip r:embed="rId16">
+                    <a:blip r:embed="rId23">
                       <a:extLst>
                         <a:ext uri="{28A0092B-C50C-407E-A947-70E740481C1C}">
                           <a14:useLocalDpi xmlns:a14="http://schemas.microsoft.com/office/drawing/2010/main" val="0"/>
@@ -5954,7 +8942,7 @@
                     </pic:cNvPicPr>
                   </pic:nvPicPr>
                   <pic:blipFill>
-                    <a:blip r:embed="rId17">
+                    <a:blip r:embed="rId24">
                       <a:extLst>
                         <a:ext uri="{28A0092B-C50C-407E-A947-70E740481C1C}">
                           <a14:useLocalDpi xmlns:a14="http://schemas.microsoft.com/office/drawing/2010/main" val="0"/>
@@ -6034,21 +9022,7 @@
           <w:sz w:val="28"/>
           <w:szCs w:val="28"/>
         </w:rPr>
-        <w:t>Plot the spectral efficiency vs. SNR in the range −10 dB to 6 dB, assuming a 64 × 16 MIMO</w:t>
-      </w:r>
-      <w:r>
-        <w:rPr>
-          <w:sz w:val="28"/>
-          <w:szCs w:val="28"/>
-        </w:rPr>
-        <w:t xml:space="preserve"> </w:t>
-      </w:r>
-      <w:r>
-        <w:rPr>
-          <w:sz w:val="28"/>
-          <w:szCs w:val="28"/>
-        </w:rPr>
-        <w:t xml:space="preserve">system, </w:t>
+        <w:t xml:space="preserve">Plot the spectral efficiency vs. SNR in the range −10 dB to 6 dB, assuming a 64 × 16 MIMO system, </w:t>
       </w:r>
       <m:oMath>
         <m:sSub>
@@ -6089,15 +9063,7 @@
             <w:sz w:val="28"/>
             <w:szCs w:val="28"/>
           </w:rPr>
-          <m:t>=</m:t>
-        </m:r>
-        <m:r>
-          <w:rPr>
-            <w:rFonts w:ascii="Cambria Math" w:hAnsi="Cambria Math"/>
-            <w:sz w:val="28"/>
-            <w:szCs w:val="28"/>
-          </w:rPr>
-          <m:t xml:space="preserve">4, </m:t>
+          <m:t xml:space="preserve">=4, </m:t>
         </m:r>
         <m:sSup>
           <m:sSupPr>
@@ -6328,7 +9294,7 @@
                     </pic:cNvPicPr>
                   </pic:nvPicPr>
                   <pic:blipFill>
-                    <a:blip r:embed="rId18">
+                    <a:blip r:embed="rId25">
                       <a:extLst>
                         <a:ext uri="{28A0092B-C50C-407E-A947-70E740481C1C}">
                           <a14:useLocalDpi xmlns:a14="http://schemas.microsoft.com/office/drawing/2010/main" val="0"/>
@@ -6397,7 +9363,7 @@
                     </pic:cNvPicPr>
                   </pic:nvPicPr>
                   <pic:blipFill>
-                    <a:blip r:embed="rId19">
+                    <a:blip r:embed="rId26">
                       <a:extLst>
                         <a:ext uri="{28A0092B-C50C-407E-A947-70E740481C1C}">
                           <a14:useLocalDpi xmlns:a14="http://schemas.microsoft.com/office/drawing/2010/main" val="0"/>
@@ -6475,7 +9441,7 @@
                     </pic:cNvPicPr>
                   </pic:nvPicPr>
                   <pic:blipFill>
-                    <a:blip r:embed="rId20">
+                    <a:blip r:embed="rId27">
                       <a:extLst>
                         <a:ext uri="{28A0092B-C50C-407E-A947-70E740481C1C}">
                           <a14:useLocalDpi xmlns:a14="http://schemas.microsoft.com/office/drawing/2010/main" val="0"/>
@@ -6544,7 +9510,7 @@
                     </pic:cNvPicPr>
                   </pic:nvPicPr>
                   <pic:blipFill>
-                    <a:blip r:embed="rId21">
+                    <a:blip r:embed="rId28">
                       <a:extLst>
                         <a:ext uri="{28A0092B-C50C-407E-A947-70E740481C1C}">
                           <a14:useLocalDpi xmlns:a14="http://schemas.microsoft.com/office/drawing/2010/main" val="0"/>
@@ -7263,6 +10229,18 @@
       <w:szCs w:val="18"/>
     </w:rPr>
   </w:style>
+  <w:style w:type="character" w:styleId="Hyperlink">
+    <w:name w:val="Hyperlink"/>
+    <w:basedOn w:val="DefaultParagraphFont"/>
+    <w:uiPriority w:val="99"/>
+    <w:semiHidden/>
+    <w:unhideWhenUsed/>
+    <w:rsid w:val="00A16895"/>
+    <w:rPr>
+      <w:color w:val="0000FF"/>
+      <w:u w:val="single"/>
+    </w:rPr>
+  </w:style>
 </w:styles>
 </file>
 

</xml_diff>

<commit_message>
Finished conclusion and rearranged figure positions in report
</commit_message>
<xml_diff>
--- a/ECE233_project_report_RuoyeWang_YidaChen.docx
+++ b/ECE233_project_report_RuoyeWang_YidaChen.docx
@@ -721,14 +721,27 @@
       <w:r>
         <w:t xml:space="preserve">Figure </w:t>
       </w:r>
-      <w:fldSimple w:instr=" SEQ Figure \* ARABIC ">
-        <w:r>
-          <w:rPr>
-            <w:noProof/>
-          </w:rPr>
-          <w:t>1</w:t>
-        </w:r>
-      </w:fldSimple>
+      <w:r>
+        <w:fldChar w:fldCharType="begin"/>
+      </w:r>
+      <w:r>
+        <w:instrText xml:space="preserve"> SEQ Figure \* ARABIC </w:instrText>
+      </w:r>
+      <w:r>
+        <w:fldChar w:fldCharType="separate"/>
+      </w:r>
+      <w:r>
+        <w:rPr>
+          <w:noProof/>
+        </w:rPr>
+        <w:t>1</w:t>
+      </w:r>
+      <w:r>
+        <w:rPr>
+          <w:noProof/>
+        </w:rPr>
+        <w:fldChar w:fldCharType="end"/>
+      </w:r>
       <w:r>
         <w:t>: Block diagram of the model proposed by the paper</w:t>
       </w:r>
@@ -2456,33 +2469,17 @@
           <w:sz w:val="28"/>
           <w:szCs w:val="28"/>
         </w:rPr>
-        <w:t>The</w:t>
-      </w:r>
-      <w:r>
-        <w:rPr>
-          <w:sz w:val="28"/>
-          <w:szCs w:val="28"/>
-        </w:rPr>
-        <w:t>n, the</w:t>
-      </w:r>
-      <w:r>
-        <w:rPr>
-          <w:sz w:val="28"/>
-          <w:szCs w:val="28"/>
-        </w:rPr>
-        <w:t xml:space="preserve"> transmitted signal can be represented by:</w:t>
-      </w:r>
-    </w:p>
-    <w:p>
-      <w:pPr>
+        <w:t>Then, the transmitted signal can be represented by:</w:t>
+      </w:r>
+    </w:p>
+    <w:p>
+      <w:pPr>
+        <w:keepNext/>
         <w:jc w:val="center"/>
-        <w:rPr>
-          <w:sz w:val="28"/>
-          <w:szCs w:val="28"/>
-        </w:rPr>
-      </w:pPr>
-      <w:r>
-        <w:rPr>
+      </w:pPr>
+      <w:r>
+        <w:rPr>
+          <w:noProof/>
           <w:sz w:val="28"/>
           <w:szCs w:val="28"/>
         </w:rPr>
@@ -2525,6 +2522,49 @@
     </w:p>
     <w:p>
       <w:pPr>
+        <w:pStyle w:val="Caption"/>
+        <w:jc w:val="center"/>
+        <w:rPr>
+          <w:sz w:val="28"/>
+          <w:szCs w:val="28"/>
+        </w:rPr>
+      </w:pPr>
+      <w:r>
+        <w:t xml:space="preserve">Figure </w:t>
+      </w:r>
+      <w:r>
+        <w:fldChar w:fldCharType="begin"/>
+      </w:r>
+      <w:r>
+        <w:instrText xml:space="preserve"> SEQ Figure \* ARABIC </w:instrText>
+      </w:r>
+      <w:r>
+        <w:fldChar w:fldCharType="separate"/>
+      </w:r>
+      <w:r>
+        <w:rPr>
+          <w:noProof/>
+        </w:rPr>
+        <w:t>2</w:t>
+      </w:r>
+      <w:r>
+        <w:rPr>
+          <w:noProof/>
+        </w:rPr>
+        <w:fldChar w:fldCharType="end"/>
+      </w:r>
+      <w:r>
+        <w:rPr>
+          <w:rFonts w:hint="eastAsia"/>
+        </w:rPr>
+        <w:t>:</w:t>
+      </w:r>
+      <w:r>
+        <w:t xml:space="preserve"> Transmitted signal</w:t>
+      </w:r>
+    </w:p>
+    <w:p>
+      <w:pPr>
         <w:rPr>
           <w:sz w:val="28"/>
           <w:szCs w:val="28"/>
@@ -2552,14 +2592,7 @@
           <w:sz w:val="28"/>
           <w:szCs w:val="28"/>
         </w:rPr>
-        <w:t xml:space="preserve"> is the vector of data symbols</w:t>
-      </w:r>
-      <w:r>
-        <w:rPr>
-          <w:sz w:val="28"/>
-          <w:szCs w:val="28"/>
-        </w:rPr>
-        <w:t>.</w:t>
+        <w:t xml:space="preserve"> is the vector of data symbols.</w:t>
       </w:r>
       <w:r>
         <w:rPr>
@@ -2571,11 +2604,8 @@
     </w:p>
     <w:p>
       <w:pPr>
+        <w:keepNext/>
         <w:jc w:val="center"/>
-        <w:rPr>
-          <w:sz w:val="28"/>
-          <w:szCs w:val="28"/>
-        </w:rPr>
       </w:pPr>
       <w:r>
         <w:rPr>
@@ -2618,6 +2648,43 @@
             </a:graphic>
           </wp:inline>
         </w:drawing>
+      </w:r>
+    </w:p>
+    <w:p>
+      <w:pPr>
+        <w:pStyle w:val="Caption"/>
+        <w:jc w:val="center"/>
+        <w:rPr>
+          <w:sz w:val="28"/>
+          <w:szCs w:val="28"/>
+        </w:rPr>
+      </w:pPr>
+      <w:r>
+        <w:t xml:space="preserve">Figure </w:t>
+      </w:r>
+      <w:r>
+        <w:fldChar w:fldCharType="begin"/>
+      </w:r>
+      <w:r>
+        <w:instrText xml:space="preserve"> SEQ Figure \* ARABIC </w:instrText>
+      </w:r>
+      <w:r>
+        <w:fldChar w:fldCharType="separate"/>
+      </w:r>
+      <w:r>
+        <w:rPr>
+          <w:noProof/>
+        </w:rPr>
+        <w:t>3</w:t>
+      </w:r>
+      <w:r>
+        <w:rPr>
+          <w:noProof/>
+        </w:rPr>
+        <w:fldChar w:fldCharType="end"/>
+      </w:r>
+      <w:r>
+        <w:t>: Final processed signal</w:t>
       </w:r>
     </w:p>
     <w:p>
@@ -2881,14 +2948,27 @@
       <w:r>
         <w:t xml:space="preserve">Figure </w:t>
       </w:r>
-      <w:fldSimple w:instr=" SEQ Figure \* ARABIC ">
-        <w:r>
-          <w:rPr>
-            <w:noProof/>
-          </w:rPr>
-          <w:t>2</w:t>
-        </w:r>
-      </w:fldSimple>
+      <w:r>
+        <w:fldChar w:fldCharType="begin"/>
+      </w:r>
+      <w:r>
+        <w:instrText xml:space="preserve"> SEQ Figure \* ARABIC </w:instrText>
+      </w:r>
+      <w:r>
+        <w:fldChar w:fldCharType="separate"/>
+      </w:r>
+      <w:r>
+        <w:rPr>
+          <w:noProof/>
+        </w:rPr>
+        <w:t>4</w:t>
+      </w:r>
+      <w:r>
+        <w:rPr>
+          <w:noProof/>
+        </w:rPr>
+        <w:fldChar w:fldCharType="end"/>
+      </w:r>
       <w:r>
         <w:t>: the formula representing the main problem (K=1, disregarding k)</w:t>
       </w:r>
@@ -2905,6 +2985,7 @@
           <w:sz w:val="28"/>
           <w:szCs w:val="28"/>
         </w:rPr>
+        <w:lastRenderedPageBreak/>
         <w:t xml:space="preserve">This </w:t>
       </w:r>
       <w:r>
@@ -3150,7 +3231,6 @@
         <w:rPr>
           <w:noProof/>
         </w:rPr>
-        <w:lastRenderedPageBreak/>
         <mc:AlternateContent>
           <mc:Choice Requires="wps">
             <w:drawing>
@@ -3200,14 +3280,27 @@
                             <w:r>
                               <w:t xml:space="preserve">Figure </w:t>
                             </w:r>
-                            <w:fldSimple w:instr=" SEQ Figure \* ARABIC ">
-                              <w:r>
-                                <w:rPr>
-                                  <w:noProof/>
-                                </w:rPr>
-                                <w:t>3</w:t>
-                              </w:r>
-                            </w:fldSimple>
+                            <w:r>
+                              <w:fldChar w:fldCharType="begin"/>
+                            </w:r>
+                            <w:r>
+                              <w:instrText xml:space="preserve"> SEQ Figure \* ARABIC </w:instrText>
+                            </w:r>
+                            <w:r>
+                              <w:fldChar w:fldCharType="separate"/>
+                            </w:r>
+                            <w:r>
+                              <w:rPr>
+                                <w:noProof/>
+                              </w:rPr>
+                              <w:t>5</w:t>
+                            </w:r>
+                            <w:r>
+                              <w:rPr>
+                                <w:noProof/>
+                              </w:rPr>
+                              <w:fldChar w:fldCharType="end"/>
+                            </w:r>
                             <w:r>
                               <w:t>: Precoder design formula</w:t>
                             </w:r>
@@ -3247,14 +3340,27 @@
                       <w:r>
                         <w:t xml:space="preserve">Figure </w:t>
                       </w:r>
-                      <w:fldSimple w:instr=" SEQ Figure \* ARABIC ">
-                        <w:r>
-                          <w:rPr>
-                            <w:noProof/>
-                          </w:rPr>
-                          <w:t>3</w:t>
-                        </w:r>
-                      </w:fldSimple>
+                      <w:r>
+                        <w:fldChar w:fldCharType="begin"/>
+                      </w:r>
+                      <w:r>
+                        <w:instrText xml:space="preserve"> SEQ Figure \* ARABIC </w:instrText>
+                      </w:r>
+                      <w:r>
+                        <w:fldChar w:fldCharType="separate"/>
+                      </w:r>
+                      <w:r>
+                        <w:rPr>
+                          <w:noProof/>
+                        </w:rPr>
+                        <w:t>5</w:t>
+                      </w:r>
+                      <w:r>
+                        <w:rPr>
+                          <w:noProof/>
+                        </w:rPr>
+                        <w:fldChar w:fldCharType="end"/>
+                      </w:r>
                       <w:r>
                         <w:t>: Precoder design formula</w:t>
                       </w:r>
@@ -3587,7 +3693,7 @@
           <w:szCs w:val="28"/>
         </w:rPr>
         <w:drawing>
-          <wp:anchor distT="0" distB="0" distL="114300" distR="114300" simplePos="0" relativeHeight="251669504" behindDoc="0" locked="0" layoutInCell="1" allowOverlap="1" wp14:anchorId="42661950" wp14:editId="3BABF930">
+          <wp:anchor distT="0" distB="0" distL="114300" distR="114300" simplePos="0" relativeHeight="251669504" behindDoc="0" locked="0" layoutInCell="1" allowOverlap="1" wp14:anchorId="42661950" wp14:editId="0A33D7E1">
             <wp:simplePos x="0" y="0"/>
             <wp:positionH relativeFrom="column">
               <wp:posOffset>1271905</wp:posOffset>
@@ -3689,14 +3795,27 @@
                             <w:r>
                               <w:t xml:space="preserve">Figure </w:t>
                             </w:r>
-                            <w:fldSimple w:instr=" SEQ Figure \* ARABIC ">
-                              <w:r>
-                                <w:rPr>
-                                  <w:noProof/>
-                                </w:rPr>
-                                <w:t>4</w:t>
-                              </w:r>
-                            </w:fldSimple>
+                            <w:r>
+                              <w:fldChar w:fldCharType="begin"/>
+                            </w:r>
+                            <w:r>
+                              <w:instrText xml:space="preserve"> SEQ Figure \* ARABIC </w:instrText>
+                            </w:r>
+                            <w:r>
+                              <w:fldChar w:fldCharType="separate"/>
+                            </w:r>
+                            <w:r>
+                              <w:rPr>
+                                <w:noProof/>
+                              </w:rPr>
+                              <w:t>6</w:t>
+                            </w:r>
+                            <w:r>
+                              <w:rPr>
+                                <w:noProof/>
+                              </w:rPr>
+                              <w:fldChar w:fldCharType="end"/>
+                            </w:r>
                             <w:r>
                               <w:t>: RF precoder design formula</w:t>
                             </w:r>
@@ -3732,14 +3851,27 @@
                       <w:r>
                         <w:t xml:space="preserve">Figure </w:t>
                       </w:r>
-                      <w:fldSimple w:instr=" SEQ Figure \* ARABIC ">
-                        <w:r>
-                          <w:rPr>
-                            <w:noProof/>
-                          </w:rPr>
-                          <w:t>4</w:t>
-                        </w:r>
-                      </w:fldSimple>
+                      <w:r>
+                        <w:fldChar w:fldCharType="begin"/>
+                      </w:r>
+                      <w:r>
+                        <w:instrText xml:space="preserve"> SEQ Figure \* ARABIC </w:instrText>
+                      </w:r>
+                      <w:r>
+                        <w:fldChar w:fldCharType="separate"/>
+                      </w:r>
+                      <w:r>
+                        <w:rPr>
+                          <w:noProof/>
+                        </w:rPr>
+                        <w:t>6</w:t>
+                      </w:r>
+                      <w:r>
+                        <w:rPr>
+                          <w:noProof/>
+                        </w:rPr>
+                        <w:fldChar w:fldCharType="end"/>
+                      </w:r>
                       <w:r>
                         <w:t>: RF precoder design formula</w:t>
                       </w:r>
@@ -3762,179 +3894,18 @@
       </w:pPr>
       <w:r>
         <w:rPr>
-          <w:sz w:val="28"/>
-          <w:szCs w:val="28"/>
-        </w:rPr>
-        <w:t xml:space="preserve">Which is </w:t>
-      </w:r>
-      <w:r>
-        <w:rPr>
-          <w:sz w:val="28"/>
-          <w:szCs w:val="28"/>
-        </w:rPr>
-        <w:t xml:space="preserve">a simplification of Figure. 3 assuming </w:t>
-      </w:r>
-      <m:oMath>
-        <m:sSub>
-          <m:sSubPr>
-            <m:ctrlPr>
-              <w:rPr>
-                <w:rFonts w:ascii="Cambria Math" w:hAnsi="Cambria Math"/>
-                <w:i/>
-                <w:sz w:val="28"/>
-                <w:szCs w:val="28"/>
-              </w:rPr>
-            </m:ctrlPr>
-          </m:sSubPr>
-          <m:e>
-            <m:r>
-              <w:rPr>
-                <w:rFonts w:ascii="Cambria Math" w:hAnsi="Cambria Math"/>
-                <w:sz w:val="28"/>
-                <w:szCs w:val="28"/>
-              </w:rPr>
-              <m:t>V</m:t>
-            </m:r>
-          </m:e>
-          <m:sub>
-            <m:r>
-              <w:rPr>
-                <w:rFonts w:ascii="Cambria Math" w:hAnsi="Cambria Math"/>
-                <w:sz w:val="28"/>
-                <w:szCs w:val="28"/>
-              </w:rPr>
-              <m:t>D</m:t>
-            </m:r>
-          </m:sub>
-        </m:sSub>
-        <m:sSubSup>
-          <m:sSubSupPr>
-            <m:ctrlPr>
-              <w:rPr>
-                <w:rFonts w:ascii="Cambria Math" w:hAnsi="Cambria Math"/>
-                <w:i/>
-                <w:sz w:val="28"/>
-                <w:szCs w:val="28"/>
-              </w:rPr>
-            </m:ctrlPr>
-          </m:sSubSupPr>
-          <m:e>
-            <m:r>
-              <w:rPr>
-                <w:rFonts w:ascii="Cambria Math" w:hAnsi="Cambria Math"/>
-                <w:sz w:val="28"/>
-                <w:szCs w:val="28"/>
-              </w:rPr>
-              <m:t>V</m:t>
-            </m:r>
-          </m:e>
-          <m:sub>
-            <m:r>
-              <w:rPr>
-                <w:rFonts w:ascii="Cambria Math" w:hAnsi="Cambria Math"/>
-                <w:sz w:val="28"/>
-                <w:szCs w:val="28"/>
-              </w:rPr>
-              <m:t>D</m:t>
-            </m:r>
-          </m:sub>
-          <m:sup>
-            <m:r>
-              <w:rPr>
-                <w:rFonts w:ascii="Cambria Math" w:hAnsi="Cambria Math"/>
-                <w:sz w:val="28"/>
-                <w:szCs w:val="28"/>
-              </w:rPr>
-              <m:t>H</m:t>
-            </m:r>
-          </m:sup>
-        </m:sSubSup>
-        <m:r>
-          <w:rPr>
-            <w:rFonts w:ascii="Cambria Math" w:hAnsi="Cambria Math"/>
-            <w:sz w:val="28"/>
-            <w:szCs w:val="28"/>
-          </w:rPr>
-          <m:t>≈</m:t>
-        </m:r>
-        <m:sSup>
-          <m:sSupPr>
-            <m:ctrlPr>
-              <w:rPr>
-                <w:rFonts w:ascii="Cambria Math" w:hAnsi="Cambria Math"/>
-                <w:i/>
-                <w:sz w:val="28"/>
-                <w:szCs w:val="28"/>
-              </w:rPr>
-            </m:ctrlPr>
-          </m:sSupPr>
-          <m:e>
-            <m:r>
-              <w:rPr>
-                <w:rFonts w:ascii="Cambria Math" w:hAnsi="Cambria Math"/>
-                <w:sz w:val="28"/>
-                <w:szCs w:val="28"/>
-              </w:rPr>
-              <m:t>γ</m:t>
-            </m:r>
-          </m:e>
-          <m:sup>
-            <m:r>
-              <w:rPr>
-                <w:rFonts w:ascii="Cambria Math" w:hAnsi="Cambria Math"/>
-                <w:sz w:val="28"/>
-                <w:szCs w:val="28"/>
-              </w:rPr>
-              <m:t>2</m:t>
-            </m:r>
-          </m:sup>
-        </m:sSup>
-        <m:r>
-          <w:rPr>
-            <w:rFonts w:ascii="Cambria Math" w:hAnsi="Cambria Math"/>
-            <w:sz w:val="28"/>
-            <w:szCs w:val="28"/>
-          </w:rPr>
-          <m:t>I</m:t>
-        </m:r>
-      </m:oMath>
-      <w:r>
-        <w:rPr>
-          <w:sz w:val="28"/>
-          <w:szCs w:val="28"/>
-        </w:rPr>
-        <w:t xml:space="preserve">. </w:t>
-      </w:r>
-      <w:r>
-        <w:rPr>
-          <w:sz w:val="28"/>
-          <w:szCs w:val="28"/>
-        </w:rPr>
-        <w:t>It is summarized in Algorithm 1:</w:t>
-      </w:r>
-    </w:p>
-    <w:p>
-      <w:pPr>
-        <w:jc w:val="center"/>
-        <w:rPr>
-          <w:sz w:val="28"/>
-          <w:szCs w:val="28"/>
-        </w:rPr>
-      </w:pPr>
-      <w:r>
-        <w:rPr>
           <w:noProof/>
         </w:rPr>
         <mc:AlternateContent>
           <mc:Choice Requires="wps">
             <w:drawing>
-              <wp:anchor distT="0" distB="0" distL="114300" distR="114300" simplePos="0" relativeHeight="251677696" behindDoc="0" locked="0" layoutInCell="1" allowOverlap="1" wp14:anchorId="53E35A7E" wp14:editId="786631C4">
+              <wp:anchor distT="0" distB="0" distL="114300" distR="114300" simplePos="0" relativeHeight="251677696" behindDoc="0" locked="0" layoutInCell="1" allowOverlap="1" wp14:anchorId="53E35A7E" wp14:editId="6923C516">
                 <wp:simplePos x="0" y="0"/>
-                <wp:positionH relativeFrom="column">
-                  <wp:posOffset>798830</wp:posOffset>
+                <wp:positionH relativeFrom="margin">
+                  <wp:align>center</wp:align>
                 </wp:positionH>
                 <wp:positionV relativeFrom="paragraph">
-                  <wp:posOffset>3182620</wp:posOffset>
+                  <wp:posOffset>4629554</wp:posOffset>
                 </wp:positionV>
                 <wp:extent cx="4351020" cy="635"/>
                 <wp:effectExtent l="0" t="0" r="0" b="0"/>
@@ -3974,14 +3945,27 @@
                             <w:r>
                               <w:t xml:space="preserve">Figure </w:t>
                             </w:r>
-                            <w:fldSimple w:instr=" SEQ Figure \* ARABIC ">
-                              <w:r>
-                                <w:rPr>
-                                  <w:noProof/>
-                                </w:rPr>
-                                <w:t>5</w:t>
-                              </w:r>
-                            </w:fldSimple>
+                            <w:r>
+                              <w:fldChar w:fldCharType="begin"/>
+                            </w:r>
+                            <w:r>
+                              <w:instrText xml:space="preserve"> SEQ Figure \* ARABIC </w:instrText>
+                            </w:r>
+                            <w:r>
+                              <w:fldChar w:fldCharType="separate"/>
+                            </w:r>
+                            <w:r>
+                              <w:rPr>
+                                <w:noProof/>
+                              </w:rPr>
+                              <w:t>7</w:t>
+                            </w:r>
+                            <w:r>
+                              <w:rPr>
+                                <w:noProof/>
+                              </w:rPr>
+                              <w:fldChar w:fldCharType="end"/>
+                            </w:r>
                             <w:r>
                               <w:t>: Algorithm 1 to calculate RF precoder</w:t>
                             </w:r>
@@ -4011,7 +3995,7 @@
           </mc:Choice>
           <mc:Fallback>
             <w:pict>
-              <v:shape w14:anchorId="53E35A7E" id="_x0000_s1028" type="#_x0000_t202" style="position:absolute;left:0;text-align:left;margin-left:62.9pt;margin-top:250.6pt;width:342.6pt;height:.05pt;z-index:251677696;visibility:visible;mso-wrap-style:square;mso-wrap-distance-left:9pt;mso-wrap-distance-top:0;mso-wrap-distance-right:9pt;mso-wrap-distance-bottom:0;mso-position-horizontal:absolute;mso-position-horizontal-relative:text;mso-position-vertical:absolute;mso-position-vertical-relative:text;v-text-anchor:top" o:gfxdata="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" stroked="f">
+              <v:shape w14:anchorId="53E35A7E" id="_x0000_s1028" type="#_x0000_t202" style="position:absolute;margin-left:0;margin-top:364.55pt;width:342.6pt;height:.05pt;z-index:251677696;visibility:visible;mso-wrap-style:square;mso-wrap-distance-left:9pt;mso-wrap-distance-top:0;mso-wrap-distance-right:9pt;mso-wrap-distance-bottom:0;mso-position-horizontal:center;mso-position-horizontal-relative:margin;mso-position-vertical:absolute;mso-position-vertical-relative:text;v-text-anchor:top" o:gfxdata="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" stroked="f">
                 <v:textbox style="mso-fit-shape-to-text:t" inset="0,0,0,0">
                   <w:txbxContent>
                     <w:p>
@@ -4026,14 +4010,27 @@
                       <w:r>
                         <w:t xml:space="preserve">Figure </w:t>
                       </w:r>
-                      <w:fldSimple w:instr=" SEQ Figure \* ARABIC ">
-                        <w:r>
-                          <w:rPr>
-                            <w:noProof/>
-                          </w:rPr>
-                          <w:t>5</w:t>
-                        </w:r>
-                      </w:fldSimple>
+                      <w:r>
+                        <w:fldChar w:fldCharType="begin"/>
+                      </w:r>
+                      <w:r>
+                        <w:instrText xml:space="preserve"> SEQ Figure \* ARABIC </w:instrText>
+                      </w:r>
+                      <w:r>
+                        <w:fldChar w:fldCharType="separate"/>
+                      </w:r>
+                      <w:r>
+                        <w:rPr>
+                          <w:noProof/>
+                        </w:rPr>
+                        <w:t>7</w:t>
+                      </w:r>
+                      <w:r>
+                        <w:rPr>
+                          <w:noProof/>
+                        </w:rPr>
+                        <w:fldChar w:fldCharType="end"/>
+                      </w:r>
                       <w:r>
                         <w:t>: Algorithm 1 to calculate RF precoder</w:t>
                       </w:r>
@@ -4049,7 +4046,7 @@
                     </w:p>
                   </w:txbxContent>
                 </v:textbox>
-                <w10:wrap type="topAndBottom"/>
+                <w10:wrap type="topAndBottom" anchorx="margin"/>
               </v:shape>
             </w:pict>
           </mc:Fallback>
@@ -4062,16 +4059,16 @@
           <w:szCs w:val="28"/>
         </w:rPr>
         <w:drawing>
-          <wp:anchor distT="0" distB="0" distL="114300" distR="114300" simplePos="0" relativeHeight="251675648" behindDoc="0" locked="0" layoutInCell="1" allowOverlap="1" wp14:anchorId="54D5D5E5" wp14:editId="5EA4034B">
+          <wp:anchor distT="0" distB="0" distL="114300" distR="114300" simplePos="0" relativeHeight="251675648" behindDoc="0" locked="0" layoutInCell="1" allowOverlap="1" wp14:anchorId="54D5D5E5" wp14:editId="05E8F5BD">
             <wp:simplePos x="0" y="0"/>
-            <wp:positionH relativeFrom="column">
-              <wp:posOffset>799139</wp:posOffset>
+            <wp:positionH relativeFrom="margin">
+              <wp:align>center</wp:align>
             </wp:positionH>
             <wp:positionV relativeFrom="paragraph">
-              <wp:posOffset>1302</wp:posOffset>
+              <wp:posOffset>1828742</wp:posOffset>
             </wp:positionV>
-            <wp:extent cx="4351397" cy="3124471"/>
-            <wp:effectExtent l="0" t="0" r="0" b="0"/>
+            <wp:extent cx="3957320" cy="2840990"/>
+            <wp:effectExtent l="0" t="0" r="5080" b="0"/>
             <wp:wrapTopAndBottom/>
             <wp:docPr id="290056787" name="Picture 1" descr="A picture containing text, screenshot, font, number&#10;&#10;Description automatically generated"/>
             <wp:cNvGraphicFramePr>
@@ -4099,7 +4096,7 @@
                   <pic:spPr>
                     <a:xfrm>
                       <a:off x="0" y="0"/>
-                      <a:ext cx="4351397" cy="3124471"/>
+                      <a:ext cx="3957320" cy="2840990"/>
                     </a:xfrm>
                     <a:prstGeom prst="rect">
                       <a:avLst/>
@@ -4108,8 +4105,180 @@
                 </pic:pic>
               </a:graphicData>
             </a:graphic>
+            <wp14:sizeRelH relativeFrom="margin">
+              <wp14:pctWidth>0</wp14:pctWidth>
+            </wp14:sizeRelH>
+            <wp14:sizeRelV relativeFrom="margin">
+              <wp14:pctHeight>0</wp14:pctHeight>
+            </wp14:sizeRelV>
           </wp:anchor>
         </w:drawing>
+      </w:r>
+      <w:r>
+        <w:rPr>
+          <w:sz w:val="28"/>
+          <w:szCs w:val="28"/>
+        </w:rPr>
+        <w:t xml:space="preserve">Which is </w:t>
+      </w:r>
+      <w:r>
+        <w:rPr>
+          <w:sz w:val="28"/>
+          <w:szCs w:val="28"/>
+        </w:rPr>
+        <w:t xml:space="preserve">a simplification of Figure. </w:t>
+      </w:r>
+      <w:r>
+        <w:rPr>
+          <w:sz w:val="28"/>
+          <w:szCs w:val="28"/>
+        </w:rPr>
+        <w:t>5</w:t>
+      </w:r>
+      <w:r>
+        <w:rPr>
+          <w:sz w:val="28"/>
+          <w:szCs w:val="28"/>
+        </w:rPr>
+        <w:t xml:space="preserve"> assuming </w:t>
+      </w:r>
+      <m:oMath>
+        <m:sSub>
+          <m:sSubPr>
+            <m:ctrlPr>
+              <w:rPr>
+                <w:rFonts w:ascii="Cambria Math" w:hAnsi="Cambria Math"/>
+                <w:i/>
+                <w:sz w:val="28"/>
+                <w:szCs w:val="28"/>
+              </w:rPr>
+            </m:ctrlPr>
+          </m:sSubPr>
+          <m:e>
+            <m:r>
+              <w:rPr>
+                <w:rFonts w:ascii="Cambria Math" w:hAnsi="Cambria Math"/>
+                <w:sz w:val="28"/>
+                <w:szCs w:val="28"/>
+              </w:rPr>
+              <m:t>V</m:t>
+            </m:r>
+          </m:e>
+          <m:sub>
+            <m:r>
+              <w:rPr>
+                <w:rFonts w:ascii="Cambria Math" w:hAnsi="Cambria Math"/>
+                <w:sz w:val="28"/>
+                <w:szCs w:val="28"/>
+              </w:rPr>
+              <m:t>D</m:t>
+            </m:r>
+          </m:sub>
+        </m:sSub>
+        <m:sSubSup>
+          <m:sSubSupPr>
+            <m:ctrlPr>
+              <w:rPr>
+                <w:rFonts w:ascii="Cambria Math" w:hAnsi="Cambria Math"/>
+                <w:i/>
+                <w:sz w:val="28"/>
+                <w:szCs w:val="28"/>
+              </w:rPr>
+            </m:ctrlPr>
+          </m:sSubSupPr>
+          <m:e>
+            <m:r>
+              <w:rPr>
+                <w:rFonts w:ascii="Cambria Math" w:hAnsi="Cambria Math"/>
+                <w:sz w:val="28"/>
+                <w:szCs w:val="28"/>
+              </w:rPr>
+              <m:t>V</m:t>
+            </m:r>
+          </m:e>
+          <m:sub>
+            <m:r>
+              <w:rPr>
+                <w:rFonts w:ascii="Cambria Math" w:hAnsi="Cambria Math"/>
+                <w:sz w:val="28"/>
+                <w:szCs w:val="28"/>
+              </w:rPr>
+              <m:t>D</m:t>
+            </m:r>
+          </m:sub>
+          <m:sup>
+            <m:r>
+              <w:rPr>
+                <w:rFonts w:ascii="Cambria Math" w:hAnsi="Cambria Math"/>
+                <w:sz w:val="28"/>
+                <w:szCs w:val="28"/>
+              </w:rPr>
+              <m:t>H</m:t>
+            </m:r>
+          </m:sup>
+        </m:sSubSup>
+        <m:r>
+          <w:rPr>
+            <w:rFonts w:ascii="Cambria Math" w:hAnsi="Cambria Math"/>
+            <w:sz w:val="28"/>
+            <w:szCs w:val="28"/>
+          </w:rPr>
+          <m:t>≈</m:t>
+        </m:r>
+        <m:sSup>
+          <m:sSupPr>
+            <m:ctrlPr>
+              <w:rPr>
+                <w:rFonts w:ascii="Cambria Math" w:hAnsi="Cambria Math"/>
+                <w:i/>
+                <w:sz w:val="28"/>
+                <w:szCs w:val="28"/>
+              </w:rPr>
+            </m:ctrlPr>
+          </m:sSupPr>
+          <m:e>
+            <m:r>
+              <w:rPr>
+                <w:rFonts w:ascii="Cambria Math" w:hAnsi="Cambria Math"/>
+                <w:sz w:val="28"/>
+                <w:szCs w:val="28"/>
+              </w:rPr>
+              <m:t>γ</m:t>
+            </m:r>
+          </m:e>
+          <m:sup>
+            <m:r>
+              <w:rPr>
+                <w:rFonts w:ascii="Cambria Math" w:hAnsi="Cambria Math"/>
+                <w:sz w:val="28"/>
+                <w:szCs w:val="28"/>
+              </w:rPr>
+              <m:t>2</m:t>
+            </m:r>
+          </m:sup>
+        </m:sSup>
+        <m:r>
+          <w:rPr>
+            <w:rFonts w:ascii="Cambria Math" w:hAnsi="Cambria Math"/>
+            <w:sz w:val="28"/>
+            <w:szCs w:val="28"/>
+          </w:rPr>
+          <m:t>I</m:t>
+        </m:r>
+      </m:oMath>
+      <w:r>
+        <w:rPr>
+          <w:sz w:val="28"/>
+          <w:szCs w:val="28"/>
+        </w:rPr>
+        <w:t xml:space="preserve">. </w:t>
+      </w:r>
+      <w:r>
+        <w:rPr>
+          <w:sz w:val="28"/>
+          <w:szCs w:val="28"/>
+        </w:rPr>
+        <w:t>It is summarized in Algorithm 1:</w:t>
       </w:r>
     </w:p>
     <w:p>
@@ -4279,9 +4448,9 @@
           <w:szCs w:val="28"/>
         </w:rPr>
         <w:drawing>
-          <wp:inline distT="0" distB="0" distL="0" distR="0" wp14:anchorId="6384FB21" wp14:editId="7FA30CF5">
-            <wp:extent cx="5311600" cy="1676545"/>
-            <wp:effectExtent l="0" t="0" r="3810" b="0"/>
+          <wp:inline distT="0" distB="0" distL="0" distR="0" wp14:anchorId="6384FB21" wp14:editId="34FFCD9E">
+            <wp:extent cx="3732414" cy="1178093"/>
+            <wp:effectExtent l="0" t="0" r="1905" b="3175"/>
             <wp:docPr id="1301626566" name="Picture 1" descr="A picture containing text, font, white, diagram&#10;&#10;Description automatically generated"/>
             <wp:cNvGraphicFramePr>
               <a:graphicFrameLocks xmlns:a="http://schemas.openxmlformats.org/drawingml/2006/main" noChangeAspect="1"/>
@@ -4302,7 +4471,7 @@
                   <pic:spPr>
                     <a:xfrm>
                       <a:off x="0" y="0"/>
-                      <a:ext cx="5311600" cy="1676545"/>
+                      <a:ext cx="3753888" cy="1184871"/>
                     </a:xfrm>
                     <a:prstGeom prst="rect">
                       <a:avLst/>
@@ -4340,7 +4509,7 @@
         <w:rPr>
           <w:noProof/>
         </w:rPr>
-        <w:t>6</w:t>
+        <w:t>8</w:t>
       </w:r>
       <w:r>
         <w:rPr>
@@ -4478,14 +4647,27 @@
       <w:r>
         <w:t xml:space="preserve">Figure </w:t>
       </w:r>
-      <w:fldSimple w:instr=" SEQ Figure \* ARABIC ">
-        <w:r>
-          <w:rPr>
-            <w:noProof/>
-          </w:rPr>
-          <w:t>7</w:t>
-        </w:r>
-      </w:fldSimple>
+      <w:r>
+        <w:fldChar w:fldCharType="begin"/>
+      </w:r>
+      <w:r>
+        <w:instrText xml:space="preserve"> SEQ Figure \* ARABIC </w:instrText>
+      </w:r>
+      <w:r>
+        <w:fldChar w:fldCharType="separate"/>
+      </w:r>
+      <w:r>
+        <w:rPr>
+          <w:noProof/>
+        </w:rPr>
+        <w:t>9</w:t>
+      </w:r>
+      <w:r>
+        <w:rPr>
+          <w:noProof/>
+        </w:rPr>
+        <w:fldChar w:fldCharType="end"/>
+      </w:r>
       <w:r>
         <w:t>: Digital precoder design formula</w:t>
       </w:r>
@@ -4901,9 +5083,9 @@
           <w:szCs w:val="28"/>
         </w:rPr>
         <w:drawing>
-          <wp:inline distT="0" distB="0" distL="0" distR="0" wp14:anchorId="6905241A" wp14:editId="0546FBC0">
-            <wp:extent cx="1089754" cy="1051651"/>
-            <wp:effectExtent l="0" t="0" r="0" b="0"/>
+          <wp:inline distT="0" distB="0" distL="0" distR="0" wp14:anchorId="6905241A" wp14:editId="0A31F30A">
+            <wp:extent cx="939338" cy="906494"/>
+            <wp:effectExtent l="0" t="0" r="0" b="8255"/>
             <wp:docPr id="997117814" name="Picture 1" descr="A picture containing sketch, diagram, white, font&#10;&#10;Description automatically generated"/>
             <wp:cNvGraphicFramePr>
               <a:graphicFrameLocks xmlns:a="http://schemas.openxmlformats.org/drawingml/2006/main" noChangeAspect="1"/>
@@ -4924,7 +5106,7 @@
                   <pic:spPr>
                     <a:xfrm>
                       <a:off x="0" y="0"/>
-                      <a:ext cx="1089754" cy="1051651"/>
+                      <a:ext cx="945429" cy="912372"/>
                     </a:xfrm>
                     <a:prstGeom prst="rect">
                       <a:avLst/>
@@ -4949,7 +5131,10 @@
         <w:fldChar w:fldCharType="begin"/>
       </w:r>
       <w:r>
-        <w:instrText xml:space="preserve"> SEQ Figure \* ARABIC </w:instrText>
+        <w:instrText xml:space="preserve"> SEQ Figure \* ARABIC</w:instrText>
+      </w:r>
+      <w:r>
+        <w:instrText xml:space="preserve"> </w:instrText>
       </w:r>
       <w:r>
         <w:fldChar w:fldCharType="separate"/>
@@ -4958,7 +5143,7 @@
         <w:rPr>
           <w:noProof/>
         </w:rPr>
-        <w:t>8</w:t>
+        <w:t>10</w:t>
       </w:r>
       <w:r>
         <w:rPr>
@@ -5058,11 +5243,10 @@
           <w:sz w:val="28"/>
           <w:szCs w:val="28"/>
         </w:rPr>
-        <w:lastRenderedPageBreak/>
         <w:drawing>
-          <wp:inline distT="0" distB="0" distL="0" distR="0" wp14:anchorId="0812FB5A" wp14:editId="1C6A5252">
-            <wp:extent cx="2491956" cy="815411"/>
-            <wp:effectExtent l="0" t="0" r="3810" b="3810"/>
+          <wp:inline distT="0" distB="0" distL="0" distR="0" wp14:anchorId="0812FB5A" wp14:editId="76575BAB">
+            <wp:extent cx="2236123" cy="731698"/>
+            <wp:effectExtent l="0" t="0" r="0" b="0"/>
             <wp:docPr id="758494255" name="Picture 1" descr="A picture containing font, diagram, white, line&#10;&#10;Description automatically generated"/>
             <wp:cNvGraphicFramePr>
               <a:graphicFrameLocks xmlns:a="http://schemas.openxmlformats.org/drawingml/2006/main" noChangeAspect="1"/>
@@ -5083,7 +5267,7 @@
                   <pic:spPr>
                     <a:xfrm>
                       <a:off x="0" y="0"/>
-                      <a:ext cx="2491956" cy="815411"/>
+                      <a:ext cx="2240176" cy="733024"/>
                     </a:xfrm>
                     <a:prstGeom prst="rect">
                       <a:avLst/>
@@ -5117,7 +5301,7 @@
         <w:rPr>
           <w:noProof/>
         </w:rPr>
-        <w:t>9</w:t>
+        <w:t>11</w:t>
       </w:r>
       <w:r>
         <w:rPr>
@@ -5139,159 +5323,18 @@
       <w:r>
         <w:rPr>
           <w:noProof/>
-        </w:rPr>
-        <mc:AlternateContent>
-          <mc:Choice Requires="wps">
-            <w:drawing>
-              <wp:anchor distT="0" distB="0" distL="114300" distR="114300" simplePos="0" relativeHeight="251687936" behindDoc="0" locked="0" layoutInCell="1" allowOverlap="1" wp14:anchorId="67CC6BB2" wp14:editId="44DF1011">
-                <wp:simplePos x="0" y="0"/>
-                <wp:positionH relativeFrom="margin">
-                  <wp:align>center</wp:align>
-                </wp:positionH>
-                <wp:positionV relativeFrom="paragraph">
-                  <wp:posOffset>1746747</wp:posOffset>
-                </wp:positionV>
-                <wp:extent cx="1939925" cy="635"/>
-                <wp:effectExtent l="0" t="0" r="3175" b="0"/>
-                <wp:wrapTopAndBottom/>
-                <wp:docPr id="681722251" name="Text Box 1"/>
-                <wp:cNvGraphicFramePr/>
-                <a:graphic xmlns:a="http://schemas.openxmlformats.org/drawingml/2006/main">
-                  <a:graphicData uri="http://schemas.microsoft.com/office/word/2010/wordprocessingShape">
-                    <wps:wsp>
-                      <wps:cNvSpPr txBox="1"/>
-                      <wps:spPr>
-                        <a:xfrm>
-                          <a:off x="0" y="0"/>
-                          <a:ext cx="1939925" cy="635"/>
-                        </a:xfrm>
-                        <a:prstGeom prst="rect">
-                          <a:avLst/>
-                        </a:prstGeom>
-                        <a:solidFill>
-                          <a:prstClr val="white"/>
-                        </a:solidFill>
-                        <a:ln>
-                          <a:noFill/>
-                        </a:ln>
-                      </wps:spPr>
-                      <wps:txbx>
-                        <w:txbxContent>
-                          <w:p>
-                            <w:pPr>
-                              <w:pStyle w:val="Caption"/>
-                              <w:rPr>
-                                <w:noProof/>
-                                <w:sz w:val="28"/>
-                                <w:szCs w:val="28"/>
-                              </w:rPr>
-                            </w:pPr>
-                            <w:r>
-                              <w:t xml:space="preserve">Figure </w:t>
-                            </w:r>
-                            <w:r>
-                              <w:fldChar w:fldCharType="begin"/>
-                            </w:r>
-                            <w:r>
-                              <w:instrText xml:space="preserve"> SEQ Figure \* ARABIC </w:instrText>
-                            </w:r>
-                            <w:r>
-                              <w:fldChar w:fldCharType="separate"/>
-                            </w:r>
-                            <w:r>
-                              <w:rPr>
-                                <w:noProof/>
-                              </w:rPr>
-                              <w:t>10</w:t>
-                            </w:r>
-                            <w:r>
-                              <w:rPr>
-                                <w:noProof/>
-                              </w:rPr>
-                              <w:fldChar w:fldCharType="end"/>
-                            </w:r>
-                            <w:r>
-                              <w:t>: Formula to calculate water level</w:t>
-                            </w:r>
-                          </w:p>
-                        </w:txbxContent>
-                      </wps:txbx>
-                      <wps:bodyPr rot="0" spcFirstLastPara="0" vertOverflow="overflow" horzOverflow="overflow" vert="horz" wrap="square" lIns="0" tIns="0" rIns="0" bIns="0" numCol="1" spcCol="0" rtlCol="0" fromWordArt="0" anchor="t" anchorCtr="0" forceAA="0" compatLnSpc="1">
-                        <a:prstTxWarp prst="textNoShape">
-                          <a:avLst/>
-                        </a:prstTxWarp>
-                        <a:spAutoFit/>
-                      </wps:bodyPr>
-                    </wps:wsp>
-                  </a:graphicData>
-                </a:graphic>
-              </wp:anchor>
-            </w:drawing>
-          </mc:Choice>
-          <mc:Fallback>
-            <w:pict>
-              <v:shape w14:anchorId="67CC6BB2" id="_x0000_s1029" type="#_x0000_t202" style="position:absolute;margin-left:0;margin-top:137.55pt;width:152.75pt;height:.05pt;z-index:251687936;visibility:visible;mso-wrap-style:square;mso-wrap-distance-left:9pt;mso-wrap-distance-top:0;mso-wrap-distance-right:9pt;mso-wrap-distance-bottom:0;mso-position-horizontal:center;mso-position-horizontal-relative:margin;mso-position-vertical:absolute;mso-position-vertical-relative:text;v-text-anchor:top" o:gfxdata="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" stroked="f">
-                <v:textbox style="mso-fit-shape-to-text:t" inset="0,0,0,0">
-                  <w:txbxContent>
-                    <w:p>
-                      <w:pPr>
-                        <w:pStyle w:val="Caption"/>
-                        <w:rPr>
-                          <w:noProof/>
-                          <w:sz w:val="28"/>
-                          <w:szCs w:val="28"/>
-                        </w:rPr>
-                      </w:pPr>
-                      <w:r>
-                        <w:t xml:space="preserve">Figure </w:t>
-                      </w:r>
-                      <w:r>
-                        <w:fldChar w:fldCharType="begin"/>
-                      </w:r>
-                      <w:r>
-                        <w:instrText xml:space="preserve"> SEQ Figure \* ARABIC </w:instrText>
-                      </w:r>
-                      <w:r>
-                        <w:fldChar w:fldCharType="separate"/>
-                      </w:r>
-                      <w:r>
-                        <w:rPr>
-                          <w:noProof/>
-                        </w:rPr>
-                        <w:t>10</w:t>
-                      </w:r>
-                      <w:r>
-                        <w:rPr>
-                          <w:noProof/>
-                        </w:rPr>
-                        <w:fldChar w:fldCharType="end"/>
-                      </w:r>
-                      <w:r>
-                        <w:t>: Formula to calculate water level</w:t>
-                      </w:r>
-                    </w:p>
-                  </w:txbxContent>
-                </v:textbox>
-                <w10:wrap type="topAndBottom" anchorx="margin"/>
-              </v:shape>
-            </w:pict>
-          </mc:Fallback>
-        </mc:AlternateContent>
-      </w:r>
-      <w:r>
-        <w:rPr>
-          <w:noProof/>
-          <w:sz w:val="28"/>
-          <w:szCs w:val="28"/>
-        </w:rPr>
+          <w:sz w:val="28"/>
+          <w:szCs w:val="28"/>
+        </w:rPr>
+        <w:lastRenderedPageBreak/>
         <w:drawing>
-          <wp:anchor distT="0" distB="0" distL="114300" distR="114300" simplePos="0" relativeHeight="251685888" behindDoc="0" locked="0" layoutInCell="1" allowOverlap="1" wp14:anchorId="56F3823A" wp14:editId="59F4D694">
+          <wp:anchor distT="0" distB="0" distL="114300" distR="114300" simplePos="0" relativeHeight="251685888" behindDoc="0" locked="0" layoutInCell="1" allowOverlap="1" wp14:anchorId="56F3823A" wp14:editId="6B186F6E">
             <wp:simplePos x="0" y="0"/>
             <wp:positionH relativeFrom="margin">
               <wp:align>center</wp:align>
             </wp:positionH>
             <wp:positionV relativeFrom="paragraph">
-              <wp:posOffset>529396</wp:posOffset>
+              <wp:posOffset>487391</wp:posOffset>
             </wp:positionV>
             <wp:extent cx="1939925" cy="1248137"/>
             <wp:effectExtent l="0" t="0" r="3175" b="9525"/>
@@ -5343,6 +5386,151 @@
             </a:graphic>
           </wp:anchor>
         </w:drawing>
+      </w:r>
+      <w:r>
+        <w:rPr>
+          <w:noProof/>
+        </w:rPr>
+        <mc:AlternateContent>
+          <mc:Choice Requires="wps">
+            <w:drawing>
+              <wp:anchor distT="0" distB="0" distL="114300" distR="114300" simplePos="0" relativeHeight="251687936" behindDoc="0" locked="0" layoutInCell="1" allowOverlap="1" wp14:anchorId="67CC6BB2" wp14:editId="70DE9A8A">
+                <wp:simplePos x="0" y="0"/>
+                <wp:positionH relativeFrom="margin">
+                  <wp:align>center</wp:align>
+                </wp:positionH>
+                <wp:positionV relativeFrom="paragraph">
+                  <wp:posOffset>1762241</wp:posOffset>
+                </wp:positionV>
+                <wp:extent cx="2094230" cy="635"/>
+                <wp:effectExtent l="0" t="0" r="1270" b="0"/>
+                <wp:wrapTopAndBottom/>
+                <wp:docPr id="681722251" name="Text Box 1"/>
+                <wp:cNvGraphicFramePr/>
+                <a:graphic xmlns:a="http://schemas.openxmlformats.org/drawingml/2006/main">
+                  <a:graphicData uri="http://schemas.microsoft.com/office/word/2010/wordprocessingShape">
+                    <wps:wsp>
+                      <wps:cNvSpPr txBox="1"/>
+                      <wps:spPr>
+                        <a:xfrm>
+                          <a:off x="0" y="0"/>
+                          <a:ext cx="2094230" cy="635"/>
+                        </a:xfrm>
+                        <a:prstGeom prst="rect">
+                          <a:avLst/>
+                        </a:prstGeom>
+                        <a:solidFill>
+                          <a:prstClr val="white"/>
+                        </a:solidFill>
+                        <a:ln>
+                          <a:noFill/>
+                        </a:ln>
+                      </wps:spPr>
+                      <wps:txbx>
+                        <w:txbxContent>
+                          <w:p>
+                            <w:pPr>
+                              <w:pStyle w:val="Caption"/>
+                              <w:rPr>
+                                <w:noProof/>
+                                <w:sz w:val="28"/>
+                                <w:szCs w:val="28"/>
+                              </w:rPr>
+                            </w:pPr>
+                            <w:r>
+                              <w:t xml:space="preserve">Figure </w:t>
+                            </w:r>
+                            <w:r>
+                              <w:fldChar w:fldCharType="begin"/>
+                            </w:r>
+                            <w:r>
+                              <w:instrText xml:space="preserve"> SEQ Figure \* ARABIC </w:instrText>
+                            </w:r>
+                            <w:r>
+                              <w:fldChar w:fldCharType="separate"/>
+                            </w:r>
+                            <w:r>
+                              <w:rPr>
+                                <w:noProof/>
+                              </w:rPr>
+                              <w:t>12</w:t>
+                            </w:r>
+                            <w:r>
+                              <w:rPr>
+                                <w:noProof/>
+                              </w:rPr>
+                              <w:fldChar w:fldCharType="end"/>
+                            </w:r>
+                            <w:r>
+                              <w:t>: Formula to calculate water level</w:t>
+                            </w:r>
+                          </w:p>
+                        </w:txbxContent>
+                      </wps:txbx>
+                      <wps:bodyPr rot="0" spcFirstLastPara="0" vertOverflow="overflow" horzOverflow="overflow" vert="horz" wrap="square" lIns="0" tIns="0" rIns="0" bIns="0" numCol="1" spcCol="0" rtlCol="0" fromWordArt="0" anchor="t" anchorCtr="0" forceAA="0" compatLnSpc="1">
+                        <a:prstTxWarp prst="textNoShape">
+                          <a:avLst/>
+                        </a:prstTxWarp>
+                        <a:spAutoFit/>
+                      </wps:bodyPr>
+                    </wps:wsp>
+                  </a:graphicData>
+                </a:graphic>
+                <wp14:sizeRelH relativeFrom="margin">
+                  <wp14:pctWidth>0</wp14:pctWidth>
+                </wp14:sizeRelH>
+              </wp:anchor>
+            </w:drawing>
+          </mc:Choice>
+          <mc:Fallback>
+            <w:pict>
+              <v:shape w14:anchorId="67CC6BB2" id="_x0000_s1029" type="#_x0000_t202" style="position:absolute;margin-left:0;margin-top:138.75pt;width:164.9pt;height:.05pt;z-index:251687936;visibility:visible;mso-wrap-style:square;mso-width-percent:0;mso-wrap-distance-left:9pt;mso-wrap-distance-top:0;mso-wrap-distance-right:9pt;mso-wrap-distance-bottom:0;mso-position-horizontal:center;mso-position-horizontal-relative:margin;mso-position-vertical:absolute;mso-position-vertical-relative:text;mso-width-percent:0;mso-width-relative:margin;v-text-anchor:top" o:gfxdata="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" stroked="f">
+                <v:textbox style="mso-fit-shape-to-text:t" inset="0,0,0,0">
+                  <w:txbxContent>
+                    <w:p>
+                      <w:pPr>
+                        <w:pStyle w:val="Caption"/>
+                        <w:rPr>
+                          <w:noProof/>
+                          <w:sz w:val="28"/>
+                          <w:szCs w:val="28"/>
+                        </w:rPr>
+                      </w:pPr>
+                      <w:r>
+                        <w:t xml:space="preserve">Figure </w:t>
+                      </w:r>
+                      <w:r>
+                        <w:fldChar w:fldCharType="begin"/>
+                      </w:r>
+                      <w:r>
+                        <w:instrText xml:space="preserve"> SEQ Figure \* ARABIC </w:instrText>
+                      </w:r>
+                      <w:r>
+                        <w:fldChar w:fldCharType="separate"/>
+                      </w:r>
+                      <w:r>
+                        <w:rPr>
+                          <w:noProof/>
+                        </w:rPr>
+                        <w:t>12</w:t>
+                      </w:r>
+                      <w:r>
+                        <w:rPr>
+                          <w:noProof/>
+                        </w:rPr>
+                        <w:fldChar w:fldCharType="end"/>
+                      </w:r>
+                      <w:r>
+                        <w:t>: Formula to calculate water level</w:t>
+                      </w:r>
+                    </w:p>
+                  </w:txbxContent>
+                </v:textbox>
+                <w10:wrap type="topAndBottom" anchorx="margin"/>
+              </v:shape>
+            </w:pict>
+          </mc:Fallback>
+        </mc:AlternateContent>
       </w:r>
       <w:r>
         <w:rPr>
@@ -5895,7 +6083,21 @@
           <w:sz w:val="28"/>
           <w:szCs w:val="28"/>
         </w:rPr>
-        <w:t xml:space="preserve">in Figure 6, the matrices are applied twice on both left and right. Similarly, the diagonal elements of </w:t>
+        <w:t xml:space="preserve">in Figure </w:t>
+      </w:r>
+      <w:r>
+        <w:rPr>
+          <w:sz w:val="28"/>
+          <w:szCs w:val="28"/>
+        </w:rPr>
+        <w:t>9</w:t>
+      </w:r>
+      <w:r>
+        <w:rPr>
+          <w:sz w:val="28"/>
+          <w:szCs w:val="28"/>
+        </w:rPr>
+        <w:t xml:space="preserve">, the matrices are applied twice on both left and right. Similarly, the diagonal elements of </w:t>
       </w:r>
       <m:oMath>
         <m:sSub>
@@ -6038,38 +6240,21 @@
     </w:p>
     <w:p>
       <w:pPr>
-        <w:rPr>
-          <w:sz w:val="28"/>
-          <w:szCs w:val="28"/>
-        </w:rPr>
-      </w:pPr>
-    </w:p>
-    <w:p>
-      <w:pPr>
         <w:jc w:val="center"/>
         <w:rPr>
           <w:sz w:val="28"/>
           <w:szCs w:val="28"/>
         </w:rPr>
       </w:pPr>
-    </w:p>
-    <w:p>
-      <w:pPr>
-        <w:rPr>
-          <w:sz w:val="28"/>
-          <w:szCs w:val="28"/>
-        </w:rPr>
-      </w:pPr>
       <w:r>
         <w:rPr>
           <w:noProof/>
           <w:sz w:val="28"/>
           <w:szCs w:val="28"/>
         </w:rPr>
-        <w:lastRenderedPageBreak/>
         <w:drawing>
-          <wp:inline distT="0" distB="0" distL="0" distR="0" wp14:anchorId="58F1516E" wp14:editId="08221545">
-            <wp:extent cx="5943600" cy="3300730"/>
+          <wp:inline distT="0" distB="0" distL="0" distR="0" wp14:anchorId="58F1516E" wp14:editId="0331C959">
+            <wp:extent cx="4940699" cy="2743777"/>
             <wp:effectExtent l="0" t="0" r="0" b="0"/>
             <wp:docPr id="1348539637" name="Picture 12" descr="A picture containing diagram, line, technical drawing, rectangle&#10;&#10;Description automatically generated"/>
             <wp:cNvGraphicFramePr>
@@ -6100,7 +6285,7 @@
                   <pic:spPr bwMode="auto">
                     <a:xfrm>
                       <a:off x="0" y="0"/>
-                      <a:ext cx="5943600" cy="3300730"/>
+                      <a:ext cx="4948806" cy="2748279"/>
                     </a:xfrm>
                     <a:prstGeom prst="rect">
                       <a:avLst/>
@@ -6129,25 +6314,30 @@
       <w:r>
         <w:t xml:space="preserve">Figure </w:t>
       </w:r>
-      <w:fldSimple w:instr=" SEQ Figure \* ARABIC ">
-        <w:r>
-          <w:rPr>
-            <w:noProof/>
-          </w:rPr>
-          <w:t>11</w:t>
-        </w:r>
-      </w:fldSimple>
+      <w:r>
+        <w:fldChar w:fldCharType="begin"/>
+      </w:r>
+      <w:r>
+        <w:instrText xml:space="preserve"> SEQ Figure \* ARABIC </w:instrText>
+      </w:r>
+      <w:r>
+        <w:fldChar w:fldCharType="separate"/>
+      </w:r>
+      <w:r>
+        <w:rPr>
+          <w:noProof/>
+        </w:rPr>
+        <w:t>13</w:t>
+      </w:r>
+      <w:r>
+        <w:rPr>
+          <w:noProof/>
+        </w:rPr>
+        <w:fldChar w:fldCharType="end"/>
+      </w:r>
       <w:r>
         <w:t>: Water-filling solution</w:t>
       </w:r>
-    </w:p>
-    <w:p>
-      <w:pPr>
-        <w:rPr>
-          <w:sz w:val="28"/>
-          <w:szCs w:val="28"/>
-        </w:rPr>
-      </w:pPr>
     </w:p>
     <w:p>
       <w:pPr>
@@ -6682,9 +6872,9 @@
           <w:szCs w:val="28"/>
         </w:rPr>
         <w:drawing>
-          <wp:inline distT="0" distB="0" distL="0" distR="0" wp14:anchorId="3A874F30" wp14:editId="73F5A972">
-            <wp:extent cx="4930567" cy="1028789"/>
-            <wp:effectExtent l="0" t="0" r="3810" b="0"/>
+          <wp:inline distT="0" distB="0" distL="0" distR="0" wp14:anchorId="3A874F30" wp14:editId="76577112">
+            <wp:extent cx="4290060" cy="895144"/>
+            <wp:effectExtent l="0" t="0" r="0" b="635"/>
             <wp:docPr id="123903564" name="Picture 1" descr="A picture containing text, font, line, white&#10;&#10;Description automatically generated"/>
             <wp:cNvGraphicFramePr>
               <a:graphicFrameLocks xmlns:a="http://schemas.openxmlformats.org/drawingml/2006/main" noChangeAspect="1"/>
@@ -6705,7 +6895,7 @@
                   <pic:spPr>
                     <a:xfrm>
                       <a:off x="0" y="0"/>
-                      <a:ext cx="4930567" cy="1028789"/>
+                      <a:ext cx="4303164" cy="897878"/>
                     </a:xfrm>
                     <a:prstGeom prst="rect">
                       <a:avLst/>
@@ -6743,7 +6933,7 @@
         <w:rPr>
           <w:noProof/>
         </w:rPr>
-        <w:t>12</w:t>
+        <w:t>14</w:t>
       </w:r>
       <w:r>
         <w:rPr>
@@ -6767,7 +6957,6 @@
           <w:sz w:val="28"/>
           <w:szCs w:val="28"/>
         </w:rPr>
-        <w:lastRenderedPageBreak/>
         <w:t xml:space="preserve">Due to its similarity to </w:t>
       </w:r>
       <w:r>
@@ -6775,7 +6964,21 @@
           <w:sz w:val="28"/>
           <w:szCs w:val="28"/>
         </w:rPr>
-        <w:t xml:space="preserve">Figure 4, </w:t>
+        <w:t xml:space="preserve">Figure </w:t>
+      </w:r>
+      <w:r>
+        <w:rPr>
+          <w:sz w:val="28"/>
+          <w:szCs w:val="28"/>
+        </w:rPr>
+        <w:t>6</w:t>
+      </w:r>
+      <w:r>
+        <w:rPr>
+          <w:sz w:val="28"/>
+          <w:szCs w:val="28"/>
+        </w:rPr>
+        <w:t xml:space="preserve">, </w:t>
       </w:r>
       <w:r>
         <w:rPr>
@@ -7424,9 +7627,9 @@
           <w:szCs w:val="28"/>
         </w:rPr>
         <w:drawing>
-          <wp:inline distT="0" distB="0" distL="0" distR="0" wp14:anchorId="0FD29056" wp14:editId="7C059F14">
-            <wp:extent cx="4892464" cy="1044030"/>
-            <wp:effectExtent l="0" t="0" r="3810" b="3810"/>
+          <wp:inline distT="0" distB="0" distL="0" distR="0" wp14:anchorId="0FD29056" wp14:editId="12116A2E">
+            <wp:extent cx="3906982" cy="833733"/>
+            <wp:effectExtent l="0" t="0" r="0" b="5080"/>
             <wp:docPr id="1917769724" name="Picture 1" descr="A picture containing text, font, white, typography&#10;&#10;Description automatically generated"/>
             <wp:cNvGraphicFramePr>
               <a:graphicFrameLocks xmlns:a="http://schemas.openxmlformats.org/drawingml/2006/main" noChangeAspect="1"/>
@@ -7447,7 +7650,7 @@
                   <pic:spPr>
                     <a:xfrm>
                       <a:off x="0" y="0"/>
-                      <a:ext cx="4892464" cy="1044030"/>
+                      <a:ext cx="3918143" cy="836115"/>
                     </a:xfrm>
                     <a:prstGeom prst="rect">
                       <a:avLst/>
@@ -7485,7 +7688,7 @@
         <w:rPr>
           <w:noProof/>
         </w:rPr>
-        <w:t>13</w:t>
+        <w:t>15</w:t>
       </w:r>
       <w:r>
         <w:rPr>
@@ -7747,14 +7950,27 @@
                             <w:r>
                               <w:t xml:space="preserve">Figure </w:t>
                             </w:r>
-                            <w:fldSimple w:instr=" SEQ Figure \* ARABIC ">
-                              <w:r>
-                                <w:rPr>
-                                  <w:noProof/>
-                                </w:rPr>
-                                <w:t>14</w:t>
-                              </w:r>
-                            </w:fldSimple>
+                            <w:r>
+                              <w:fldChar w:fldCharType="begin"/>
+                            </w:r>
+                            <w:r>
+                              <w:instrText xml:space="preserve"> SEQ Figure \* ARABIC </w:instrText>
+                            </w:r>
+                            <w:r>
+                              <w:fldChar w:fldCharType="separate"/>
+                            </w:r>
+                            <w:r>
+                              <w:rPr>
+                                <w:noProof/>
+                              </w:rPr>
+                              <w:t>16</w:t>
+                            </w:r>
+                            <w:r>
+                              <w:rPr>
+                                <w:noProof/>
+                              </w:rPr>
+                              <w:fldChar w:fldCharType="end"/>
+                            </w:r>
                             <w:r>
                               <w:t>: Formula of spectral efficiency</w:t>
                             </w:r>
@@ -7790,14 +8006,27 @@
                       <w:r>
                         <w:t xml:space="preserve">Figure </w:t>
                       </w:r>
-                      <w:fldSimple w:instr=" SEQ Figure \* ARABIC ">
-                        <w:r>
-                          <w:rPr>
-                            <w:noProof/>
-                          </w:rPr>
-                          <w:t>14</w:t>
-                        </w:r>
-                      </w:fldSimple>
+                      <w:r>
+                        <w:fldChar w:fldCharType="begin"/>
+                      </w:r>
+                      <w:r>
+                        <w:instrText xml:space="preserve"> SEQ Figure \* ARABIC </w:instrText>
+                      </w:r>
+                      <w:r>
+                        <w:fldChar w:fldCharType="separate"/>
+                      </w:r>
+                      <w:r>
+                        <w:rPr>
+                          <w:noProof/>
+                        </w:rPr>
+                        <w:t>16</w:t>
+                      </w:r>
+                      <w:r>
+                        <w:rPr>
+                          <w:noProof/>
+                        </w:rPr>
+                        <w:fldChar w:fldCharType="end"/>
+                      </w:r>
                       <w:r>
                         <w:t>: Formula of spectral efficiency</w:t>
                       </w:r>
@@ -7872,14 +8101,6 @@
           </wp:anchor>
         </w:drawing>
       </w:r>
-    </w:p>
-    <w:p>
-      <w:pPr>
-        <w:rPr>
-          <w:sz w:val="28"/>
-          <w:szCs w:val="28"/>
-        </w:rPr>
-      </w:pPr>
       <w:r>
         <w:rPr>
           <w:sz w:val="28"/>
@@ -8327,22 +8548,6 @@
     <w:p>
       <w:pPr>
         <w:rPr>
-          <w:sz w:val="28"/>
-          <w:szCs w:val="28"/>
-        </w:rPr>
-      </w:pPr>
-    </w:p>
-    <w:p>
-      <w:pPr>
-        <w:rPr>
-          <w:sz w:val="28"/>
-          <w:szCs w:val="28"/>
-        </w:rPr>
-      </w:pPr>
-    </w:p>
-    <w:p>
-      <w:pPr>
-        <w:rPr>
           <w:b/>
           <w:bCs/>
           <w:sz w:val="36"/>
@@ -8356,7 +8561,6 @@
           <w:sz w:val="36"/>
           <w:szCs w:val="36"/>
         </w:rPr>
-        <w:lastRenderedPageBreak/>
         <w:t>Results and Discussion</w:t>
       </w:r>
     </w:p>
@@ -8372,6 +8576,150 @@
           <w:szCs w:val="28"/>
         </w:rPr>
       </w:pPr>
+      <w:r>
+        <w:rPr>
+          <w:noProof/>
+        </w:rPr>
+        <mc:AlternateContent>
+          <mc:Choice Requires="wps">
+            <w:drawing>
+              <wp:anchor distT="0" distB="0" distL="114300" distR="114300" simplePos="0" relativeHeight="251704320" behindDoc="0" locked="0" layoutInCell="1" allowOverlap="1" wp14:anchorId="4F26E7F6" wp14:editId="34FF7DCF">
+                <wp:simplePos x="0" y="0"/>
+                <wp:positionH relativeFrom="column">
+                  <wp:posOffset>-914400</wp:posOffset>
+                </wp:positionH>
+                <wp:positionV relativeFrom="paragraph">
+                  <wp:posOffset>4342130</wp:posOffset>
+                </wp:positionV>
+                <wp:extent cx="7732395" cy="635"/>
+                <wp:effectExtent l="0" t="0" r="0" b="0"/>
+                <wp:wrapTopAndBottom/>
+                <wp:docPr id="1089024429" name="Text Box 1"/>
+                <wp:cNvGraphicFramePr/>
+                <a:graphic xmlns:a="http://schemas.openxmlformats.org/drawingml/2006/main">
+                  <a:graphicData uri="http://schemas.microsoft.com/office/word/2010/wordprocessingShape">
+                    <wps:wsp>
+                      <wps:cNvSpPr txBox="1"/>
+                      <wps:spPr>
+                        <a:xfrm>
+                          <a:off x="0" y="0"/>
+                          <a:ext cx="7732395" cy="635"/>
+                        </a:xfrm>
+                        <a:prstGeom prst="rect">
+                          <a:avLst/>
+                        </a:prstGeom>
+                        <a:solidFill>
+                          <a:prstClr val="white"/>
+                        </a:solidFill>
+                        <a:ln>
+                          <a:noFill/>
+                        </a:ln>
+                      </wps:spPr>
+                      <wps:txbx>
+                        <w:txbxContent>
+                          <w:p>
+                            <w:pPr>
+                              <w:pStyle w:val="Caption"/>
+                              <w:jc w:val="center"/>
+                              <w:rPr>
+                                <w:noProof/>
+                                <w:sz w:val="28"/>
+                                <w:szCs w:val="28"/>
+                              </w:rPr>
+                            </w:pPr>
+                            <w:r>
+                              <w:t xml:space="preserve">Figure </w:t>
+                            </w:r>
+                            <w:r>
+                              <w:fldChar w:fldCharType="begin"/>
+                            </w:r>
+                            <w:r>
+                              <w:instrText xml:space="preserve"> SEQ Figure \* ARABIC </w:instrText>
+                            </w:r>
+                            <w:r>
+                              <w:fldChar w:fldCharType="separate"/>
+                            </w:r>
+                            <w:r>
+                              <w:rPr>
+                                <w:noProof/>
+                              </w:rPr>
+                              <w:t>17</w:t>
+                            </w:r>
+                            <w:r>
+                              <w:rPr>
+                                <w:noProof/>
+                              </w:rPr>
+                              <w:fldChar w:fldCharType="end"/>
+                            </w:r>
+                            <w:r>
+                              <w:t>: Spectral efficiency vs. SNR for result 1</w:t>
+                            </w:r>
+                          </w:p>
+                        </w:txbxContent>
+                      </wps:txbx>
+                      <wps:bodyPr rot="0" spcFirstLastPara="0" vertOverflow="overflow" horzOverflow="overflow" vert="horz" wrap="square" lIns="0" tIns="0" rIns="0" bIns="0" numCol="1" spcCol="0" rtlCol="0" fromWordArt="0" anchor="t" anchorCtr="0" forceAA="0" compatLnSpc="1">
+                        <a:prstTxWarp prst="textNoShape">
+                          <a:avLst/>
+                        </a:prstTxWarp>
+                        <a:spAutoFit/>
+                      </wps:bodyPr>
+                    </wps:wsp>
+                  </a:graphicData>
+                </a:graphic>
+              </wp:anchor>
+            </w:drawing>
+          </mc:Choice>
+          <mc:Fallback>
+            <w:pict>
+              <v:shape w14:anchorId="4F26E7F6" id="_x0000_s1031" type="#_x0000_t202" style="position:absolute;left:0;text-align:left;margin-left:-1in;margin-top:341.9pt;width:608.85pt;height:.05pt;z-index:251704320;visibility:visible;mso-wrap-style:square;mso-wrap-distance-left:9pt;mso-wrap-distance-top:0;mso-wrap-distance-right:9pt;mso-wrap-distance-bottom:0;mso-position-horizontal:absolute;mso-position-horizontal-relative:text;mso-position-vertical:absolute;mso-position-vertical-relative:text;v-text-anchor:top" o:gfxdata="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" stroked="f">
+                <v:textbox style="mso-fit-shape-to-text:t" inset="0,0,0,0">
+                  <w:txbxContent>
+                    <w:p>
+                      <w:pPr>
+                        <w:pStyle w:val="Caption"/>
+                        <w:jc w:val="center"/>
+                        <w:rPr>
+                          <w:noProof/>
+                          <w:sz w:val="28"/>
+                          <w:szCs w:val="28"/>
+                        </w:rPr>
+                      </w:pPr>
+                      <w:r>
+                        <w:t xml:space="preserve">Figure </w:t>
+                      </w:r>
+                      <w:r>
+                        <w:fldChar w:fldCharType="begin"/>
+                      </w:r>
+                      <w:r>
+                        <w:instrText xml:space="preserve"> SEQ Figure \* ARABIC </w:instrText>
+                      </w:r>
+                      <w:r>
+                        <w:fldChar w:fldCharType="separate"/>
+                      </w:r>
+                      <w:r>
+                        <w:rPr>
+                          <w:noProof/>
+                        </w:rPr>
+                        <w:t>17</w:t>
+                      </w:r>
+                      <w:r>
+                        <w:rPr>
+                          <w:noProof/>
+                        </w:rPr>
+                        <w:fldChar w:fldCharType="end"/>
+                      </w:r>
+                      <w:r>
+                        <w:t>: Spectral efficiency vs. SNR for result 1</w:t>
+                      </w:r>
+                    </w:p>
+                  </w:txbxContent>
+                </v:textbox>
+                <w10:wrap type="topAndBottom"/>
+              </v:shape>
+            </w:pict>
+          </mc:Fallback>
+        </mc:AlternateContent>
+      </w:r>
       <w:r>
         <w:rPr>
           <w:noProof/>
@@ -8595,16 +8943,6 @@
     <w:p>
       <w:pPr>
         <w:pStyle w:val="ListParagraph"/>
-        <w:spacing w:line="240" w:lineRule="auto"/>
-        <w:rPr>
-          <w:sz w:val="28"/>
-          <w:szCs w:val="28"/>
-        </w:rPr>
-      </w:pPr>
-    </w:p>
-    <w:p>
-      <w:pPr>
-        <w:pStyle w:val="ListParagraph"/>
         <w:numPr>
           <w:ilvl w:val="0"/>
           <w:numId w:val="1"/>
@@ -8617,10 +8955,154 @@
       <w:r>
         <w:rPr>
           <w:noProof/>
-          <w:sz w:val="28"/>
-          <w:szCs w:val="28"/>
         </w:rPr>
         <w:lastRenderedPageBreak/>
+        <mc:AlternateContent>
+          <mc:Choice Requires="wps">
+            <w:drawing>
+              <wp:anchor distT="0" distB="0" distL="114300" distR="114300" simplePos="0" relativeHeight="251706368" behindDoc="0" locked="0" layoutInCell="1" allowOverlap="1" wp14:anchorId="175D03EB" wp14:editId="0281DF92">
+                <wp:simplePos x="0" y="0"/>
+                <wp:positionH relativeFrom="column">
+                  <wp:posOffset>-914400</wp:posOffset>
+                </wp:positionH>
+                <wp:positionV relativeFrom="paragraph">
+                  <wp:posOffset>4577715</wp:posOffset>
+                </wp:positionV>
+                <wp:extent cx="7764145" cy="635"/>
+                <wp:effectExtent l="0" t="0" r="0" b="0"/>
+                <wp:wrapTopAndBottom/>
+                <wp:docPr id="614371340" name="Text Box 1"/>
+                <wp:cNvGraphicFramePr/>
+                <a:graphic xmlns:a="http://schemas.openxmlformats.org/drawingml/2006/main">
+                  <a:graphicData uri="http://schemas.microsoft.com/office/word/2010/wordprocessingShape">
+                    <wps:wsp>
+                      <wps:cNvSpPr txBox="1"/>
+                      <wps:spPr>
+                        <a:xfrm>
+                          <a:off x="0" y="0"/>
+                          <a:ext cx="7764145" cy="635"/>
+                        </a:xfrm>
+                        <a:prstGeom prst="rect">
+                          <a:avLst/>
+                        </a:prstGeom>
+                        <a:solidFill>
+                          <a:prstClr val="white"/>
+                        </a:solidFill>
+                        <a:ln>
+                          <a:noFill/>
+                        </a:ln>
+                      </wps:spPr>
+                      <wps:txbx>
+                        <w:txbxContent>
+                          <w:p>
+                            <w:pPr>
+                              <w:pStyle w:val="Caption"/>
+                              <w:jc w:val="center"/>
+                              <w:rPr>
+                                <w:noProof/>
+                                <w:sz w:val="28"/>
+                                <w:szCs w:val="28"/>
+                              </w:rPr>
+                            </w:pPr>
+                            <w:r>
+                              <w:t xml:space="preserve">Figure </w:t>
+                            </w:r>
+                            <w:r>
+                              <w:fldChar w:fldCharType="begin"/>
+                            </w:r>
+                            <w:r>
+                              <w:instrText xml:space="preserve"> SEQ Figure \* ARABIC </w:instrText>
+                            </w:r>
+                            <w:r>
+                              <w:fldChar w:fldCharType="separate"/>
+                            </w:r>
+                            <w:r>
+                              <w:rPr>
+                                <w:noProof/>
+                              </w:rPr>
+                              <w:t>18</w:t>
+                            </w:r>
+                            <w:r>
+                              <w:rPr>
+                                <w:noProof/>
+                              </w:rPr>
+                              <w:fldChar w:fldCharType="end"/>
+                            </w:r>
+                            <w:r>
+                              <w:t>: Spectral efficiency (infinite resolution and 1-bit phase shifters) vs. SNR for result 2</w:t>
+                            </w:r>
+                          </w:p>
+                        </w:txbxContent>
+                      </wps:txbx>
+                      <wps:bodyPr rot="0" spcFirstLastPara="0" vertOverflow="overflow" horzOverflow="overflow" vert="horz" wrap="square" lIns="0" tIns="0" rIns="0" bIns="0" numCol="1" spcCol="0" rtlCol="0" fromWordArt="0" anchor="t" anchorCtr="0" forceAA="0" compatLnSpc="1">
+                        <a:prstTxWarp prst="textNoShape">
+                          <a:avLst/>
+                        </a:prstTxWarp>
+                        <a:spAutoFit/>
+                      </wps:bodyPr>
+                    </wps:wsp>
+                  </a:graphicData>
+                </a:graphic>
+              </wp:anchor>
+            </w:drawing>
+          </mc:Choice>
+          <mc:Fallback>
+            <w:pict>
+              <v:shape w14:anchorId="175D03EB" id="_x0000_s1032" type="#_x0000_t202" style="position:absolute;left:0;text-align:left;margin-left:-1in;margin-top:360.45pt;width:611.35pt;height:.05pt;z-index:251706368;visibility:visible;mso-wrap-style:square;mso-wrap-distance-left:9pt;mso-wrap-distance-top:0;mso-wrap-distance-right:9pt;mso-wrap-distance-bottom:0;mso-position-horizontal:absolute;mso-position-horizontal-relative:text;mso-position-vertical:absolute;mso-position-vertical-relative:text;v-text-anchor:top" o:gfxdata="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" stroked="f">
+                <v:textbox style="mso-fit-shape-to-text:t" inset="0,0,0,0">
+                  <w:txbxContent>
+                    <w:p>
+                      <w:pPr>
+                        <w:pStyle w:val="Caption"/>
+                        <w:jc w:val="center"/>
+                        <w:rPr>
+                          <w:noProof/>
+                          <w:sz w:val="28"/>
+                          <w:szCs w:val="28"/>
+                        </w:rPr>
+                      </w:pPr>
+                      <w:r>
+                        <w:t xml:space="preserve">Figure </w:t>
+                      </w:r>
+                      <w:r>
+                        <w:fldChar w:fldCharType="begin"/>
+                      </w:r>
+                      <w:r>
+                        <w:instrText xml:space="preserve"> SEQ Figure \* ARABIC </w:instrText>
+                      </w:r>
+                      <w:r>
+                        <w:fldChar w:fldCharType="separate"/>
+                      </w:r>
+                      <w:r>
+                        <w:rPr>
+                          <w:noProof/>
+                        </w:rPr>
+                        <w:t>18</w:t>
+                      </w:r>
+                      <w:r>
+                        <w:rPr>
+                          <w:noProof/>
+                        </w:rPr>
+                        <w:fldChar w:fldCharType="end"/>
+                      </w:r>
+                      <w:r>
+                        <w:t>: Spectral efficiency (infinite resolution and 1-bit phase shifters) vs. SNR for result 2</w:t>
+                      </w:r>
+                    </w:p>
+                  </w:txbxContent>
+                </v:textbox>
+                <w10:wrap type="topAndBottom"/>
+              </v:shape>
+            </w:pict>
+          </mc:Fallback>
+        </mc:AlternateContent>
+      </w:r>
+      <w:r>
+        <w:rPr>
+          <w:noProof/>
+          <w:sz w:val="28"/>
+          <w:szCs w:val="28"/>
+        </w:rPr>
         <w:drawing>
           <wp:anchor distT="0" distB="0" distL="114300" distR="114300" simplePos="0" relativeHeight="251689984" behindDoc="0" locked="0" layoutInCell="1" allowOverlap="1" wp14:anchorId="1C326DC0" wp14:editId="475664AB">
             <wp:simplePos x="0" y="0"/>
@@ -8864,6 +9346,24 @@
     <w:p>
       <w:pPr>
         <w:pStyle w:val="ListParagraph"/>
+        <w:rPr>
+          <w:sz w:val="28"/>
+          <w:szCs w:val="28"/>
+        </w:rPr>
+      </w:pPr>
+    </w:p>
+    <w:p>
+      <w:pPr>
+        <w:pStyle w:val="ListParagraph"/>
+        <w:rPr>
+          <w:sz w:val="28"/>
+          <w:szCs w:val="28"/>
+        </w:rPr>
+      </w:pPr>
+    </w:p>
+    <w:p>
+      <w:pPr>
+        <w:pStyle w:val="ListParagraph"/>
         <w:numPr>
           <w:ilvl w:val="0"/>
           <w:numId w:val="1"/>
@@ -8875,24 +9375,419 @@
       </w:pPr>
       <w:r>
         <w:rPr>
+          <w:sz w:val="28"/>
+          <w:szCs w:val="28"/>
+        </w:rPr>
+        <w:t xml:space="preserve">Plot the spectral efficiency vs. SNR in the range −10 dB to 6 dB, assuming a 64 × 16 MIMO system, </w:t>
+      </w:r>
+      <m:oMath>
+        <m:sSub>
+          <m:sSubPr>
+            <m:ctrlPr>
+              <w:rPr>
+                <w:rFonts w:ascii="Cambria Math" w:hAnsi="Cambria Math"/>
+                <w:i/>
+                <w:sz w:val="28"/>
+                <w:szCs w:val="28"/>
+              </w:rPr>
+            </m:ctrlPr>
+          </m:sSubPr>
+          <m:e>
+            <m:r>
+              <w:rPr>
+                <w:rFonts w:ascii="Cambria Math" w:hAnsi="Cambria Math"/>
+                <w:sz w:val="28"/>
+                <w:szCs w:val="28"/>
+              </w:rPr>
+              <m:t>N</m:t>
+            </m:r>
+          </m:e>
+          <m:sub>
+            <m:r>
+              <w:rPr>
+                <w:rFonts w:ascii="Cambria Math" w:hAnsi="Cambria Math"/>
+                <w:sz w:val="28"/>
+                <w:szCs w:val="28"/>
+              </w:rPr>
+              <m:t>S</m:t>
+            </m:r>
+          </m:sub>
+        </m:sSub>
+        <m:r>
+          <w:rPr>
+            <w:rFonts w:ascii="Cambria Math" w:hAnsi="Cambria Math"/>
+            <w:sz w:val="28"/>
+            <w:szCs w:val="28"/>
+          </w:rPr>
+          <m:t xml:space="preserve">=4, </m:t>
+        </m:r>
+        <m:sSup>
+          <m:sSupPr>
+            <m:ctrlPr>
+              <w:rPr>
+                <w:rFonts w:ascii="Cambria Math" w:hAnsi="Cambria Math"/>
+                <w:i/>
+                <w:sz w:val="28"/>
+                <w:szCs w:val="28"/>
+              </w:rPr>
+            </m:ctrlPr>
+          </m:sSupPr>
+          <m:e>
+            <m:r>
+              <w:rPr>
+                <w:rFonts w:ascii="Cambria Math" w:hAnsi="Cambria Math"/>
+                <w:sz w:val="28"/>
+                <w:szCs w:val="28"/>
+              </w:rPr>
+              <m:t>N</m:t>
+            </m:r>
+          </m:e>
+          <m:sup>
+            <m:r>
+              <w:rPr>
+                <w:rFonts w:ascii="Cambria Math" w:hAnsi="Cambria Math"/>
+                <w:sz w:val="28"/>
+                <w:szCs w:val="28"/>
+              </w:rPr>
+              <m:t>RF</m:t>
+            </m:r>
+          </m:sup>
+        </m:sSup>
+        <m:r>
+          <w:rPr>
+            <w:rFonts w:ascii="Cambria Math" w:hAnsi="Cambria Math"/>
+            <w:sz w:val="28"/>
+            <w:szCs w:val="28"/>
+          </w:rPr>
+          <m:t>={</m:t>
+        </m:r>
+        <m:sSub>
+          <m:sSubPr>
+            <m:ctrlPr>
+              <w:rPr>
+                <w:rFonts w:ascii="Cambria Math" w:hAnsi="Cambria Math"/>
+                <w:i/>
+                <w:sz w:val="28"/>
+                <w:szCs w:val="28"/>
+              </w:rPr>
+            </m:ctrlPr>
+          </m:sSubPr>
+          <m:e>
+            <m:r>
+              <w:rPr>
+                <w:rFonts w:ascii="Cambria Math" w:hAnsi="Cambria Math"/>
+                <w:sz w:val="28"/>
+                <w:szCs w:val="28"/>
+              </w:rPr>
+              <m:t>N</m:t>
+            </m:r>
+          </m:e>
+          <m:sub>
+            <m:r>
+              <w:rPr>
+                <w:rFonts w:ascii="Cambria Math" w:hAnsi="Cambria Math"/>
+                <w:sz w:val="28"/>
+                <w:szCs w:val="28"/>
+              </w:rPr>
+              <m:t>S</m:t>
+            </m:r>
+          </m:sub>
+        </m:sSub>
+        <m:r>
+          <w:rPr>
+            <w:rFonts w:ascii="Cambria Math" w:hAnsi="Cambria Math"/>
+            <w:sz w:val="28"/>
+            <w:szCs w:val="28"/>
+          </w:rPr>
+          <m:t xml:space="preserve">,  </m:t>
+        </m:r>
+        <m:sSub>
+          <m:sSubPr>
+            <m:ctrlPr>
+              <w:rPr>
+                <w:rFonts w:ascii="Cambria Math" w:hAnsi="Cambria Math"/>
+                <w:i/>
+                <w:sz w:val="28"/>
+                <w:szCs w:val="28"/>
+              </w:rPr>
+            </m:ctrlPr>
+          </m:sSubPr>
+          <m:e>
+            <m:r>
+              <w:rPr>
+                <w:rFonts w:ascii="Cambria Math" w:hAnsi="Cambria Math"/>
+                <w:sz w:val="28"/>
+                <w:szCs w:val="28"/>
+              </w:rPr>
+              <m:t>N</m:t>
+            </m:r>
+          </m:e>
+          <m:sub>
+            <m:r>
+              <w:rPr>
+                <w:rFonts w:ascii="Cambria Math" w:hAnsi="Cambria Math"/>
+                <w:sz w:val="28"/>
+                <w:szCs w:val="28"/>
+              </w:rPr>
+              <m:t>S</m:t>
+            </m:r>
+          </m:sub>
+        </m:sSub>
+        <m:r>
+          <w:rPr>
+            <w:rFonts w:ascii="Cambria Math" w:hAnsi="Cambria Math"/>
+            <w:sz w:val="28"/>
+            <w:szCs w:val="28"/>
+          </w:rPr>
+          <m:t xml:space="preserve">+1, </m:t>
+        </m:r>
+        <m:sSub>
+          <m:sSubPr>
+            <m:ctrlPr>
+              <w:rPr>
+                <w:rFonts w:ascii="Cambria Math" w:hAnsi="Cambria Math"/>
+                <w:i/>
+                <w:sz w:val="28"/>
+                <w:szCs w:val="28"/>
+              </w:rPr>
+            </m:ctrlPr>
+          </m:sSubPr>
+          <m:e>
+            <m:r>
+              <w:rPr>
+                <w:rFonts w:ascii="Cambria Math" w:hAnsi="Cambria Math"/>
+                <w:sz w:val="28"/>
+                <w:szCs w:val="28"/>
+              </w:rPr>
+              <m:t>N</m:t>
+            </m:r>
+          </m:e>
+          <m:sub>
+            <m:r>
+              <w:rPr>
+                <w:rFonts w:ascii="Cambria Math" w:hAnsi="Cambria Math"/>
+                <w:sz w:val="28"/>
+                <w:szCs w:val="28"/>
+              </w:rPr>
+              <m:t>S</m:t>
+            </m:r>
+          </m:sub>
+        </m:sSub>
+        <m:r>
+          <w:rPr>
+            <w:rFonts w:ascii="Cambria Math" w:hAnsi="Cambria Math"/>
+            <w:sz w:val="28"/>
+            <w:szCs w:val="28"/>
+          </w:rPr>
+          <m:t>+3}</m:t>
+        </m:r>
+      </m:oMath>
+      <w:r>
+        <w:rPr>
+          <w:sz w:val="28"/>
+          <w:szCs w:val="28"/>
+        </w:rPr>
+        <w:t>, and phase shifters with 1-bit and infinite</w:t>
+      </w:r>
+      <w:r>
+        <w:rPr>
+          <w:sz w:val="28"/>
+          <w:szCs w:val="28"/>
+        </w:rPr>
+        <w:t xml:space="preserve"> </w:t>
+      </w:r>
+      <w:r>
+        <w:rPr>
+          <w:sz w:val="28"/>
+          <w:szCs w:val="28"/>
+        </w:rPr>
+        <w:t>resolutions</w:t>
+      </w:r>
+      <w:r>
+        <w:rPr>
+          <w:sz w:val="28"/>
+          <w:szCs w:val="28"/>
+        </w:rPr>
+        <w:t>.</w:t>
+      </w:r>
+    </w:p>
+    <w:p>
+      <w:pPr>
+        <w:pStyle w:val="ListParagraph"/>
+        <w:rPr>
           <w:noProof/>
           <w:sz w:val="28"/>
           <w:szCs w:val="28"/>
         </w:rPr>
+      </w:pPr>
+    </w:p>
+    <w:p>
+      <w:pPr>
+        <w:pStyle w:val="ListParagraph"/>
+        <w:rPr>
+          <w:noProof/>
+          <w:sz w:val="28"/>
+          <w:szCs w:val="28"/>
+        </w:rPr>
+      </w:pPr>
+      <w:r>
+        <w:rPr>
+          <w:noProof/>
+        </w:rPr>
         <w:lastRenderedPageBreak/>
+        <mc:AlternateContent>
+          <mc:Choice Requires="wps">
+            <w:drawing>
+              <wp:anchor distT="0" distB="0" distL="114300" distR="114300" simplePos="0" relativeHeight="251718656" behindDoc="0" locked="0" layoutInCell="1" allowOverlap="1" wp14:anchorId="515C7E35" wp14:editId="7E365264">
+                <wp:simplePos x="0" y="0"/>
+                <wp:positionH relativeFrom="margin">
+                  <wp:align>center</wp:align>
+                </wp:positionH>
+                <wp:positionV relativeFrom="paragraph">
+                  <wp:posOffset>7770154</wp:posOffset>
+                </wp:positionV>
+                <wp:extent cx="6712585" cy="635"/>
+                <wp:effectExtent l="0" t="0" r="0" b="0"/>
+                <wp:wrapTopAndBottom/>
+                <wp:docPr id="1899083559" name="Text Box 1"/>
+                <wp:cNvGraphicFramePr/>
+                <a:graphic xmlns:a="http://schemas.openxmlformats.org/drawingml/2006/main">
+                  <a:graphicData uri="http://schemas.microsoft.com/office/word/2010/wordprocessingShape">
+                    <wps:wsp>
+                      <wps:cNvSpPr txBox="1"/>
+                      <wps:spPr>
+                        <a:xfrm>
+                          <a:off x="0" y="0"/>
+                          <a:ext cx="6712585" cy="635"/>
+                        </a:xfrm>
+                        <a:prstGeom prst="rect">
+                          <a:avLst/>
+                        </a:prstGeom>
+                        <a:solidFill>
+                          <a:prstClr val="white"/>
+                        </a:solidFill>
+                        <a:ln>
+                          <a:noFill/>
+                        </a:ln>
+                      </wps:spPr>
+                      <wps:txbx>
+                        <w:txbxContent>
+                          <w:p>
+                            <w:pPr>
+                              <w:pStyle w:val="Caption"/>
+                              <w:jc w:val="center"/>
+                              <w:rPr>
+                                <w:noProof/>
+                                <w:sz w:val="28"/>
+                                <w:szCs w:val="28"/>
+                              </w:rPr>
+                            </w:pPr>
+                            <w:r>
+                              <w:t>Figure</w:t>
+                            </w:r>
+                            <w:r>
+                              <w:t xml:space="preserve"> 20</w:t>
+                            </w:r>
+                            <w:r>
+                              <w:rPr>
+                                <w:rFonts w:hint="eastAsia"/>
+                              </w:rPr>
+                              <w:t>:</w:t>
+                            </w:r>
+                            <w:r>
+                              <w:t xml:space="preserve"> </w:t>
+                            </w:r>
+                            <w:r>
+                              <w:t>Spectral efficiency (</w:t>
+                            </w:r>
+                            <w:r>
+                              <w:t xml:space="preserve">1-bit </w:t>
+                            </w:r>
+                            <w:r>
+                              <w:t>phase shifter) vs. SNR, 100 Monte Carlo trials</w:t>
+                            </w:r>
+                          </w:p>
+                        </w:txbxContent>
+                      </wps:txbx>
+                      <wps:bodyPr rot="0" spcFirstLastPara="0" vertOverflow="overflow" horzOverflow="overflow" vert="horz" wrap="square" lIns="0" tIns="0" rIns="0" bIns="0" numCol="1" spcCol="0" rtlCol="0" fromWordArt="0" anchor="t" anchorCtr="0" forceAA="0" compatLnSpc="1">
+                        <a:prstTxWarp prst="textNoShape">
+                          <a:avLst/>
+                        </a:prstTxWarp>
+                        <a:spAutoFit/>
+                      </wps:bodyPr>
+                    </wps:wsp>
+                  </a:graphicData>
+                </a:graphic>
+              </wp:anchor>
+            </w:drawing>
+          </mc:Choice>
+          <mc:Fallback>
+            <w:pict>
+              <v:shape w14:anchorId="515C7E35" id="_x0000_s1033" type="#_x0000_t202" style="position:absolute;left:0;text-align:left;margin-left:0;margin-top:611.8pt;width:528.55pt;height:.05pt;z-index:251718656;visibility:visible;mso-wrap-style:square;mso-wrap-distance-left:9pt;mso-wrap-distance-top:0;mso-wrap-distance-right:9pt;mso-wrap-distance-bottom:0;mso-position-horizontal:center;mso-position-horizontal-relative:margin;mso-position-vertical:absolute;mso-position-vertical-relative:text;v-text-anchor:top" o:gfxdata="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" stroked="f">
+                <v:textbox style="mso-fit-shape-to-text:t" inset="0,0,0,0">
+                  <w:txbxContent>
+                    <w:p>
+                      <w:pPr>
+                        <w:pStyle w:val="Caption"/>
+                        <w:jc w:val="center"/>
+                        <w:rPr>
+                          <w:noProof/>
+                          <w:sz w:val="28"/>
+                          <w:szCs w:val="28"/>
+                        </w:rPr>
+                      </w:pPr>
+                      <w:r>
+                        <w:t>Figure</w:t>
+                      </w:r>
+                      <w:r>
+                        <w:t xml:space="preserve"> 20</w:t>
+                      </w:r>
+                      <w:r>
+                        <w:rPr>
+                          <w:rFonts w:hint="eastAsia"/>
+                        </w:rPr>
+                        <w:t>:</w:t>
+                      </w:r>
+                      <w:r>
+                        <w:t xml:space="preserve"> </w:t>
+                      </w:r>
+                      <w:r>
+                        <w:t>Spectral efficiency (</w:t>
+                      </w:r>
+                      <w:r>
+                        <w:t xml:space="preserve">1-bit </w:t>
+                      </w:r>
+                      <w:r>
+                        <w:t>phase shifter) vs. SNR, 100 Monte Carlo trials</w:t>
+                      </w:r>
+                    </w:p>
+                  </w:txbxContent>
+                </v:textbox>
+                <w10:wrap type="topAndBottom" anchorx="margin"/>
+              </v:shape>
+            </w:pict>
+          </mc:Fallback>
+        </mc:AlternateContent>
+      </w:r>
+      <w:r>
+        <w:rPr>
+          <w:noProof/>
+          <w:sz w:val="28"/>
+          <w:szCs w:val="28"/>
+        </w:rPr>
         <w:drawing>
-          <wp:anchor distT="0" distB="0" distL="114300" distR="114300" simplePos="0" relativeHeight="251699200" behindDoc="0" locked="0" layoutInCell="1" allowOverlap="1" wp14:anchorId="3EFC973B" wp14:editId="1E134750">
+          <wp:anchor distT="0" distB="0" distL="114300" distR="114300" simplePos="0" relativeHeight="251714560" behindDoc="0" locked="0" layoutInCell="1" allowOverlap="1" wp14:anchorId="6A499823" wp14:editId="79806C3A">
             <wp:simplePos x="0" y="0"/>
-            <wp:positionH relativeFrom="page">
-              <wp:align>right</wp:align>
+            <wp:positionH relativeFrom="margin">
+              <wp:posOffset>-502285</wp:posOffset>
             </wp:positionH>
             <wp:positionV relativeFrom="paragraph">
-              <wp:posOffset>4473575</wp:posOffset>
+              <wp:posOffset>4058920</wp:posOffset>
             </wp:positionV>
-            <wp:extent cx="7764145" cy="3744595"/>
-            <wp:effectExtent l="0" t="0" r="8255" b="8255"/>
+            <wp:extent cx="6668135" cy="3744595"/>
+            <wp:effectExtent l="0" t="0" r="0" b="8255"/>
             <wp:wrapTopAndBottom/>
-            <wp:docPr id="1078966967" name="Picture 6"/>
+            <wp:docPr id="1078966967" name="Picture 6" descr="A picture containing line, plot, diagram, text&#10;&#10;Description automatically generated"/>
             <wp:cNvGraphicFramePr>
               <a:graphicFrameLocks xmlns:a="http://schemas.openxmlformats.org/drawingml/2006/main" noChangeAspect="1"/>
             </wp:cNvGraphicFramePr>
@@ -8900,10 +9795,10 @@
               <a:graphicData uri="http://schemas.openxmlformats.org/drawingml/2006/picture">
                 <pic:pic xmlns:pic="http://schemas.openxmlformats.org/drawingml/2006/picture">
                   <pic:nvPicPr>
-                    <pic:cNvPr id="1078966967" name="Picture 6"/>
+                    <pic:cNvPr id="1078966967" name="Picture 6" descr="A picture containing line, plot, diagram, text&#10;&#10;Description automatically generated"/>
                     <pic:cNvPicPr/>
                   </pic:nvPicPr>
-                  <pic:blipFill>
+                  <pic:blipFill rotWithShape="1">
                     <a:blip r:embed="rId24" cstate="print">
                       <a:extLst>
                         <a:ext uri="{28A0092B-C50C-407E-A947-70E740481C1C}">
@@ -8911,18 +9806,25 @@
                         </a:ext>
                       </a:extLst>
                     </a:blip>
-                    <a:stretch>
-                      <a:fillRect/>
-                    </a:stretch>
+                    <a:srcRect l="7469" r="7500"/>
+                    <a:stretch/>
                   </pic:blipFill>
-                  <pic:spPr>
+                  <pic:spPr bwMode="auto">
                     <a:xfrm>
                       <a:off x="0" y="0"/>
-                      <a:ext cx="7764171" cy="3744595"/>
+                      <a:ext cx="6668135" cy="3744595"/>
                     </a:xfrm>
                     <a:prstGeom prst="rect">
                       <a:avLst/>
                     </a:prstGeom>
+                    <a:ln>
+                      <a:noFill/>
+                    </a:ln>
+                    <a:extLst>
+                      <a:ext uri="{53640926-AAD7-44D8-BBD7-CCE9431645EC}">
+                        <a14:shadowObscured xmlns:a14="http://schemas.microsoft.com/office/drawing/2010/main"/>
+                      </a:ext>
+                    </a:extLst>
                   </pic:spPr>
                 </pic:pic>
               </a:graphicData>
@@ -8939,19 +9841,167 @@
       <w:r>
         <w:rPr>
           <w:noProof/>
+        </w:rPr>
+        <mc:AlternateContent>
+          <mc:Choice Requires="wps">
+            <w:drawing>
+              <wp:anchor distT="0" distB="0" distL="114300" distR="114300" simplePos="0" relativeHeight="251716608" behindDoc="0" locked="0" layoutInCell="1" allowOverlap="1" wp14:anchorId="6AFAC7C5" wp14:editId="60ECE564">
+                <wp:simplePos x="0" y="0"/>
+                <wp:positionH relativeFrom="column">
+                  <wp:posOffset>-423545</wp:posOffset>
+                </wp:positionH>
+                <wp:positionV relativeFrom="paragraph">
+                  <wp:posOffset>3817620</wp:posOffset>
+                </wp:positionV>
+                <wp:extent cx="6712585" cy="635"/>
+                <wp:effectExtent l="0" t="0" r="0" b="0"/>
+                <wp:wrapTopAndBottom/>
+                <wp:docPr id="2013528195" name="Text Box 1"/>
+                <wp:cNvGraphicFramePr/>
+                <a:graphic xmlns:a="http://schemas.openxmlformats.org/drawingml/2006/main">
+                  <a:graphicData uri="http://schemas.microsoft.com/office/word/2010/wordprocessingShape">
+                    <wps:wsp>
+                      <wps:cNvSpPr txBox="1"/>
+                      <wps:spPr>
+                        <a:xfrm>
+                          <a:off x="0" y="0"/>
+                          <a:ext cx="6712585" cy="635"/>
+                        </a:xfrm>
+                        <a:prstGeom prst="rect">
+                          <a:avLst/>
+                        </a:prstGeom>
+                        <a:solidFill>
+                          <a:prstClr val="white"/>
+                        </a:solidFill>
+                        <a:ln>
+                          <a:noFill/>
+                        </a:ln>
+                      </wps:spPr>
+                      <wps:txbx>
+                        <w:txbxContent>
+                          <w:p>
+                            <w:pPr>
+                              <w:pStyle w:val="Caption"/>
+                              <w:jc w:val="center"/>
+                              <w:rPr>
+                                <w:noProof/>
+                                <w:sz w:val="28"/>
+                                <w:szCs w:val="28"/>
+                              </w:rPr>
+                            </w:pPr>
+                            <w:r>
+                              <w:t xml:space="preserve">Figure </w:t>
+                            </w:r>
+                            <w:fldSimple w:instr=" SEQ Figure \* ARABIC ">
+                              <w:r>
+                                <w:rPr>
+                                  <w:noProof/>
+                                </w:rPr>
+                                <w:t>19</w:t>
+                              </w:r>
+                            </w:fldSimple>
+                            <w:r>
+                              <w:rPr>
+                                <w:rFonts w:hint="eastAsia"/>
+                              </w:rPr>
+                              <w:t>:</w:t>
+                            </w:r>
+                            <w:r>
+                              <w:t xml:space="preserve"> </w:t>
+                            </w:r>
+                            <w:r>
+                              <w:t>Spectral efficiency (Infinite</w:t>
+                            </w:r>
+                            <w:r>
+                              <w:t xml:space="preserve"> resolution</w:t>
+                            </w:r>
+                            <w:r>
+                              <w:t xml:space="preserve"> phase shifter) vs. SNR, 100 Monte Carlo trials</w:t>
+                            </w:r>
+                          </w:p>
+                        </w:txbxContent>
+                      </wps:txbx>
+                      <wps:bodyPr rot="0" spcFirstLastPara="0" vertOverflow="overflow" horzOverflow="overflow" vert="horz" wrap="square" lIns="0" tIns="0" rIns="0" bIns="0" numCol="1" spcCol="0" rtlCol="0" fromWordArt="0" anchor="t" anchorCtr="0" forceAA="0" compatLnSpc="1">
+                        <a:prstTxWarp prst="textNoShape">
+                          <a:avLst/>
+                        </a:prstTxWarp>
+                        <a:spAutoFit/>
+                      </wps:bodyPr>
+                    </wps:wsp>
+                  </a:graphicData>
+                </a:graphic>
+              </wp:anchor>
+            </w:drawing>
+          </mc:Choice>
+          <mc:Fallback>
+            <w:pict>
+              <v:shape w14:anchorId="6AFAC7C5" id="_x0000_s1034" type="#_x0000_t202" style="position:absolute;left:0;text-align:left;margin-left:-33.35pt;margin-top:300.6pt;width:528.55pt;height:.05pt;z-index:251716608;visibility:visible;mso-wrap-style:square;mso-wrap-distance-left:9pt;mso-wrap-distance-top:0;mso-wrap-distance-right:9pt;mso-wrap-distance-bottom:0;mso-position-horizontal:absolute;mso-position-horizontal-relative:text;mso-position-vertical:absolute;mso-position-vertical-relative:text;v-text-anchor:top" o:gfxdata="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" stroked="f">
+                <v:textbox style="mso-fit-shape-to-text:t" inset="0,0,0,0">
+                  <w:txbxContent>
+                    <w:p>
+                      <w:pPr>
+                        <w:pStyle w:val="Caption"/>
+                        <w:jc w:val="center"/>
+                        <w:rPr>
+                          <w:noProof/>
+                          <w:sz w:val="28"/>
+                          <w:szCs w:val="28"/>
+                        </w:rPr>
+                      </w:pPr>
+                      <w:r>
+                        <w:t xml:space="preserve">Figure </w:t>
+                      </w:r>
+                      <w:fldSimple w:instr=" SEQ Figure \* ARABIC ">
+                        <w:r>
+                          <w:rPr>
+                            <w:noProof/>
+                          </w:rPr>
+                          <w:t>19</w:t>
+                        </w:r>
+                      </w:fldSimple>
+                      <w:r>
+                        <w:rPr>
+                          <w:rFonts w:hint="eastAsia"/>
+                        </w:rPr>
+                        <w:t>:</w:t>
+                      </w:r>
+                      <w:r>
+                        <w:t xml:space="preserve"> </w:t>
+                      </w:r>
+                      <w:r>
+                        <w:t>Spectral efficiency (Infinite</w:t>
+                      </w:r>
+                      <w:r>
+                        <w:t xml:space="preserve"> resolution</w:t>
+                      </w:r>
+                      <w:r>
+                        <w:t xml:space="preserve"> phase shifter) vs. SNR, 100 Monte Carlo trials</w:t>
+                      </w:r>
+                    </w:p>
+                  </w:txbxContent>
+                </v:textbox>
+                <w10:wrap type="topAndBottom"/>
+              </v:shape>
+            </w:pict>
+          </mc:Fallback>
+        </mc:AlternateContent>
+      </w:r>
+      <w:r>
+        <w:rPr>
+          <w:noProof/>
           <w:sz w:val="28"/>
           <w:szCs w:val="28"/>
         </w:rPr>
         <w:drawing>
-          <wp:anchor distT="0" distB="0" distL="114300" distR="114300" simplePos="0" relativeHeight="251691008" behindDoc="0" locked="0" layoutInCell="1" allowOverlap="1" wp14:anchorId="38B049DB" wp14:editId="34229177">
+          <wp:anchor distT="0" distB="0" distL="114300" distR="114300" simplePos="0" relativeHeight="251712512" behindDoc="0" locked="0" layoutInCell="1" allowOverlap="1" wp14:anchorId="71FB590F" wp14:editId="0C14DAD0">
             <wp:simplePos x="0" y="0"/>
             <wp:positionH relativeFrom="page">
-              <wp:align>left</wp:align>
+              <wp:posOffset>491103</wp:posOffset>
             </wp:positionH>
             <wp:positionV relativeFrom="paragraph">
-              <wp:posOffset>827129</wp:posOffset>
+              <wp:posOffset>387</wp:posOffset>
             </wp:positionV>
-            <wp:extent cx="7798435" cy="3760470"/>
+            <wp:extent cx="6712585" cy="3760470"/>
             <wp:effectExtent l="0" t="0" r="0" b="0"/>
             <wp:wrapTopAndBottom/>
             <wp:docPr id="1727740634" name="Picture 3" descr="A picture containing line, plot, diagram&#10;&#10;Description automatically generated"/>
@@ -8965,7 +10015,7 @@
                     <pic:cNvPr id="1727740634" name="Picture 3" descr="A picture containing line, plot, diagram&#10;&#10;Description automatically generated"/>
                     <pic:cNvPicPr/>
                   </pic:nvPicPr>
-                  <pic:blipFill>
+                  <pic:blipFill rotWithShape="1">
                     <a:blip r:embed="rId25" cstate="print">
                       <a:extLst>
                         <a:ext uri="{28A0092B-C50C-407E-A947-70E740481C1C}">
@@ -8973,18 +10023,25 @@
                         </a:ext>
                       </a:extLst>
                     </a:blip>
-                    <a:stretch>
-                      <a:fillRect/>
-                    </a:stretch>
+                    <a:srcRect l="8293" r="5621"/>
+                    <a:stretch/>
                   </pic:blipFill>
-                  <pic:spPr>
+                  <pic:spPr bwMode="auto">
                     <a:xfrm>
                       <a:off x="0" y="0"/>
-                      <a:ext cx="7798435" cy="3760470"/>
+                      <a:ext cx="6712585" cy="3760470"/>
                     </a:xfrm>
                     <a:prstGeom prst="rect">
                       <a:avLst/>
                     </a:prstGeom>
+                    <a:ln>
+                      <a:noFill/>
+                    </a:ln>
+                    <a:extLst>
+                      <a:ext uri="{53640926-AAD7-44D8-BBD7-CCE9431645EC}">
+                        <a14:shadowObscured xmlns:a14="http://schemas.microsoft.com/office/drawing/2010/main"/>
+                      </a:ext>
+                    </a:extLst>
                   </pic:spPr>
                 </pic:pic>
               </a:graphicData>
@@ -8998,243 +10055,6 @@
           </wp:anchor>
         </w:drawing>
       </w:r>
-      <w:r>
-        <w:rPr>
-          <w:sz w:val="28"/>
-          <w:szCs w:val="28"/>
-        </w:rPr>
-        <w:t xml:space="preserve">Plot the spectral efficiency vs. SNR in the range −10 dB to 6 dB, assuming a 64 × 16 MIMO system, </w:t>
-      </w:r>
-      <m:oMath>
-        <m:sSub>
-          <m:sSubPr>
-            <m:ctrlPr>
-              <w:rPr>
-                <w:rFonts w:ascii="Cambria Math" w:hAnsi="Cambria Math"/>
-                <w:i/>
-                <w:sz w:val="28"/>
-                <w:szCs w:val="28"/>
-              </w:rPr>
-            </m:ctrlPr>
-          </m:sSubPr>
-          <m:e>
-            <m:r>
-              <w:rPr>
-                <w:rFonts w:ascii="Cambria Math" w:hAnsi="Cambria Math"/>
-                <w:sz w:val="28"/>
-                <w:szCs w:val="28"/>
-              </w:rPr>
-              <m:t>N</m:t>
-            </m:r>
-          </m:e>
-          <m:sub>
-            <m:r>
-              <w:rPr>
-                <w:rFonts w:ascii="Cambria Math" w:hAnsi="Cambria Math"/>
-                <w:sz w:val="28"/>
-                <w:szCs w:val="28"/>
-              </w:rPr>
-              <m:t>S</m:t>
-            </m:r>
-          </m:sub>
-        </m:sSub>
-        <m:r>
-          <w:rPr>
-            <w:rFonts w:ascii="Cambria Math" w:hAnsi="Cambria Math"/>
-            <w:sz w:val="28"/>
-            <w:szCs w:val="28"/>
-          </w:rPr>
-          <m:t xml:space="preserve">=4, </m:t>
-        </m:r>
-        <m:sSup>
-          <m:sSupPr>
-            <m:ctrlPr>
-              <w:rPr>
-                <w:rFonts w:ascii="Cambria Math" w:hAnsi="Cambria Math"/>
-                <w:i/>
-                <w:sz w:val="28"/>
-                <w:szCs w:val="28"/>
-              </w:rPr>
-            </m:ctrlPr>
-          </m:sSupPr>
-          <m:e>
-            <m:r>
-              <w:rPr>
-                <w:rFonts w:ascii="Cambria Math" w:hAnsi="Cambria Math"/>
-                <w:sz w:val="28"/>
-                <w:szCs w:val="28"/>
-              </w:rPr>
-              <m:t>N</m:t>
-            </m:r>
-          </m:e>
-          <m:sup>
-            <m:r>
-              <w:rPr>
-                <w:rFonts w:ascii="Cambria Math" w:hAnsi="Cambria Math"/>
-                <w:sz w:val="28"/>
-                <w:szCs w:val="28"/>
-              </w:rPr>
-              <m:t>RF</m:t>
-            </m:r>
-          </m:sup>
-        </m:sSup>
-        <m:r>
-          <w:rPr>
-            <w:rFonts w:ascii="Cambria Math" w:hAnsi="Cambria Math"/>
-            <w:sz w:val="28"/>
-            <w:szCs w:val="28"/>
-          </w:rPr>
-          <m:t>={</m:t>
-        </m:r>
-        <m:sSub>
-          <m:sSubPr>
-            <m:ctrlPr>
-              <w:rPr>
-                <w:rFonts w:ascii="Cambria Math" w:hAnsi="Cambria Math"/>
-                <w:i/>
-                <w:sz w:val="28"/>
-                <w:szCs w:val="28"/>
-              </w:rPr>
-            </m:ctrlPr>
-          </m:sSubPr>
-          <m:e>
-            <m:r>
-              <w:rPr>
-                <w:rFonts w:ascii="Cambria Math" w:hAnsi="Cambria Math"/>
-                <w:sz w:val="28"/>
-                <w:szCs w:val="28"/>
-              </w:rPr>
-              <m:t>N</m:t>
-            </m:r>
-          </m:e>
-          <m:sub>
-            <m:r>
-              <w:rPr>
-                <w:rFonts w:ascii="Cambria Math" w:hAnsi="Cambria Math"/>
-                <w:sz w:val="28"/>
-                <w:szCs w:val="28"/>
-              </w:rPr>
-              <m:t>S</m:t>
-            </m:r>
-          </m:sub>
-        </m:sSub>
-        <m:r>
-          <w:rPr>
-            <w:rFonts w:ascii="Cambria Math" w:hAnsi="Cambria Math"/>
-            <w:sz w:val="28"/>
-            <w:szCs w:val="28"/>
-          </w:rPr>
-          <m:t xml:space="preserve">,  </m:t>
-        </m:r>
-        <m:sSub>
-          <m:sSubPr>
-            <m:ctrlPr>
-              <w:rPr>
-                <w:rFonts w:ascii="Cambria Math" w:hAnsi="Cambria Math"/>
-                <w:i/>
-                <w:sz w:val="28"/>
-                <w:szCs w:val="28"/>
-              </w:rPr>
-            </m:ctrlPr>
-          </m:sSubPr>
-          <m:e>
-            <m:r>
-              <w:rPr>
-                <w:rFonts w:ascii="Cambria Math" w:hAnsi="Cambria Math"/>
-                <w:sz w:val="28"/>
-                <w:szCs w:val="28"/>
-              </w:rPr>
-              <m:t>N</m:t>
-            </m:r>
-          </m:e>
-          <m:sub>
-            <m:r>
-              <w:rPr>
-                <w:rFonts w:ascii="Cambria Math" w:hAnsi="Cambria Math"/>
-                <w:sz w:val="28"/>
-                <w:szCs w:val="28"/>
-              </w:rPr>
-              <m:t>S</m:t>
-            </m:r>
-          </m:sub>
-        </m:sSub>
-        <m:r>
-          <w:rPr>
-            <w:rFonts w:ascii="Cambria Math" w:hAnsi="Cambria Math"/>
-            <w:sz w:val="28"/>
-            <w:szCs w:val="28"/>
-          </w:rPr>
-          <m:t xml:space="preserve">+1, </m:t>
-        </m:r>
-        <m:sSub>
-          <m:sSubPr>
-            <m:ctrlPr>
-              <w:rPr>
-                <w:rFonts w:ascii="Cambria Math" w:hAnsi="Cambria Math"/>
-                <w:i/>
-                <w:sz w:val="28"/>
-                <w:szCs w:val="28"/>
-              </w:rPr>
-            </m:ctrlPr>
-          </m:sSubPr>
-          <m:e>
-            <m:r>
-              <w:rPr>
-                <w:rFonts w:ascii="Cambria Math" w:hAnsi="Cambria Math"/>
-                <w:sz w:val="28"/>
-                <w:szCs w:val="28"/>
-              </w:rPr>
-              <m:t>N</m:t>
-            </m:r>
-          </m:e>
-          <m:sub>
-            <m:r>
-              <w:rPr>
-                <w:rFonts w:ascii="Cambria Math" w:hAnsi="Cambria Math"/>
-                <w:sz w:val="28"/>
-                <w:szCs w:val="28"/>
-              </w:rPr>
-              <m:t>S</m:t>
-            </m:r>
-          </m:sub>
-        </m:sSub>
-        <m:r>
-          <w:rPr>
-            <w:rFonts w:ascii="Cambria Math" w:hAnsi="Cambria Math"/>
-            <w:sz w:val="28"/>
-            <w:szCs w:val="28"/>
-          </w:rPr>
-          <m:t>+3}</m:t>
-        </m:r>
-      </m:oMath>
-      <w:r>
-        <w:rPr>
-          <w:sz w:val="28"/>
-          <w:szCs w:val="28"/>
-        </w:rPr>
-        <w:t>, and phase shifters with 1-bit and infinite</w:t>
-      </w:r>
-      <w:r>
-        <w:rPr>
-          <w:sz w:val="28"/>
-          <w:szCs w:val="28"/>
-        </w:rPr>
-        <w:t xml:space="preserve"> </w:t>
-      </w:r>
-      <w:r>
-        <w:rPr>
-          <w:sz w:val="28"/>
-          <w:szCs w:val="28"/>
-        </w:rPr>
-        <w:t>resolutions</w:t>
-      </w:r>
-      <w:r>
-        <w:rPr>
-          <w:sz w:val="28"/>
-          <w:szCs w:val="28"/>
-        </w:rPr>
-        <w:t>.</w:t>
-      </w:r>
     </w:p>
     <w:p>
       <w:pPr>
@@ -9319,14 +10139,7 @@
           <w:sz w:val="28"/>
           <w:szCs w:val="28"/>
         </w:rPr>
-        <w:t xml:space="preserve">are significantly higher than that of </w:t>
-      </w:r>
-      <w:r>
-        <w:rPr>
-          <w:sz w:val="28"/>
-          <w:szCs w:val="28"/>
-        </w:rPr>
-        <w:t xml:space="preserve">1-bit phase shifters, and </w:t>
+        <w:t xml:space="preserve">are significantly higher than that of 1-bit phase shifters, and </w:t>
       </w:r>
       <w:r>
         <w:rPr>
@@ -9437,20 +10250,176 @@
       <w:r>
         <w:rPr>
           <w:noProof/>
+        </w:rPr>
+        <mc:AlternateContent>
+          <mc:Choice Requires="wps">
+            <w:drawing>
+              <wp:anchor distT="0" distB="0" distL="114300" distR="114300" simplePos="0" relativeHeight="251720704" behindDoc="0" locked="0" layoutInCell="1" allowOverlap="1" wp14:anchorId="63AA61D3" wp14:editId="22072C57">
+                <wp:simplePos x="0" y="0"/>
+                <wp:positionH relativeFrom="margin">
+                  <wp:align>center</wp:align>
+                </wp:positionH>
+                <wp:positionV relativeFrom="paragraph">
+                  <wp:posOffset>4302652</wp:posOffset>
+                </wp:positionV>
+                <wp:extent cx="6712585" cy="635"/>
+                <wp:effectExtent l="0" t="0" r="0" b="0"/>
+                <wp:wrapTopAndBottom/>
+                <wp:docPr id="321962113" name="Text Box 1"/>
+                <wp:cNvGraphicFramePr/>
+                <a:graphic xmlns:a="http://schemas.openxmlformats.org/drawingml/2006/main">
+                  <a:graphicData uri="http://schemas.microsoft.com/office/word/2010/wordprocessingShape">
+                    <wps:wsp>
+                      <wps:cNvSpPr txBox="1"/>
+                      <wps:spPr>
+                        <a:xfrm>
+                          <a:off x="0" y="0"/>
+                          <a:ext cx="6712585" cy="635"/>
+                        </a:xfrm>
+                        <a:prstGeom prst="rect">
+                          <a:avLst/>
+                        </a:prstGeom>
+                        <a:solidFill>
+                          <a:prstClr val="white"/>
+                        </a:solidFill>
+                        <a:ln>
+                          <a:noFill/>
+                        </a:ln>
+                      </wps:spPr>
+                      <wps:txbx>
+                        <w:txbxContent>
+                          <w:p>
+                            <w:pPr>
+                              <w:pStyle w:val="Caption"/>
+                              <w:jc w:val="center"/>
+                              <w:rPr>
+                                <w:noProof/>
+                                <w:sz w:val="28"/>
+                                <w:szCs w:val="28"/>
+                              </w:rPr>
+                            </w:pPr>
+                            <w:r>
+                              <w:t>Figure 2</w:t>
+                            </w:r>
+                            <w:r>
+                              <w:t>1</w:t>
+                            </w:r>
+                            <w:r>
+                              <w:rPr>
+                                <w:rFonts w:hint="eastAsia"/>
+                              </w:rPr>
+                              <w:t>:</w:t>
+                            </w:r>
+                            <w:r>
+                              <w:t xml:space="preserve"> </w:t>
+                            </w:r>
+                            <w:r>
+                              <w:t>Spectral efficiency (</w:t>
+                            </w:r>
+                            <w:r>
+                              <w:t>infinite resolution</w:t>
+                            </w:r>
+                            <w:r>
+                              <w:t xml:space="preserve"> </w:t>
+                            </w:r>
+                            <w:r>
+                              <w:t>phase shifter) vs. SNR, 10</w:t>
+                            </w:r>
+                            <w:r>
+                              <w:t>0</w:t>
+                            </w:r>
+                            <w:r>
+                              <w:t>0 Monte Carlo trials</w:t>
+                            </w:r>
+                          </w:p>
+                        </w:txbxContent>
+                      </wps:txbx>
+                      <wps:bodyPr rot="0" spcFirstLastPara="0" vertOverflow="overflow" horzOverflow="overflow" vert="horz" wrap="square" lIns="0" tIns="0" rIns="0" bIns="0" numCol="1" spcCol="0" rtlCol="0" fromWordArt="0" anchor="t" anchorCtr="0" forceAA="0" compatLnSpc="1">
+                        <a:prstTxWarp prst="textNoShape">
+                          <a:avLst/>
+                        </a:prstTxWarp>
+                        <a:spAutoFit/>
+                      </wps:bodyPr>
+                    </wps:wsp>
+                  </a:graphicData>
+                </a:graphic>
+              </wp:anchor>
+            </w:drawing>
+          </mc:Choice>
+          <mc:Fallback>
+            <w:pict>
+              <v:shape w14:anchorId="63AA61D3" id="_x0000_s1035" type="#_x0000_t202" style="position:absolute;margin-left:0;margin-top:338.8pt;width:528.55pt;height:.05pt;z-index:251720704;visibility:visible;mso-wrap-style:square;mso-wrap-distance-left:9pt;mso-wrap-distance-top:0;mso-wrap-distance-right:9pt;mso-wrap-distance-bottom:0;mso-position-horizontal:center;mso-position-horizontal-relative:margin;mso-position-vertical:absolute;mso-position-vertical-relative:text;v-text-anchor:top" o:gfxdata="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" stroked="f">
+                <v:textbox style="mso-fit-shape-to-text:t" inset="0,0,0,0">
+                  <w:txbxContent>
+                    <w:p>
+                      <w:pPr>
+                        <w:pStyle w:val="Caption"/>
+                        <w:jc w:val="center"/>
+                        <w:rPr>
+                          <w:noProof/>
+                          <w:sz w:val="28"/>
+                          <w:szCs w:val="28"/>
+                        </w:rPr>
+                      </w:pPr>
+                      <w:r>
+                        <w:t>Figure 2</w:t>
+                      </w:r>
+                      <w:r>
+                        <w:t>1</w:t>
+                      </w:r>
+                      <w:r>
+                        <w:rPr>
+                          <w:rFonts w:hint="eastAsia"/>
+                        </w:rPr>
+                        <w:t>:</w:t>
+                      </w:r>
+                      <w:r>
+                        <w:t xml:space="preserve"> </w:t>
+                      </w:r>
+                      <w:r>
+                        <w:t>Spectral efficiency (</w:t>
+                      </w:r>
+                      <w:r>
+                        <w:t>infinite resolution</w:t>
+                      </w:r>
+                      <w:r>
+                        <w:t xml:space="preserve"> </w:t>
+                      </w:r>
+                      <w:r>
+                        <w:t>phase shifter) vs. SNR, 10</w:t>
+                      </w:r>
+                      <w:r>
+                        <w:t>0</w:t>
+                      </w:r>
+                      <w:r>
+                        <w:t>0 Monte Carlo trials</w:t>
+                      </w:r>
+                    </w:p>
+                  </w:txbxContent>
+                </v:textbox>
+                <w10:wrap type="topAndBottom" anchorx="margin"/>
+              </v:shape>
+            </w:pict>
+          </mc:Fallback>
+        </mc:AlternateContent>
+      </w:r>
+      <w:r>
+        <w:rPr>
+          <w:noProof/>
           <w:sz w:val="28"/>
           <w:szCs w:val="28"/>
         </w:rPr>
         <w:drawing>
-          <wp:anchor distT="0" distB="0" distL="114300" distR="114300" simplePos="0" relativeHeight="251702272" behindDoc="0" locked="0" layoutInCell="1" allowOverlap="1" wp14:anchorId="5CF8849E" wp14:editId="3BBB7A03">
+          <wp:anchor distT="0" distB="0" distL="114300" distR="114300" simplePos="0" relativeHeight="251702272" behindDoc="0" locked="0" layoutInCell="1" allowOverlap="1" wp14:anchorId="5CF8849E" wp14:editId="568BA5A2">
             <wp:simplePos x="0" y="0"/>
             <wp:positionH relativeFrom="page">
-              <wp:align>left</wp:align>
+              <wp:posOffset>546100</wp:posOffset>
             </wp:positionH>
             <wp:positionV relativeFrom="paragraph">
-              <wp:posOffset>564515</wp:posOffset>
+              <wp:posOffset>566420</wp:posOffset>
             </wp:positionV>
-            <wp:extent cx="7734300" cy="3729990"/>
-            <wp:effectExtent l="0" t="0" r="0" b="3810"/>
+            <wp:extent cx="6779895" cy="3729355"/>
+            <wp:effectExtent l="0" t="0" r="1905" b="4445"/>
             <wp:wrapTopAndBottom/>
             <wp:docPr id="1505330449" name="Picture 7" descr="A picture containing line, plot, diagram, text&#10;&#10;Description automatically generated"/>
             <wp:cNvGraphicFramePr>
@@ -9463,7 +10432,7 @@
                     <pic:cNvPr id="1505330449" name="Picture 7" descr="A picture containing line, plot, diagram, text&#10;&#10;Description automatically generated"/>
                     <pic:cNvPicPr/>
                   </pic:nvPicPr>
-                  <pic:blipFill>
+                  <pic:blipFill rotWithShape="1">
                     <a:blip r:embed="rId26" cstate="print">
                       <a:extLst>
                         <a:ext uri="{28A0092B-C50C-407E-A947-70E740481C1C}">
@@ -9471,18 +10440,25 @@
                         </a:ext>
                       </a:extLst>
                     </a:blip>
-                    <a:stretch>
-                      <a:fillRect/>
-                    </a:stretch>
+                    <a:srcRect l="7064" r="5271"/>
+                    <a:stretch/>
                   </pic:blipFill>
-                  <pic:spPr>
+                  <pic:spPr bwMode="auto">
                     <a:xfrm>
                       <a:off x="0" y="0"/>
-                      <a:ext cx="7752455" cy="3738737"/>
+                      <a:ext cx="6779895" cy="3729355"/>
                     </a:xfrm>
                     <a:prstGeom prst="rect">
                       <a:avLst/>
                     </a:prstGeom>
+                    <a:ln>
+                      <a:noFill/>
+                    </a:ln>
+                    <a:extLst>
+                      <a:ext uri="{53640926-AAD7-44D8-BBD7-CCE9431645EC}">
+                        <a14:shadowObscured xmlns:a14="http://schemas.microsoft.com/office/drawing/2010/main"/>
+                      </a:ext>
+                    </a:extLst>
                   </pic:spPr>
                 </pic:pic>
               </a:graphicData>
@@ -9544,10 +10520,160 @@
       <w:r>
         <w:rPr>
           <w:noProof/>
-          <w:sz w:val="28"/>
-          <w:szCs w:val="28"/>
         </w:rPr>
         <w:lastRenderedPageBreak/>
+        <mc:AlternateContent>
+          <mc:Choice Requires="wps">
+            <w:drawing>
+              <wp:anchor distT="0" distB="0" distL="114300" distR="114300" simplePos="0" relativeHeight="251722752" behindDoc="0" locked="0" layoutInCell="1" allowOverlap="1" wp14:anchorId="1DD486DB" wp14:editId="383F63E9">
+                <wp:simplePos x="0" y="0"/>
+                <wp:positionH relativeFrom="margin">
+                  <wp:align>center</wp:align>
+                </wp:positionH>
+                <wp:positionV relativeFrom="paragraph">
+                  <wp:posOffset>4249543</wp:posOffset>
+                </wp:positionV>
+                <wp:extent cx="6712585" cy="635"/>
+                <wp:effectExtent l="0" t="0" r="0" b="0"/>
+                <wp:wrapTopAndBottom/>
+                <wp:docPr id="539693055" name="Text Box 1"/>
+                <wp:cNvGraphicFramePr/>
+                <a:graphic xmlns:a="http://schemas.openxmlformats.org/drawingml/2006/main">
+                  <a:graphicData uri="http://schemas.microsoft.com/office/word/2010/wordprocessingShape">
+                    <wps:wsp>
+                      <wps:cNvSpPr txBox="1"/>
+                      <wps:spPr>
+                        <a:xfrm>
+                          <a:off x="0" y="0"/>
+                          <a:ext cx="6712585" cy="635"/>
+                        </a:xfrm>
+                        <a:prstGeom prst="rect">
+                          <a:avLst/>
+                        </a:prstGeom>
+                        <a:solidFill>
+                          <a:prstClr val="white"/>
+                        </a:solidFill>
+                        <a:ln>
+                          <a:noFill/>
+                        </a:ln>
+                      </wps:spPr>
+                      <wps:txbx>
+                        <w:txbxContent>
+                          <w:p>
+                            <w:pPr>
+                              <w:pStyle w:val="Caption"/>
+                              <w:jc w:val="center"/>
+                              <w:rPr>
+                                <w:noProof/>
+                                <w:sz w:val="28"/>
+                                <w:szCs w:val="28"/>
+                              </w:rPr>
+                            </w:pPr>
+                            <w:r>
+                              <w:t>Figure 2</w:t>
+                            </w:r>
+                            <w:r>
+                              <w:t>2</w:t>
+                            </w:r>
+                            <w:r>
+                              <w:rPr>
+                                <w:rFonts w:hint="eastAsia"/>
+                              </w:rPr>
+                              <w:t>:</w:t>
+                            </w:r>
+                            <w:r>
+                              <w:t xml:space="preserve"> </w:t>
+                            </w:r>
+                            <w:r>
+                              <w:t>Spectral efficiency (</w:t>
+                            </w:r>
+                            <w:r>
+                              <w:t xml:space="preserve">1-bit </w:t>
+                            </w:r>
+                            <w:r>
+                              <w:t>phase shifter) vs. SNR, 10</w:t>
+                            </w:r>
+                            <w:r>
+                              <w:t>0</w:t>
+                            </w:r>
+                            <w:r>
+                              <w:t>0 Monte Carlo trials</w:t>
+                            </w:r>
+                          </w:p>
+                        </w:txbxContent>
+                      </wps:txbx>
+                      <wps:bodyPr rot="0" spcFirstLastPara="0" vertOverflow="overflow" horzOverflow="overflow" vert="horz" wrap="square" lIns="0" tIns="0" rIns="0" bIns="0" numCol="1" spcCol="0" rtlCol="0" fromWordArt="0" anchor="t" anchorCtr="0" forceAA="0" compatLnSpc="1">
+                        <a:prstTxWarp prst="textNoShape">
+                          <a:avLst/>
+                        </a:prstTxWarp>
+                        <a:spAutoFit/>
+                      </wps:bodyPr>
+                    </wps:wsp>
+                  </a:graphicData>
+                </a:graphic>
+              </wp:anchor>
+            </w:drawing>
+          </mc:Choice>
+          <mc:Fallback>
+            <w:pict>
+              <v:shape w14:anchorId="1DD486DB" id="_x0000_s1036" type="#_x0000_t202" style="position:absolute;margin-left:0;margin-top:334.6pt;width:528.55pt;height:.05pt;z-index:251722752;visibility:visible;mso-wrap-style:square;mso-wrap-distance-left:9pt;mso-wrap-distance-top:0;mso-wrap-distance-right:9pt;mso-wrap-distance-bottom:0;mso-position-horizontal:center;mso-position-horizontal-relative:margin;mso-position-vertical:absolute;mso-position-vertical-relative:text;v-text-anchor:top" o:gfxdata="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" stroked="f">
+                <v:textbox style="mso-fit-shape-to-text:t" inset="0,0,0,0">
+                  <w:txbxContent>
+                    <w:p>
+                      <w:pPr>
+                        <w:pStyle w:val="Caption"/>
+                        <w:jc w:val="center"/>
+                        <w:rPr>
+                          <w:noProof/>
+                          <w:sz w:val="28"/>
+                          <w:szCs w:val="28"/>
+                        </w:rPr>
+                      </w:pPr>
+                      <w:r>
+                        <w:t>Figure 2</w:t>
+                      </w:r>
+                      <w:r>
+                        <w:t>2</w:t>
+                      </w:r>
+                      <w:r>
+                        <w:rPr>
+                          <w:rFonts w:hint="eastAsia"/>
+                        </w:rPr>
+                        <w:t>:</w:t>
+                      </w:r>
+                      <w:r>
+                        <w:t xml:space="preserve"> </w:t>
+                      </w:r>
+                      <w:r>
+                        <w:t>Spectral efficiency (</w:t>
+                      </w:r>
+                      <w:r>
+                        <w:t xml:space="preserve">1-bit </w:t>
+                      </w:r>
+                      <w:r>
+                        <w:t>phase shifter) vs. SNR, 10</w:t>
+                      </w:r>
+                      <w:r>
+                        <w:t>0</w:t>
+                      </w:r>
+                      <w:r>
+                        <w:t>0 Monte Carlo trials</w:t>
+                      </w:r>
+                    </w:p>
+                  </w:txbxContent>
+                </v:textbox>
+                <w10:wrap type="topAndBottom" anchorx="margin"/>
+              </v:shape>
+            </w:pict>
+          </mc:Fallback>
+        </mc:AlternateContent>
+      </w:r>
+      <w:r>
+        <w:rPr>
+          <w:noProof/>
+          <w:sz w:val="28"/>
+          <w:szCs w:val="28"/>
+        </w:rPr>
         <w:drawing>
           <wp:anchor distT="0" distB="0" distL="114300" distR="114300" simplePos="0" relativeHeight="251701248" behindDoc="0" locked="0" layoutInCell="1" allowOverlap="1" wp14:anchorId="5DA81D53" wp14:editId="00D204CC">
             <wp:simplePos x="0" y="0"/>
@@ -9710,14 +10836,6 @@
     <w:p>
       <w:pPr>
         <w:rPr>
-          <w:sz w:val="28"/>
-          <w:szCs w:val="28"/>
-        </w:rPr>
-      </w:pPr>
-    </w:p>
-    <w:p>
-      <w:pPr>
-        <w:rPr>
           <w:b/>
           <w:bCs/>
           <w:sz w:val="36"/>
@@ -9742,37 +10860,448 @@
           <w:szCs w:val="28"/>
         </w:rPr>
       </w:pPr>
-    </w:p>
-    <w:p>
-      <w:pPr>
-        <w:rPr>
-          <w:sz w:val="28"/>
-          <w:szCs w:val="28"/>
-        </w:rPr>
-      </w:pPr>
-      <w:r>
-        <w:rPr>
-          <w:sz w:val="28"/>
-          <w:szCs w:val="28"/>
-        </w:rPr>
-        <w:t>Conclusion</w:t>
-      </w:r>
-    </w:p>
-    <w:p>
-      <w:pPr>
-        <w:rPr>
-          <w:sz w:val="28"/>
-          <w:szCs w:val="28"/>
-        </w:rPr>
-      </w:pPr>
-    </w:p>
-    <w:p>
-      <w:pPr>
-        <w:rPr>
-          <w:sz w:val="28"/>
-          <w:szCs w:val="28"/>
-        </w:rPr>
-      </w:pPr>
+      <w:r>
+        <w:rPr>
+          <w:sz w:val="28"/>
+          <w:szCs w:val="28"/>
+        </w:rPr>
+        <w:t xml:space="preserve">This project implements the hybrid beamformer </w:t>
+      </w:r>
+      <w:r>
+        <w:rPr>
+          <w:sz w:val="28"/>
+          <w:szCs w:val="28"/>
+        </w:rPr>
+        <w:t xml:space="preserve">architecture </w:t>
+      </w:r>
+      <w:r>
+        <w:rPr>
+          <w:sz w:val="28"/>
+          <w:szCs w:val="28"/>
+        </w:rPr>
+        <w:t>proposed by the reference paper</w:t>
+      </w:r>
+      <w:r>
+        <w:rPr>
+          <w:sz w:val="28"/>
+          <w:szCs w:val="28"/>
+        </w:rPr>
+        <w:t xml:space="preserve"> for wireless systems with large-scale </w:t>
+      </w:r>
+      <w:r>
+        <w:rPr>
+          <w:rFonts w:hint="eastAsia"/>
+          <w:sz w:val="28"/>
+          <w:szCs w:val="28"/>
+        </w:rPr>
+        <w:t>antenna</w:t>
+      </w:r>
+      <w:r>
+        <w:rPr>
+          <w:sz w:val="28"/>
+          <w:szCs w:val="28"/>
+        </w:rPr>
+        <w:t xml:space="preserve"> arrays</w:t>
+      </w:r>
+      <w:r>
+        <w:rPr>
+          <w:sz w:val="28"/>
+          <w:szCs w:val="28"/>
+        </w:rPr>
+        <w:t xml:space="preserve">. </w:t>
+      </w:r>
+      <w:r>
+        <w:rPr>
+          <w:sz w:val="28"/>
+          <w:szCs w:val="28"/>
+        </w:rPr>
+        <w:t>It focuses on single-user scenario</w:t>
+      </w:r>
+      <w:r>
+        <w:rPr>
+          <w:sz w:val="28"/>
+          <w:szCs w:val="28"/>
+        </w:rPr>
+        <w:t xml:space="preserve"> and explores </w:t>
+      </w:r>
+      <w:r>
+        <w:rPr>
+          <w:sz w:val="28"/>
+          <w:szCs w:val="28"/>
+        </w:rPr>
+        <w:t>the performance of hybrid beamformers</w:t>
+      </w:r>
+      <w:r>
+        <w:rPr>
+          <w:sz w:val="28"/>
+          <w:szCs w:val="28"/>
+        </w:rPr>
+        <w:t>.</w:t>
+      </w:r>
+      <w:r>
+        <w:rPr>
+          <w:sz w:val="28"/>
+          <w:szCs w:val="28"/>
+        </w:rPr>
+        <w:t xml:space="preserve"> </w:t>
+      </w:r>
+      <w:r>
+        <w:rPr>
+          <w:sz w:val="28"/>
+          <w:szCs w:val="28"/>
+        </w:rPr>
+        <w:t xml:space="preserve">It first implements </w:t>
+      </w:r>
+      <w:r>
+        <w:rPr>
+          <w:sz w:val="28"/>
+          <w:szCs w:val="28"/>
+        </w:rPr>
+        <w:t xml:space="preserve">a hybrid beamformer design </w:t>
+      </w:r>
+      <w:r>
+        <w:rPr>
+          <w:sz w:val="28"/>
+          <w:szCs w:val="28"/>
+        </w:rPr>
+        <w:t xml:space="preserve">in a </w:t>
+      </w:r>
+      <w:r>
+        <w:rPr>
+          <w:sz w:val="28"/>
+          <w:szCs w:val="28"/>
+        </w:rPr>
+        <w:t>64*16 MIMO</w:t>
+      </w:r>
+      <w:r>
+        <w:rPr>
+          <w:sz w:val="28"/>
+          <w:szCs w:val="28"/>
+        </w:rPr>
+        <w:t xml:space="preserve"> system </w:t>
+      </w:r>
+      <w:r>
+        <w:rPr>
+          <w:sz w:val="28"/>
+          <w:szCs w:val="28"/>
+        </w:rPr>
+        <w:t xml:space="preserve">assuming </w:t>
+      </w:r>
+      <w:r>
+        <w:rPr>
+          <w:sz w:val="28"/>
+          <w:szCs w:val="28"/>
+        </w:rPr>
+        <w:t xml:space="preserve">the number of RF chains </w:t>
+      </w:r>
+      <w:r>
+        <w:rPr>
+          <w:sz w:val="28"/>
+          <w:szCs w:val="28"/>
+        </w:rPr>
+        <w:t xml:space="preserve">is </w:t>
+      </w:r>
+      <w:r>
+        <w:rPr>
+          <w:sz w:val="28"/>
+          <w:szCs w:val="28"/>
+        </w:rPr>
+        <w:t>equal to the number of data streams</w:t>
+      </w:r>
+      <w:r>
+        <w:rPr>
+          <w:sz w:val="28"/>
+          <w:szCs w:val="28"/>
+        </w:rPr>
+        <w:t xml:space="preserve">, </w:t>
+      </w:r>
+      <w:r>
+        <w:rPr>
+          <w:sz w:val="28"/>
+          <w:szCs w:val="28"/>
+        </w:rPr>
+        <w:t xml:space="preserve">then </w:t>
+      </w:r>
+      <w:r>
+        <w:rPr>
+          <w:sz w:val="28"/>
+          <w:szCs w:val="28"/>
+        </w:rPr>
+        <w:t xml:space="preserve">modifies the algorithm to compare the difference between </w:t>
+      </w:r>
+      <w:r>
+        <w:rPr>
+          <w:sz w:val="28"/>
+          <w:szCs w:val="28"/>
+        </w:rPr>
+        <w:t xml:space="preserve">infinite resolution and 1-bit phase shifters. The process is repeated for the scenario that the number of </w:t>
+      </w:r>
+      <w:r>
+        <w:rPr>
+          <w:sz w:val="28"/>
+          <w:szCs w:val="28"/>
+        </w:rPr>
+        <w:t xml:space="preserve">RF chains </w:t>
+      </w:r>
+      <w:r>
+        <w:rPr>
+          <w:sz w:val="28"/>
+          <w:szCs w:val="28"/>
+        </w:rPr>
+        <w:t xml:space="preserve">is </w:t>
+      </w:r>
+      <w:r>
+        <w:rPr>
+          <w:sz w:val="28"/>
+          <w:szCs w:val="28"/>
+        </w:rPr>
+        <w:t>less than twice but larger than once of the number of data streams</w:t>
+      </w:r>
+      <w:r>
+        <w:rPr>
+          <w:sz w:val="28"/>
+          <w:szCs w:val="28"/>
+        </w:rPr>
+        <w:t xml:space="preserve">. The simulation results </w:t>
+      </w:r>
+      <w:r>
+        <w:rPr>
+          <w:sz w:val="28"/>
+          <w:szCs w:val="28"/>
+        </w:rPr>
+        <w:t xml:space="preserve">are in accordance with the paper’s </w:t>
+      </w:r>
+      <w:r>
+        <w:rPr>
+          <w:sz w:val="28"/>
+          <w:szCs w:val="28"/>
+        </w:rPr>
+        <w:t xml:space="preserve">simulation figures </w:t>
+      </w:r>
+      <w:r>
+        <w:rPr>
+          <w:sz w:val="28"/>
+          <w:szCs w:val="28"/>
+        </w:rPr>
+        <w:t xml:space="preserve">with only minor </w:t>
+      </w:r>
+      <w:r>
+        <w:rPr>
+          <w:sz w:val="28"/>
+          <w:szCs w:val="28"/>
+        </w:rPr>
+        <w:t>difference on the range of spectral efficiency.</w:t>
+      </w:r>
+      <w:r>
+        <w:rPr>
+          <w:sz w:val="28"/>
+          <w:szCs w:val="28"/>
+        </w:rPr>
+        <w:t xml:space="preserve"> Result 2 </w:t>
+      </w:r>
+      <w:r>
+        <w:rPr>
+          <w:sz w:val="28"/>
+          <w:szCs w:val="28"/>
+        </w:rPr>
+        <w:t xml:space="preserve">shows the </w:t>
+      </w:r>
+      <w:r>
+        <w:rPr>
+          <w:sz w:val="28"/>
+          <w:szCs w:val="28"/>
+        </w:rPr>
+        <w:t xml:space="preserve">performance of infinite resolution phase shifter is better than that of 1-bit phase shifter, which is </w:t>
+      </w:r>
+      <w:r>
+        <w:rPr>
+          <w:sz w:val="28"/>
+          <w:szCs w:val="28"/>
+        </w:rPr>
+        <w:t xml:space="preserve">opposite </w:t>
+      </w:r>
+      <w:r>
+        <w:rPr>
+          <w:sz w:val="28"/>
+          <w:szCs w:val="28"/>
+        </w:rPr>
+        <w:t xml:space="preserve">from </w:t>
+      </w:r>
+      <w:r>
+        <w:rPr>
+          <w:sz w:val="28"/>
+          <w:szCs w:val="28"/>
+        </w:rPr>
+        <w:t xml:space="preserve">paper Fig. </w:t>
+      </w:r>
+      <w:r>
+        <w:rPr>
+          <w:sz w:val="28"/>
+          <w:szCs w:val="28"/>
+        </w:rPr>
+        <w:t>3</w:t>
+      </w:r>
+      <w:r>
+        <w:rPr>
+          <w:sz w:val="28"/>
+          <w:szCs w:val="28"/>
+        </w:rPr>
+        <w:t>,</w:t>
+      </w:r>
+      <w:r>
+        <w:rPr>
+          <w:sz w:val="28"/>
+          <w:szCs w:val="28"/>
+        </w:rPr>
+        <w:t xml:space="preserve"> because the </w:t>
+      </w:r>
+      <w:r>
+        <w:rPr>
+          <w:sz w:val="28"/>
+          <w:szCs w:val="28"/>
+        </w:rPr>
+        <w:t xml:space="preserve">project does not quantize the </w:t>
+      </w:r>
+      <w:r>
+        <w:rPr>
+          <w:sz w:val="28"/>
+          <w:szCs w:val="28"/>
+        </w:rPr>
+        <w:t xml:space="preserve">infinite </w:t>
+      </w:r>
+      <w:r>
+        <w:rPr>
+          <w:sz w:val="28"/>
+          <w:szCs w:val="28"/>
+        </w:rPr>
+        <w:t xml:space="preserve">resolution phase shifter </w:t>
+      </w:r>
+      <w:r>
+        <w:rPr>
+          <w:sz w:val="28"/>
+          <w:szCs w:val="28"/>
+        </w:rPr>
+        <w:t>as in the paper. Result 3</w:t>
+      </w:r>
+      <w:r>
+        <w:rPr>
+          <w:sz w:val="28"/>
+          <w:szCs w:val="28"/>
+        </w:rPr>
+        <w:t xml:space="preserve"> shows that </w:t>
+      </w:r>
+      <w:r>
+        <w:rPr>
+          <w:sz w:val="28"/>
+          <w:szCs w:val="28"/>
+        </w:rPr>
+        <w:t xml:space="preserve">increasing the number of RF chains </w:t>
+      </w:r>
+      <w:r>
+        <w:rPr>
+          <w:sz w:val="28"/>
+          <w:szCs w:val="28"/>
+        </w:rPr>
+        <w:t xml:space="preserve">in </w:t>
+      </w:r>
+      <w:r>
+        <w:rPr>
+          <w:sz w:val="28"/>
+          <w:szCs w:val="28"/>
+        </w:rPr>
+        <w:t xml:space="preserve">hybrid beamformer architectures </w:t>
+      </w:r>
+      <w:r>
+        <w:rPr>
+          <w:sz w:val="28"/>
+          <w:szCs w:val="28"/>
+        </w:rPr>
+        <w:t xml:space="preserve">trades off </w:t>
+      </w:r>
+      <w:r>
+        <w:rPr>
+          <w:sz w:val="28"/>
+          <w:szCs w:val="28"/>
+        </w:rPr>
+        <w:t xml:space="preserve">its </w:t>
+      </w:r>
+      <w:r>
+        <w:rPr>
+          <w:sz w:val="28"/>
+          <w:szCs w:val="28"/>
+        </w:rPr>
+        <w:t xml:space="preserve">insufficiency </w:t>
+      </w:r>
+      <w:r>
+        <w:rPr>
+          <w:sz w:val="28"/>
+          <w:szCs w:val="28"/>
+        </w:rPr>
+        <w:t xml:space="preserve">in </w:t>
+      </w:r>
+      <w:r>
+        <w:rPr>
+          <w:sz w:val="28"/>
+          <w:szCs w:val="28"/>
+        </w:rPr>
+        <w:t xml:space="preserve">accuracy </w:t>
+      </w:r>
+      <w:r>
+        <w:rPr>
+          <w:sz w:val="28"/>
+          <w:szCs w:val="28"/>
+        </w:rPr>
+        <w:t>compared to fully digital ones</w:t>
+      </w:r>
+      <w:r>
+        <w:rPr>
+          <w:sz w:val="28"/>
+          <w:szCs w:val="28"/>
+        </w:rPr>
+        <w:t xml:space="preserve"> and thus </w:t>
+      </w:r>
+      <w:r>
+        <w:rPr>
+          <w:sz w:val="28"/>
+          <w:szCs w:val="28"/>
+        </w:rPr>
+        <w:t xml:space="preserve">allows it to serve as </w:t>
+      </w:r>
+      <w:r>
+        <w:rPr>
+          <w:sz w:val="28"/>
+          <w:szCs w:val="28"/>
+        </w:rPr>
+        <w:t xml:space="preserve">a </w:t>
+      </w:r>
+      <w:r>
+        <w:rPr>
+          <w:sz w:val="28"/>
+          <w:szCs w:val="28"/>
+        </w:rPr>
+        <w:t>sub-optimal solut</w:t>
+      </w:r>
+      <w:r>
+        <w:rPr>
+          <w:sz w:val="28"/>
+          <w:szCs w:val="28"/>
+        </w:rPr>
+        <w:t xml:space="preserve">ion </w:t>
+      </w:r>
+      <w:r>
+        <w:rPr>
+          <w:sz w:val="28"/>
+          <w:szCs w:val="28"/>
+        </w:rPr>
+        <w:t>for massive MIMO systems</w:t>
+      </w:r>
+      <w:r>
+        <w:rPr>
+          <w:sz w:val="28"/>
+          <w:szCs w:val="28"/>
+        </w:rPr>
+        <w:t>.</w:t>
+      </w:r>
     </w:p>
     <w:sectPr>
       <w:pgSz w:w="12240" w:h="15840"/>

</xml_diff>

<commit_message>
Finalized project report and slides, generated pdf versions
</commit_message>
<xml_diff>
--- a/ECE233_project_report_RuoyeWang_YidaChen.docx
+++ b/ECE233_project_report_RuoyeWang_YidaChen.docx
@@ -721,27 +721,14 @@
       <w:r>
         <w:t xml:space="preserve">Figure </w:t>
       </w:r>
-      <w:r>
-        <w:fldChar w:fldCharType="begin"/>
-      </w:r>
-      <w:r>
-        <w:instrText xml:space="preserve"> SEQ Figure \* ARABIC </w:instrText>
-      </w:r>
-      <w:r>
-        <w:fldChar w:fldCharType="separate"/>
-      </w:r>
-      <w:r>
-        <w:rPr>
-          <w:noProof/>
-        </w:rPr>
-        <w:t>1</w:t>
-      </w:r>
-      <w:r>
-        <w:rPr>
-          <w:noProof/>
-        </w:rPr>
-        <w:fldChar w:fldCharType="end"/>
-      </w:r>
+      <w:fldSimple w:instr=" SEQ Figure \* ARABIC ">
+        <w:r>
+          <w:rPr>
+            <w:noProof/>
+          </w:rPr>
+          <w:t>1</w:t>
+        </w:r>
+      </w:fldSimple>
       <w:r>
         <w:t>: Block diagram of the model proposed by the paper</w:t>
       </w:r>
@@ -2532,27 +2519,14 @@
       <w:r>
         <w:t xml:space="preserve">Figure </w:t>
       </w:r>
-      <w:r>
-        <w:fldChar w:fldCharType="begin"/>
-      </w:r>
-      <w:r>
-        <w:instrText xml:space="preserve"> SEQ Figure \* ARABIC </w:instrText>
-      </w:r>
-      <w:r>
-        <w:fldChar w:fldCharType="separate"/>
-      </w:r>
-      <w:r>
-        <w:rPr>
-          <w:noProof/>
-        </w:rPr>
-        <w:t>2</w:t>
-      </w:r>
-      <w:r>
-        <w:rPr>
-          <w:noProof/>
-        </w:rPr>
-        <w:fldChar w:fldCharType="end"/>
-      </w:r>
+      <w:fldSimple w:instr=" SEQ Figure \* ARABIC ">
+        <w:r>
+          <w:rPr>
+            <w:noProof/>
+          </w:rPr>
+          <w:t>2</w:t>
+        </w:r>
+      </w:fldSimple>
       <w:r>
         <w:rPr>
           <w:rFonts w:hint="eastAsia"/>
@@ -2662,27 +2636,14 @@
       <w:r>
         <w:t xml:space="preserve">Figure </w:t>
       </w:r>
-      <w:r>
-        <w:fldChar w:fldCharType="begin"/>
-      </w:r>
-      <w:r>
-        <w:instrText xml:space="preserve"> SEQ Figure \* ARABIC </w:instrText>
-      </w:r>
-      <w:r>
-        <w:fldChar w:fldCharType="separate"/>
-      </w:r>
-      <w:r>
-        <w:rPr>
-          <w:noProof/>
-        </w:rPr>
-        <w:t>3</w:t>
-      </w:r>
-      <w:r>
-        <w:rPr>
-          <w:noProof/>
-        </w:rPr>
-        <w:fldChar w:fldCharType="end"/>
-      </w:r>
+      <w:fldSimple w:instr=" SEQ Figure \* ARABIC ">
+        <w:r>
+          <w:rPr>
+            <w:noProof/>
+          </w:rPr>
+          <w:t>3</w:t>
+        </w:r>
+      </w:fldSimple>
       <w:r>
         <w:t>: Final processed signal</w:t>
       </w:r>
@@ -2948,27 +2909,14 @@
       <w:r>
         <w:t xml:space="preserve">Figure </w:t>
       </w:r>
-      <w:r>
-        <w:fldChar w:fldCharType="begin"/>
-      </w:r>
-      <w:r>
-        <w:instrText xml:space="preserve"> SEQ Figure \* ARABIC </w:instrText>
-      </w:r>
-      <w:r>
-        <w:fldChar w:fldCharType="separate"/>
-      </w:r>
-      <w:r>
-        <w:rPr>
-          <w:noProof/>
-        </w:rPr>
-        <w:t>4</w:t>
-      </w:r>
-      <w:r>
-        <w:rPr>
-          <w:noProof/>
-        </w:rPr>
-        <w:fldChar w:fldCharType="end"/>
-      </w:r>
+      <w:fldSimple w:instr=" SEQ Figure \* ARABIC ">
+        <w:r>
+          <w:rPr>
+            <w:noProof/>
+          </w:rPr>
+          <w:t>4</w:t>
+        </w:r>
+      </w:fldSimple>
       <w:r>
         <w:t>: the formula representing the main problem (K=1, disregarding k)</w:t>
       </w:r>
@@ -3280,27 +3228,14 @@
                             <w:r>
                               <w:t xml:space="preserve">Figure </w:t>
                             </w:r>
-                            <w:r>
-                              <w:fldChar w:fldCharType="begin"/>
-                            </w:r>
-                            <w:r>
-                              <w:instrText xml:space="preserve"> SEQ Figure \* ARABIC </w:instrText>
-                            </w:r>
-                            <w:r>
-                              <w:fldChar w:fldCharType="separate"/>
-                            </w:r>
-                            <w:r>
-                              <w:rPr>
-                                <w:noProof/>
-                              </w:rPr>
-                              <w:t>5</w:t>
-                            </w:r>
-                            <w:r>
-                              <w:rPr>
-                                <w:noProof/>
-                              </w:rPr>
-                              <w:fldChar w:fldCharType="end"/>
-                            </w:r>
+                            <w:fldSimple w:instr=" SEQ Figure \* ARABIC ">
+                              <w:r>
+                                <w:rPr>
+                                  <w:noProof/>
+                                </w:rPr>
+                                <w:t>5</w:t>
+                              </w:r>
+                            </w:fldSimple>
                             <w:r>
                               <w:t>: Precoder design formula</w:t>
                             </w:r>
@@ -3340,27 +3275,14 @@
                       <w:r>
                         <w:t xml:space="preserve">Figure </w:t>
                       </w:r>
-                      <w:r>
-                        <w:fldChar w:fldCharType="begin"/>
-                      </w:r>
-                      <w:r>
-                        <w:instrText xml:space="preserve"> SEQ Figure \* ARABIC </w:instrText>
-                      </w:r>
-                      <w:r>
-                        <w:fldChar w:fldCharType="separate"/>
-                      </w:r>
-                      <w:r>
-                        <w:rPr>
-                          <w:noProof/>
-                        </w:rPr>
-                        <w:t>5</w:t>
-                      </w:r>
-                      <w:r>
-                        <w:rPr>
-                          <w:noProof/>
-                        </w:rPr>
-                        <w:fldChar w:fldCharType="end"/>
-                      </w:r>
+                      <w:fldSimple w:instr=" SEQ Figure \* ARABIC ">
+                        <w:r>
+                          <w:rPr>
+                            <w:noProof/>
+                          </w:rPr>
+                          <w:t>5</w:t>
+                        </w:r>
+                      </w:fldSimple>
                       <w:r>
                         <w:t>: Precoder design formula</w:t>
                       </w:r>
@@ -3795,27 +3717,14 @@
                             <w:r>
                               <w:t xml:space="preserve">Figure </w:t>
                             </w:r>
-                            <w:r>
-                              <w:fldChar w:fldCharType="begin"/>
-                            </w:r>
-                            <w:r>
-                              <w:instrText xml:space="preserve"> SEQ Figure \* ARABIC </w:instrText>
-                            </w:r>
-                            <w:r>
-                              <w:fldChar w:fldCharType="separate"/>
-                            </w:r>
-                            <w:r>
-                              <w:rPr>
-                                <w:noProof/>
-                              </w:rPr>
-                              <w:t>6</w:t>
-                            </w:r>
-                            <w:r>
-                              <w:rPr>
-                                <w:noProof/>
-                              </w:rPr>
-                              <w:fldChar w:fldCharType="end"/>
-                            </w:r>
+                            <w:fldSimple w:instr=" SEQ Figure \* ARABIC ">
+                              <w:r>
+                                <w:rPr>
+                                  <w:noProof/>
+                                </w:rPr>
+                                <w:t>6</w:t>
+                              </w:r>
+                            </w:fldSimple>
                             <w:r>
                               <w:t>: RF precoder design formula</w:t>
                             </w:r>
@@ -3851,27 +3760,14 @@
                       <w:r>
                         <w:t xml:space="preserve">Figure </w:t>
                       </w:r>
-                      <w:r>
-                        <w:fldChar w:fldCharType="begin"/>
-                      </w:r>
-                      <w:r>
-                        <w:instrText xml:space="preserve"> SEQ Figure \* ARABIC </w:instrText>
-                      </w:r>
-                      <w:r>
-                        <w:fldChar w:fldCharType="separate"/>
-                      </w:r>
-                      <w:r>
-                        <w:rPr>
-                          <w:noProof/>
-                        </w:rPr>
-                        <w:t>6</w:t>
-                      </w:r>
-                      <w:r>
-                        <w:rPr>
-                          <w:noProof/>
-                        </w:rPr>
-                        <w:fldChar w:fldCharType="end"/>
-                      </w:r>
+                      <w:fldSimple w:instr=" SEQ Figure \* ARABIC ">
+                        <w:r>
+                          <w:rPr>
+                            <w:noProof/>
+                          </w:rPr>
+                          <w:t>6</w:t>
+                        </w:r>
+                      </w:fldSimple>
                       <w:r>
                         <w:t>: RF precoder design formula</w:t>
                       </w:r>
@@ -3945,27 +3841,14 @@
                             <w:r>
                               <w:t xml:space="preserve">Figure </w:t>
                             </w:r>
-                            <w:r>
-                              <w:fldChar w:fldCharType="begin"/>
-                            </w:r>
-                            <w:r>
-                              <w:instrText xml:space="preserve"> SEQ Figure \* ARABIC </w:instrText>
-                            </w:r>
-                            <w:r>
-                              <w:fldChar w:fldCharType="separate"/>
-                            </w:r>
-                            <w:r>
-                              <w:rPr>
-                                <w:noProof/>
-                              </w:rPr>
-                              <w:t>7</w:t>
-                            </w:r>
-                            <w:r>
-                              <w:rPr>
-                                <w:noProof/>
-                              </w:rPr>
-                              <w:fldChar w:fldCharType="end"/>
-                            </w:r>
+                            <w:fldSimple w:instr=" SEQ Figure \* ARABIC ">
+                              <w:r>
+                                <w:rPr>
+                                  <w:noProof/>
+                                </w:rPr>
+                                <w:t>7</w:t>
+                              </w:r>
+                            </w:fldSimple>
                             <w:r>
                               <w:t>: Algorithm 1 to calculate RF precoder</w:t>
                             </w:r>
@@ -4010,27 +3893,14 @@
                       <w:r>
                         <w:t xml:space="preserve">Figure </w:t>
                       </w:r>
-                      <w:r>
-                        <w:fldChar w:fldCharType="begin"/>
-                      </w:r>
-                      <w:r>
-                        <w:instrText xml:space="preserve"> SEQ Figure \* ARABIC </w:instrText>
-                      </w:r>
-                      <w:r>
-                        <w:fldChar w:fldCharType="separate"/>
-                      </w:r>
-                      <w:r>
-                        <w:rPr>
-                          <w:noProof/>
-                        </w:rPr>
-                        <w:t>7</w:t>
-                      </w:r>
-                      <w:r>
-                        <w:rPr>
-                          <w:noProof/>
-                        </w:rPr>
-                        <w:fldChar w:fldCharType="end"/>
-                      </w:r>
+                      <w:fldSimple w:instr=" SEQ Figure \* ARABIC ">
+                        <w:r>
+                          <w:rPr>
+                            <w:noProof/>
+                          </w:rPr>
+                          <w:t>7</w:t>
+                        </w:r>
+                      </w:fldSimple>
                       <w:r>
                         <w:t>: Algorithm 1 to calculate RF precoder</w:t>
                       </w:r>
@@ -4496,27 +4366,14 @@
       <w:r>
         <w:t xml:space="preserve">Figure </w:t>
       </w:r>
-      <w:r>
-        <w:fldChar w:fldCharType="begin"/>
-      </w:r>
-      <w:r>
-        <w:instrText xml:space="preserve"> SEQ Figure \* ARABIC </w:instrText>
-      </w:r>
-      <w:r>
-        <w:fldChar w:fldCharType="separate"/>
-      </w:r>
-      <w:r>
-        <w:rPr>
-          <w:noProof/>
-        </w:rPr>
-        <w:t>8</w:t>
-      </w:r>
-      <w:r>
-        <w:rPr>
-          <w:noProof/>
-        </w:rPr>
-        <w:fldChar w:fldCharType="end"/>
-      </w:r>
+      <w:fldSimple w:instr=" SEQ Figure \* ARABIC ">
+        <w:r>
+          <w:rPr>
+            <w:noProof/>
+          </w:rPr>
+          <w:t>8</w:t>
+        </w:r>
+      </w:fldSimple>
       <w:r>
         <w:t>: RF precoder design, with 1-bit resolution phase shifter</w:t>
       </w:r>
@@ -4647,27 +4504,14 @@
       <w:r>
         <w:t xml:space="preserve">Figure </w:t>
       </w:r>
-      <w:r>
-        <w:fldChar w:fldCharType="begin"/>
-      </w:r>
-      <w:r>
-        <w:instrText xml:space="preserve"> SEQ Figure \* ARABIC </w:instrText>
-      </w:r>
-      <w:r>
-        <w:fldChar w:fldCharType="separate"/>
-      </w:r>
-      <w:r>
-        <w:rPr>
-          <w:noProof/>
-        </w:rPr>
-        <w:t>9</w:t>
-      </w:r>
-      <w:r>
-        <w:rPr>
-          <w:noProof/>
-        </w:rPr>
-        <w:fldChar w:fldCharType="end"/>
-      </w:r>
+      <w:fldSimple w:instr=" SEQ Figure \* ARABIC ">
+        <w:r>
+          <w:rPr>
+            <w:noProof/>
+          </w:rPr>
+          <w:t>9</w:t>
+        </w:r>
+      </w:fldSimple>
       <w:r>
         <w:t>: Digital precoder design formula</w:t>
       </w:r>
@@ -5127,30 +4971,14 @@
       <w:r>
         <w:t xml:space="preserve">Figure </w:t>
       </w:r>
-      <w:r>
-        <w:fldChar w:fldCharType="begin"/>
-      </w:r>
-      <w:r>
-        <w:instrText xml:space="preserve"> SEQ Figure \* ARABIC</w:instrText>
-      </w:r>
-      <w:r>
-        <w:instrText xml:space="preserve"> </w:instrText>
-      </w:r>
-      <w:r>
-        <w:fldChar w:fldCharType="separate"/>
-      </w:r>
-      <w:r>
-        <w:rPr>
-          <w:noProof/>
-        </w:rPr>
-        <w:t>10</w:t>
-      </w:r>
-      <w:r>
-        <w:rPr>
-          <w:noProof/>
-        </w:rPr>
-        <w:fldChar w:fldCharType="end"/>
-      </w:r>
+      <w:fldSimple w:instr=" SEQ Figure \* ARABIC ">
+        <w:r>
+          <w:rPr>
+            <w:noProof/>
+          </w:rPr>
+          <w:t>10</w:t>
+        </w:r>
+      </w:fldSimple>
       <w:r>
         <w:t>: Constraint on power allocation</w:t>
       </w:r>
@@ -5288,27 +5116,14 @@
       <w:r>
         <w:t xml:space="preserve">Figure </w:t>
       </w:r>
-      <w:r>
-        <w:fldChar w:fldCharType="begin"/>
-      </w:r>
-      <w:r>
-        <w:instrText xml:space="preserve"> SEQ Figure \* ARABIC </w:instrText>
-      </w:r>
-      <w:r>
-        <w:fldChar w:fldCharType="separate"/>
-      </w:r>
-      <w:r>
-        <w:rPr>
-          <w:noProof/>
-        </w:rPr>
-        <w:t>11</w:t>
-      </w:r>
-      <w:r>
-        <w:rPr>
-          <w:noProof/>
-        </w:rPr>
-        <w:fldChar w:fldCharType="end"/>
-      </w:r>
+      <w:fldSimple w:instr=" SEQ Figure \* ARABIC ">
+        <w:r>
+          <w:rPr>
+            <w:noProof/>
+          </w:rPr>
+          <w:t>11</w:t>
+        </w:r>
+      </w:fldSimple>
       <w:r>
         <w:t>: Formula to calculate allocated power</w:t>
       </w:r>
@@ -5440,27 +5255,14 @@
                             <w:r>
                               <w:t xml:space="preserve">Figure </w:t>
                             </w:r>
-                            <w:r>
-                              <w:fldChar w:fldCharType="begin"/>
-                            </w:r>
-                            <w:r>
-                              <w:instrText xml:space="preserve"> SEQ Figure \* ARABIC </w:instrText>
-                            </w:r>
-                            <w:r>
-                              <w:fldChar w:fldCharType="separate"/>
-                            </w:r>
-                            <w:r>
-                              <w:rPr>
-                                <w:noProof/>
-                              </w:rPr>
-                              <w:t>12</w:t>
-                            </w:r>
-                            <w:r>
-                              <w:rPr>
-                                <w:noProof/>
-                              </w:rPr>
-                              <w:fldChar w:fldCharType="end"/>
-                            </w:r>
+                            <w:fldSimple w:instr=" SEQ Figure \* ARABIC ">
+                              <w:r>
+                                <w:rPr>
+                                  <w:noProof/>
+                                </w:rPr>
+                                <w:t>12</w:t>
+                              </w:r>
+                            </w:fldSimple>
                             <w:r>
                               <w:t>: Formula to calculate water level</w:t>
                             </w:r>
@@ -5499,27 +5301,14 @@
                       <w:r>
                         <w:t xml:space="preserve">Figure </w:t>
                       </w:r>
-                      <w:r>
-                        <w:fldChar w:fldCharType="begin"/>
-                      </w:r>
-                      <w:r>
-                        <w:instrText xml:space="preserve"> SEQ Figure \* ARABIC </w:instrText>
-                      </w:r>
-                      <w:r>
-                        <w:fldChar w:fldCharType="separate"/>
-                      </w:r>
-                      <w:r>
-                        <w:rPr>
-                          <w:noProof/>
-                        </w:rPr>
-                        <w:t>12</w:t>
-                      </w:r>
-                      <w:r>
-                        <w:rPr>
-                          <w:noProof/>
-                        </w:rPr>
-                        <w:fldChar w:fldCharType="end"/>
-                      </w:r>
+                      <w:fldSimple w:instr=" SEQ Figure \* ARABIC ">
+                        <w:r>
+                          <w:rPr>
+                            <w:noProof/>
+                          </w:rPr>
+                          <w:t>12</w:t>
+                        </w:r>
+                      </w:fldSimple>
                       <w:r>
                         <w:t>: Formula to calculate water level</w:t>
                       </w:r>
@@ -6314,27 +6103,14 @@
       <w:r>
         <w:t xml:space="preserve">Figure </w:t>
       </w:r>
-      <w:r>
-        <w:fldChar w:fldCharType="begin"/>
-      </w:r>
-      <w:r>
-        <w:instrText xml:space="preserve"> SEQ Figure \* ARABIC </w:instrText>
-      </w:r>
-      <w:r>
-        <w:fldChar w:fldCharType="separate"/>
-      </w:r>
-      <w:r>
-        <w:rPr>
-          <w:noProof/>
-        </w:rPr>
-        <w:t>13</w:t>
-      </w:r>
-      <w:r>
-        <w:rPr>
-          <w:noProof/>
-        </w:rPr>
-        <w:fldChar w:fldCharType="end"/>
-      </w:r>
+      <w:fldSimple w:instr=" SEQ Figure \* ARABIC ">
+        <w:r>
+          <w:rPr>
+            <w:noProof/>
+          </w:rPr>
+          <w:t>13</w:t>
+        </w:r>
+      </w:fldSimple>
       <w:r>
         <w:t>: Water-filling solution</w:t>
       </w:r>
@@ -6850,7 +6626,21 @@
           <w:sz w:val="28"/>
           <w:szCs w:val="28"/>
         </w:rPr>
-        <w:t xml:space="preserve"> designed, the formula in Figure 3 can be simplified to</w:t>
+        <w:t xml:space="preserve"> designed, the formula in Figure </w:t>
+      </w:r>
+      <w:r>
+        <w:rPr>
+          <w:sz w:val="28"/>
+          <w:szCs w:val="28"/>
+        </w:rPr>
+        <w:t>4</w:t>
+      </w:r>
+      <w:r>
+        <w:rPr>
+          <w:sz w:val="28"/>
+          <w:szCs w:val="28"/>
+        </w:rPr>
+        <w:t xml:space="preserve"> can be simplified to</w:t>
       </w:r>
       <w:r>
         <w:rPr>
@@ -6920,27 +6710,14 @@
       <w:r>
         <w:t xml:space="preserve">Figure </w:t>
       </w:r>
-      <w:r>
-        <w:fldChar w:fldCharType="begin"/>
-      </w:r>
-      <w:r>
-        <w:instrText xml:space="preserve"> SEQ Figure \* ARABIC </w:instrText>
-      </w:r>
-      <w:r>
-        <w:fldChar w:fldCharType="separate"/>
-      </w:r>
-      <w:r>
-        <w:rPr>
-          <w:noProof/>
-        </w:rPr>
-        <w:t>14</w:t>
-      </w:r>
-      <w:r>
-        <w:rPr>
-          <w:noProof/>
-        </w:rPr>
-        <w:fldChar w:fldCharType="end"/>
-      </w:r>
+      <w:fldSimple w:instr=" SEQ Figure \* ARABIC ">
+        <w:r>
+          <w:rPr>
+            <w:noProof/>
+          </w:rPr>
+          <w:t>14</w:t>
+        </w:r>
+      </w:fldSimple>
       <w:r>
         <w:t>: RF combiner design formula</w:t>
       </w:r>
@@ -7675,27 +7452,14 @@
       <w:r>
         <w:t xml:space="preserve">Figure </w:t>
       </w:r>
-      <w:r>
-        <w:fldChar w:fldCharType="begin"/>
-      </w:r>
-      <w:r>
-        <w:instrText xml:space="preserve"> SEQ Figure \* ARABIC </w:instrText>
-      </w:r>
-      <w:r>
-        <w:fldChar w:fldCharType="separate"/>
-      </w:r>
-      <w:r>
-        <w:rPr>
-          <w:noProof/>
-        </w:rPr>
-        <w:t>15</w:t>
-      </w:r>
-      <w:r>
-        <w:rPr>
-          <w:noProof/>
-        </w:rPr>
-        <w:fldChar w:fldCharType="end"/>
-      </w:r>
+      <w:fldSimple w:instr=" SEQ Figure \* ARABIC ">
+        <w:r>
+          <w:rPr>
+            <w:noProof/>
+          </w:rPr>
+          <w:t>15</w:t>
+        </w:r>
+      </w:fldSimple>
       <w:r>
         <w:t>: Digital combiner design formula</w:t>
       </w:r>
@@ -7950,27 +7714,14 @@
                             <w:r>
                               <w:t xml:space="preserve">Figure </w:t>
                             </w:r>
-                            <w:r>
-                              <w:fldChar w:fldCharType="begin"/>
-                            </w:r>
-                            <w:r>
-                              <w:instrText xml:space="preserve"> SEQ Figure \* ARABIC </w:instrText>
-                            </w:r>
-                            <w:r>
-                              <w:fldChar w:fldCharType="separate"/>
-                            </w:r>
-                            <w:r>
-                              <w:rPr>
-                                <w:noProof/>
-                              </w:rPr>
-                              <w:t>16</w:t>
-                            </w:r>
-                            <w:r>
-                              <w:rPr>
-                                <w:noProof/>
-                              </w:rPr>
-                              <w:fldChar w:fldCharType="end"/>
-                            </w:r>
+                            <w:fldSimple w:instr=" SEQ Figure \* ARABIC ">
+                              <w:r>
+                                <w:rPr>
+                                  <w:noProof/>
+                                </w:rPr>
+                                <w:t>16</w:t>
+                              </w:r>
+                            </w:fldSimple>
                             <w:r>
                               <w:t>: Formula of spectral efficiency</w:t>
                             </w:r>
@@ -8006,27 +7757,14 @@
                       <w:r>
                         <w:t xml:space="preserve">Figure </w:t>
                       </w:r>
-                      <w:r>
-                        <w:fldChar w:fldCharType="begin"/>
-                      </w:r>
-                      <w:r>
-                        <w:instrText xml:space="preserve"> SEQ Figure \* ARABIC </w:instrText>
-                      </w:r>
-                      <w:r>
-                        <w:fldChar w:fldCharType="separate"/>
-                      </w:r>
-                      <w:r>
-                        <w:rPr>
-                          <w:noProof/>
-                        </w:rPr>
-                        <w:t>16</w:t>
-                      </w:r>
-                      <w:r>
-                        <w:rPr>
-                          <w:noProof/>
-                        </w:rPr>
-                        <w:fldChar w:fldCharType="end"/>
-                      </w:r>
+                      <w:fldSimple w:instr=" SEQ Figure \* ARABIC ">
+                        <w:r>
+                          <w:rPr>
+                            <w:noProof/>
+                          </w:rPr>
+                          <w:t>16</w:t>
+                        </w:r>
+                      </w:fldSimple>
                       <w:r>
                         <w:t>: Formula of spectral efficiency</w:t>
                       </w:r>
@@ -8630,27 +8368,14 @@
                             <w:r>
                               <w:t xml:space="preserve">Figure </w:t>
                             </w:r>
-                            <w:r>
-                              <w:fldChar w:fldCharType="begin"/>
-                            </w:r>
-                            <w:r>
-                              <w:instrText xml:space="preserve"> SEQ Figure \* ARABIC </w:instrText>
-                            </w:r>
-                            <w:r>
-                              <w:fldChar w:fldCharType="separate"/>
-                            </w:r>
-                            <w:r>
-                              <w:rPr>
-                                <w:noProof/>
-                              </w:rPr>
-                              <w:t>17</w:t>
-                            </w:r>
-                            <w:r>
-                              <w:rPr>
-                                <w:noProof/>
-                              </w:rPr>
-                              <w:fldChar w:fldCharType="end"/>
-                            </w:r>
+                            <w:fldSimple w:instr=" SEQ Figure \* ARABIC ">
+                              <w:r>
+                                <w:rPr>
+                                  <w:noProof/>
+                                </w:rPr>
+                                <w:t>17</w:t>
+                              </w:r>
+                            </w:fldSimple>
                             <w:r>
                               <w:t>: Spectral efficiency vs. SNR for result 1</w:t>
                             </w:r>
@@ -8687,27 +8412,14 @@
                       <w:r>
                         <w:t xml:space="preserve">Figure </w:t>
                       </w:r>
-                      <w:r>
-                        <w:fldChar w:fldCharType="begin"/>
-                      </w:r>
-                      <w:r>
-                        <w:instrText xml:space="preserve"> SEQ Figure \* ARABIC </w:instrText>
-                      </w:r>
-                      <w:r>
-                        <w:fldChar w:fldCharType="separate"/>
-                      </w:r>
-                      <w:r>
-                        <w:rPr>
-                          <w:noProof/>
-                        </w:rPr>
-                        <w:t>17</w:t>
-                      </w:r>
-                      <w:r>
-                        <w:rPr>
-                          <w:noProof/>
-                        </w:rPr>
-                        <w:fldChar w:fldCharType="end"/>
-                      </w:r>
+                      <w:fldSimple w:instr=" SEQ Figure \* ARABIC ">
+                        <w:r>
+                          <w:rPr>
+                            <w:noProof/>
+                          </w:rPr>
+                          <w:t>17</w:t>
+                        </w:r>
+                      </w:fldSimple>
                       <w:r>
                         <w:t>: Spectral efficiency vs. SNR for result 1</w:t>
                       </w:r>
@@ -9007,27 +8719,14 @@
                             <w:r>
                               <w:t xml:space="preserve">Figure </w:t>
                             </w:r>
-                            <w:r>
-                              <w:fldChar w:fldCharType="begin"/>
-                            </w:r>
-                            <w:r>
-                              <w:instrText xml:space="preserve"> SEQ Figure \* ARABIC </w:instrText>
-                            </w:r>
-                            <w:r>
-                              <w:fldChar w:fldCharType="separate"/>
-                            </w:r>
-                            <w:r>
-                              <w:rPr>
-                                <w:noProof/>
-                              </w:rPr>
-                              <w:t>18</w:t>
-                            </w:r>
-                            <w:r>
-                              <w:rPr>
-                                <w:noProof/>
-                              </w:rPr>
-                              <w:fldChar w:fldCharType="end"/>
-                            </w:r>
+                            <w:fldSimple w:instr=" SEQ Figure \* ARABIC ">
+                              <w:r>
+                                <w:rPr>
+                                  <w:noProof/>
+                                </w:rPr>
+                                <w:t>18</w:t>
+                              </w:r>
+                            </w:fldSimple>
                             <w:r>
                               <w:t>: Spectral efficiency (infinite resolution and 1-bit phase shifters) vs. SNR for result 2</w:t>
                             </w:r>
@@ -9064,27 +8763,14 @@
                       <w:r>
                         <w:t xml:space="preserve">Figure </w:t>
                       </w:r>
-                      <w:r>
-                        <w:fldChar w:fldCharType="begin"/>
-                      </w:r>
-                      <w:r>
-                        <w:instrText xml:space="preserve"> SEQ Figure \* ARABIC </w:instrText>
-                      </w:r>
-                      <w:r>
-                        <w:fldChar w:fldCharType="separate"/>
-                      </w:r>
-                      <w:r>
-                        <w:rPr>
-                          <w:noProof/>
-                        </w:rPr>
-                        <w:t>18</w:t>
-                      </w:r>
-                      <w:r>
-                        <w:rPr>
-                          <w:noProof/>
-                        </w:rPr>
-                        <w:fldChar w:fldCharType="end"/>
-                      </w:r>
+                      <w:fldSimple w:instr=" SEQ Figure \* ARABIC ">
+                        <w:r>
+                          <w:rPr>
+                            <w:noProof/>
+                          </w:rPr>
+                          <w:t>18</w:t>
+                        </w:r>
+                      </w:fldSimple>
                       <w:r>
                         <w:t>: Spectral efficiency (infinite resolution and 1-bit phase shifters) vs. SNR for result 2</w:t>
                       </w:r>
@@ -9683,10 +9369,7 @@
                               </w:rPr>
                             </w:pPr>
                             <w:r>
-                              <w:t>Figure</w:t>
-                            </w:r>
-                            <w:r>
-                              <w:t xml:space="preserve"> 20</w:t>
+                              <w:t>Figure 20</w:t>
                             </w:r>
                             <w:r>
                               <w:rPr>
@@ -9723,7 +9406,7 @@
           </mc:Choice>
           <mc:Fallback>
             <w:pict>
-              <v:shape w14:anchorId="515C7E35" id="_x0000_s1033" type="#_x0000_t202" style="position:absolute;left:0;text-align:left;margin-left:0;margin-top:611.8pt;width:528.55pt;height:.05pt;z-index:251718656;visibility:visible;mso-wrap-style:square;mso-wrap-distance-left:9pt;mso-wrap-distance-top:0;mso-wrap-distance-right:9pt;mso-wrap-distance-bottom:0;mso-position-horizontal:center;mso-position-horizontal-relative:margin;mso-position-vertical:absolute;mso-position-vertical-relative:text;v-text-anchor:top" o:gfxdata="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" stroked="f">
+              <v:shape w14:anchorId="515C7E35" id="_x0000_s1033" type="#_x0000_t202" style="position:absolute;left:0;text-align:left;margin-left:0;margin-top:611.8pt;width:528.55pt;height:.05pt;z-index:251718656;visibility:visible;mso-wrap-style:square;mso-wrap-distance-left:9pt;mso-wrap-distance-top:0;mso-wrap-distance-right:9pt;mso-wrap-distance-bottom:0;mso-position-horizontal:center;mso-position-horizontal-relative:margin;mso-position-vertical:absolute;mso-position-vertical-relative:text;v-text-anchor:top" o:gfxdata="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" stroked="f">
                 <v:textbox style="mso-fit-shape-to-text:t" inset="0,0,0,0">
                   <w:txbxContent>
                     <w:p>
@@ -9737,10 +9420,7 @@
                         </w:rPr>
                       </w:pPr>
                       <w:r>
-                        <w:t>Figure</w:t>
-                      </w:r>
-                      <w:r>
-                        <w:t xml:space="preserve"> 20</w:t>
+                        <w:t>Figure 20</w:t>
                       </w:r>
                       <w:r>
                         <w:rPr>
@@ -9892,14 +9572,27 @@
                             <w:r>
                               <w:t xml:space="preserve">Figure </w:t>
                             </w:r>
-                            <w:fldSimple w:instr=" SEQ Figure \* ARABIC ">
-                              <w:r>
-                                <w:rPr>
-                                  <w:noProof/>
-                                </w:rPr>
-                                <w:t>19</w:t>
-                              </w:r>
-                            </w:fldSimple>
+                            <w:r>
+                              <w:fldChar w:fldCharType="begin"/>
+                            </w:r>
+                            <w:r>
+                              <w:instrText xml:space="preserve"> SEQ Figure \* ARABIC </w:instrText>
+                            </w:r>
+                            <w:r>
+                              <w:fldChar w:fldCharType="separate"/>
+                            </w:r>
+                            <w:r>
+                              <w:rPr>
+                                <w:noProof/>
+                              </w:rPr>
+                              <w:t>19</w:t>
+                            </w:r>
+                            <w:r>
+                              <w:rPr>
+                                <w:noProof/>
+                              </w:rPr>
+                              <w:fldChar w:fldCharType="end"/>
+                            </w:r>
                             <w:r>
                               <w:rPr>
                                 <w:rFonts w:hint="eastAsia"/>
@@ -9935,7 +9628,7 @@
           </mc:Choice>
           <mc:Fallback>
             <w:pict>
-              <v:shape w14:anchorId="6AFAC7C5" id="_x0000_s1034" type="#_x0000_t202" style="position:absolute;left:0;text-align:left;margin-left:-33.35pt;margin-top:300.6pt;width:528.55pt;height:.05pt;z-index:251716608;visibility:visible;mso-wrap-style:square;mso-wrap-distance-left:9pt;mso-wrap-distance-top:0;mso-wrap-distance-right:9pt;mso-wrap-distance-bottom:0;mso-position-horizontal:absolute;mso-position-horizontal-relative:text;mso-position-vertical:absolute;mso-position-vertical-relative:text;v-text-anchor:top" o:gfxdata="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" stroked="f">
+              <v:shape w14:anchorId="6AFAC7C5" id="_x0000_s1034" type="#_x0000_t202" style="position:absolute;left:0;text-align:left;margin-left:-33.35pt;margin-top:300.6pt;width:528.55pt;height:.05pt;z-index:251716608;visibility:visible;mso-wrap-style:square;mso-wrap-distance-left:9pt;mso-wrap-distance-top:0;mso-wrap-distance-right:9pt;mso-wrap-distance-bottom:0;mso-position-horizontal:absolute;mso-position-horizontal-relative:text;mso-position-vertical:absolute;mso-position-vertical-relative:text;v-text-anchor:top" o:gfxdata="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" stroked="f">
                 <v:textbox style="mso-fit-shape-to-text:t" inset="0,0,0,0">
                   <w:txbxContent>
                     <w:p>
@@ -9951,14 +9644,27 @@
                       <w:r>
                         <w:t xml:space="preserve">Figure </w:t>
                       </w:r>
-                      <w:fldSimple w:instr=" SEQ Figure \* ARABIC ">
-                        <w:r>
-                          <w:rPr>
-                            <w:noProof/>
-                          </w:rPr>
-                          <w:t>19</w:t>
-                        </w:r>
-                      </w:fldSimple>
+                      <w:r>
+                        <w:fldChar w:fldCharType="begin"/>
+                      </w:r>
+                      <w:r>
+                        <w:instrText xml:space="preserve"> SEQ Figure \* ARABIC </w:instrText>
+                      </w:r>
+                      <w:r>
+                        <w:fldChar w:fldCharType="separate"/>
+                      </w:r>
+                      <w:r>
+                        <w:rPr>
+                          <w:noProof/>
+                        </w:rPr>
+                        <w:t>19</w:t>
+                      </w:r>
+                      <w:r>
+                        <w:rPr>
+                          <w:noProof/>
+                        </w:rPr>
+                        <w:fldChar w:fldCharType="end"/>
+                      </w:r>
                       <w:r>
                         <w:rPr>
                           <w:rFonts w:hint="eastAsia"/>
@@ -10299,10 +10005,7 @@
                               </w:rPr>
                             </w:pPr>
                             <w:r>
-                              <w:t>Figure 2</w:t>
-                            </w:r>
-                            <w:r>
-                              <w:t>1</w:t>
+                              <w:t>Figure 21</w:t>
                             </w:r>
                             <w:r>
                               <w:rPr>
@@ -10317,10 +10020,7 @@
                               <w:t>Spectral efficiency (</w:t>
                             </w:r>
                             <w:r>
-                              <w:t>infinite resolution</w:t>
-                            </w:r>
-                            <w:r>
-                              <w:t xml:space="preserve"> </w:t>
+                              <w:t xml:space="preserve">infinite resolution </w:t>
                             </w:r>
                             <w:r>
                               <w:t>phase shifter) vs. SNR, 10</w:t>
@@ -10362,10 +10062,7 @@
                         </w:rPr>
                       </w:pPr>
                       <w:r>
-                        <w:t>Figure 2</w:t>
-                      </w:r>
-                      <w:r>
-                        <w:t>1</w:t>
+                        <w:t>Figure 21</w:t>
                       </w:r>
                       <w:r>
                         <w:rPr>
@@ -10380,10 +10077,7 @@
                         <w:t>Spectral efficiency (</w:t>
                       </w:r>
                       <w:r>
-                        <w:t>infinite resolution</w:t>
-                      </w:r>
-                      <w:r>
-                        <w:t xml:space="preserve"> </w:t>
+                        <w:t xml:space="preserve">infinite resolution </w:t>
                       </w:r>
                       <w:r>
                         <w:t>phase shifter) vs. SNR, 10</w:t>
@@ -10570,10 +10264,7 @@
                               </w:rPr>
                             </w:pPr>
                             <w:r>
-                              <w:t>Figure 2</w:t>
-                            </w:r>
-                            <w:r>
-                              <w:t>2</w:t>
+                              <w:t>Figure 22</w:t>
                             </w:r>
                             <w:r>
                               <w:rPr>
@@ -10630,10 +10321,7 @@
                         </w:rPr>
                       </w:pPr>
                       <w:r>
-                        <w:t>Figure 2</w:t>
-                      </w:r>
-                      <w:r>
-                        <w:t>2</w:t>
+                        <w:t>Figure 22</w:t>
                       </w:r>
                       <w:r>
                         <w:rPr>
@@ -11202,14 +10890,7 @@
           <w:sz w:val="28"/>
           <w:szCs w:val="28"/>
         </w:rPr>
-        <w:t xml:space="preserve">in </w:t>
-      </w:r>
-      <w:r>
-        <w:rPr>
-          <w:sz w:val="28"/>
-          <w:szCs w:val="28"/>
-        </w:rPr>
-        <w:t xml:space="preserve">hybrid beamformer architectures </w:t>
+        <w:t xml:space="preserve">in hybrid beamformer architectures </w:t>
       </w:r>
       <w:r>
         <w:rPr>

</xml_diff>